<commit_message>
added no priors run to script and summary output to doc file
</commit_message>
<xml_diff>
--- a/refpoints/refpoints_spict.docx
+++ b/refpoints/refpoints_spict.docx
@@ -630,7 +630,7 @@
           <w:sz w:val="20"/>
           <w:szCs w:val="20"/>
           <w:bdr w:val="none" w:sz="0" w:space="0" w:color="auto" w:frame="1"/>
-          <w:lang w:val="nl-NL" w:eastAsia="en-GB"/>
+          <w:lang w:eastAsia="en-GB"/>
         </w:rPr>
       </w:pPr>
       <w:proofErr w:type="spellStart"/>
@@ -641,7 +641,7 @@
           <w:sz w:val="20"/>
           <w:szCs w:val="20"/>
           <w:bdr w:val="none" w:sz="0" w:space="0" w:color="auto" w:frame="1"/>
-          <w:lang w:val="nl-NL" w:eastAsia="en-GB"/>
+          <w:lang w:eastAsia="en-GB"/>
         </w:rPr>
         <w:t>inp$priors$logalpha</w:t>
       </w:r>
@@ -653,7 +653,7 @@
           <w:sz w:val="20"/>
           <w:szCs w:val="20"/>
           <w:bdr w:val="none" w:sz="0" w:space="0" w:color="auto" w:frame="1"/>
-          <w:lang w:val="nl-NL" w:eastAsia="en-GB"/>
+          <w:lang w:eastAsia="en-GB"/>
         </w:rPr>
         <w:t xml:space="preserve"> &lt;- c(log(2), 3, 0)</w:t>
       </w:r>
@@ -687,7 +687,7 @@
           <w:sz w:val="20"/>
           <w:szCs w:val="20"/>
           <w:bdr w:val="none" w:sz="0" w:space="0" w:color="auto" w:frame="1"/>
-          <w:lang w:val="nl-NL" w:eastAsia="en-GB"/>
+          <w:lang w:eastAsia="en-GB"/>
         </w:rPr>
       </w:pPr>
       <w:proofErr w:type="spellStart"/>
@@ -698,7 +698,7 @@
           <w:sz w:val="20"/>
           <w:szCs w:val="20"/>
           <w:bdr w:val="none" w:sz="0" w:space="0" w:color="auto" w:frame="1"/>
-          <w:lang w:val="nl-NL" w:eastAsia="en-GB"/>
+          <w:lang w:eastAsia="en-GB"/>
         </w:rPr>
         <w:t>inp$priors$logbeta</w:t>
       </w:r>
@@ -710,7 +710,7 @@
           <w:sz w:val="20"/>
           <w:szCs w:val="20"/>
           <w:bdr w:val="none" w:sz="0" w:space="0" w:color="auto" w:frame="1"/>
-          <w:lang w:val="nl-NL" w:eastAsia="en-GB"/>
+          <w:lang w:eastAsia="en-GB"/>
         </w:rPr>
         <w:t xml:space="preserve"> &lt;- c(log(2), 1, 0)</w:t>
       </w:r>
@@ -4724,8 +4724,6 @@
           <w:szCs w:val="20"/>
         </w:rPr>
       </w:pPr>
-      <w:bookmarkStart w:id="0" w:name="_GoBack"/>
-      <w:bookmarkEnd w:id="0"/>
       <w:r>
         <w:rPr>
           <w:sz w:val="20"/>
@@ -5011,6 +5009,4106 @@
           <w:szCs w:val="20"/>
         </w:rPr>
       </w:pPr>
+      <w:r>
+        <w:rPr>
+          <w:sz w:val="20"/>
+          <w:szCs w:val="20"/>
+        </w:rPr>
+        <w:lastRenderedPageBreak/>
+        <w:t>Without priors:</w:t>
+      </w:r>
+    </w:p>
+    <w:p>
+      <w:pPr>
+        <w:rPr>
+          <w:sz w:val="20"/>
+          <w:szCs w:val="20"/>
+        </w:rPr>
+      </w:pPr>
+      <w:r>
+        <w:rPr>
+          <w:sz w:val="20"/>
+          <w:szCs w:val="20"/>
+        </w:rPr>
+        <w:t>Input:</w:t>
+      </w:r>
+    </w:p>
+    <w:p>
+      <w:pPr>
+        <w:shd w:val="clear" w:color="auto" w:fill="1C1C1C"/>
+        <w:tabs>
+          <w:tab w:val="left" w:pos="916"/>
+          <w:tab w:val="left" w:pos="1832"/>
+          <w:tab w:val="left" w:pos="2748"/>
+          <w:tab w:val="left" w:pos="3664"/>
+          <w:tab w:val="left" w:pos="4580"/>
+          <w:tab w:val="left" w:pos="5496"/>
+          <w:tab w:val="left" w:pos="6412"/>
+          <w:tab w:val="left" w:pos="7328"/>
+          <w:tab w:val="left" w:pos="8244"/>
+          <w:tab w:val="left" w:pos="9160"/>
+          <w:tab w:val="left" w:pos="10076"/>
+          <w:tab w:val="left" w:pos="10992"/>
+          <w:tab w:val="left" w:pos="11908"/>
+          <w:tab w:val="left" w:pos="12824"/>
+          <w:tab w:val="left" w:pos="13740"/>
+          <w:tab w:val="left" w:pos="14656"/>
+        </w:tabs>
+        <w:wordWrap w:val="0"/>
+        <w:spacing w:after="0" w:line="150" w:lineRule="atLeast"/>
+        <w:rPr>
+          <w:rFonts w:ascii="Lucida Sans Typewriter" w:eastAsia="Times New Roman" w:hAnsi="Lucida Sans Typewriter" w:cs="Courier New"/>
+          <w:color w:val="FC803A"/>
+          <w:sz w:val="20"/>
+          <w:szCs w:val="20"/>
+          <w:lang w:eastAsia="en-GB"/>
+        </w:rPr>
+      </w:pPr>
+      <w:r>
+        <w:rPr>
+          <w:rFonts w:ascii="Lucida Sans Typewriter" w:eastAsia="Times New Roman" w:hAnsi="Lucida Sans Typewriter" w:cs="Courier New"/>
+          <w:color w:val="FC803A"/>
+          <w:sz w:val="20"/>
+          <w:szCs w:val="20"/>
+          <w:lang w:eastAsia="en-GB"/>
+        </w:rPr>
+        <w:t xml:space="preserve">&gt; </w:t>
+      </w:r>
+      <w:proofErr w:type="spellStart"/>
+      <w:r>
+        <w:rPr>
+          <w:rFonts w:ascii="Lucida Sans Typewriter" w:eastAsia="Times New Roman" w:hAnsi="Lucida Sans Typewriter" w:cs="Courier New"/>
+          <w:color w:val="FC803A"/>
+          <w:sz w:val="20"/>
+          <w:szCs w:val="20"/>
+          <w:lang w:eastAsia="en-GB"/>
+        </w:rPr>
+        <w:t>inp_no$priors$logn</w:t>
+      </w:r>
+      <w:proofErr w:type="spellEnd"/>
+      <w:r>
+        <w:rPr>
+          <w:rFonts w:ascii="Lucida Sans Typewriter" w:eastAsia="Times New Roman" w:hAnsi="Lucida Sans Typewriter" w:cs="Courier New"/>
+          <w:color w:val="FC803A"/>
+          <w:sz w:val="20"/>
+          <w:szCs w:val="20"/>
+          <w:lang w:eastAsia="en-GB"/>
+        </w:rPr>
+        <w:t xml:space="preserve"> &lt;- c(1, 1, 0)</w:t>
+      </w:r>
+    </w:p>
+    <w:p>
+      <w:pPr>
+        <w:shd w:val="clear" w:color="auto" w:fill="1C1C1C"/>
+        <w:tabs>
+          <w:tab w:val="left" w:pos="916"/>
+          <w:tab w:val="left" w:pos="1832"/>
+          <w:tab w:val="left" w:pos="2748"/>
+          <w:tab w:val="left" w:pos="3664"/>
+          <w:tab w:val="left" w:pos="4580"/>
+          <w:tab w:val="left" w:pos="5496"/>
+          <w:tab w:val="left" w:pos="6412"/>
+          <w:tab w:val="left" w:pos="7328"/>
+          <w:tab w:val="left" w:pos="8244"/>
+          <w:tab w:val="left" w:pos="9160"/>
+          <w:tab w:val="left" w:pos="10076"/>
+          <w:tab w:val="left" w:pos="10992"/>
+          <w:tab w:val="left" w:pos="11908"/>
+          <w:tab w:val="left" w:pos="12824"/>
+          <w:tab w:val="left" w:pos="13740"/>
+          <w:tab w:val="left" w:pos="14656"/>
+        </w:tabs>
+        <w:wordWrap w:val="0"/>
+        <w:spacing w:after="0" w:line="150" w:lineRule="atLeast"/>
+        <w:rPr>
+          <w:rFonts w:ascii="Lucida Sans Typewriter" w:eastAsia="Times New Roman" w:hAnsi="Lucida Sans Typewriter" w:cs="Courier New"/>
+          <w:color w:val="FC803A"/>
+          <w:sz w:val="20"/>
+          <w:szCs w:val="20"/>
+          <w:lang w:eastAsia="en-GB"/>
+        </w:rPr>
+      </w:pPr>
+      <w:r>
+        <w:rPr>
+          <w:rFonts w:ascii="Lucida Sans Typewriter" w:eastAsia="Times New Roman" w:hAnsi="Lucida Sans Typewriter" w:cs="Courier New"/>
+          <w:color w:val="FC803A"/>
+          <w:sz w:val="20"/>
+          <w:szCs w:val="20"/>
+          <w:lang w:eastAsia="en-GB"/>
+        </w:rPr>
+        <w:t xml:space="preserve">&gt; </w:t>
+      </w:r>
+      <w:proofErr w:type="spellStart"/>
+      <w:r>
+        <w:rPr>
+          <w:rFonts w:ascii="Lucida Sans Typewriter" w:eastAsia="Times New Roman" w:hAnsi="Lucida Sans Typewriter" w:cs="Courier New"/>
+          <w:color w:val="FC803A"/>
+          <w:sz w:val="20"/>
+          <w:szCs w:val="20"/>
+          <w:lang w:eastAsia="en-GB"/>
+        </w:rPr>
+        <w:t>inp_no$priors$logalpha</w:t>
+      </w:r>
+      <w:proofErr w:type="spellEnd"/>
+      <w:r>
+        <w:rPr>
+          <w:rFonts w:ascii="Lucida Sans Typewriter" w:eastAsia="Times New Roman" w:hAnsi="Lucida Sans Typewriter" w:cs="Courier New"/>
+          <w:color w:val="FC803A"/>
+          <w:sz w:val="20"/>
+          <w:szCs w:val="20"/>
+          <w:lang w:eastAsia="en-GB"/>
+        </w:rPr>
+        <w:t xml:space="preserve"> &lt;- c(1, 1, 0)</w:t>
+      </w:r>
+    </w:p>
+    <w:p>
+      <w:pPr>
+        <w:shd w:val="clear" w:color="auto" w:fill="1C1C1C"/>
+        <w:tabs>
+          <w:tab w:val="left" w:pos="916"/>
+          <w:tab w:val="left" w:pos="1832"/>
+          <w:tab w:val="left" w:pos="2748"/>
+          <w:tab w:val="left" w:pos="3664"/>
+          <w:tab w:val="left" w:pos="4580"/>
+          <w:tab w:val="left" w:pos="5496"/>
+          <w:tab w:val="left" w:pos="6412"/>
+          <w:tab w:val="left" w:pos="7328"/>
+          <w:tab w:val="left" w:pos="8244"/>
+          <w:tab w:val="left" w:pos="9160"/>
+          <w:tab w:val="left" w:pos="10076"/>
+          <w:tab w:val="left" w:pos="10992"/>
+          <w:tab w:val="left" w:pos="11908"/>
+          <w:tab w:val="left" w:pos="12824"/>
+          <w:tab w:val="left" w:pos="13740"/>
+          <w:tab w:val="left" w:pos="14656"/>
+        </w:tabs>
+        <w:wordWrap w:val="0"/>
+        <w:spacing w:after="0" w:line="150" w:lineRule="atLeast"/>
+        <w:rPr>
+          <w:rFonts w:ascii="Lucida Sans Typewriter" w:eastAsia="Times New Roman" w:hAnsi="Lucida Sans Typewriter" w:cs="Courier New"/>
+          <w:color w:val="E6E1DC"/>
+          <w:sz w:val="20"/>
+          <w:szCs w:val="20"/>
+          <w:lang w:eastAsia="en-GB"/>
+        </w:rPr>
+      </w:pPr>
+      <w:r>
+        <w:rPr>
+          <w:rFonts w:ascii="Lucida Sans Typewriter" w:eastAsia="Times New Roman" w:hAnsi="Lucida Sans Typewriter" w:cs="Courier New"/>
+          <w:color w:val="FC803A"/>
+          <w:sz w:val="20"/>
+          <w:szCs w:val="20"/>
+          <w:lang w:eastAsia="en-GB"/>
+        </w:rPr>
+        <w:t xml:space="preserve">&gt; </w:t>
+      </w:r>
+      <w:proofErr w:type="spellStart"/>
+      <w:r>
+        <w:rPr>
+          <w:rFonts w:ascii="Lucida Sans Typewriter" w:eastAsia="Times New Roman" w:hAnsi="Lucida Sans Typewriter" w:cs="Courier New"/>
+          <w:color w:val="FC803A"/>
+          <w:sz w:val="20"/>
+          <w:szCs w:val="20"/>
+          <w:lang w:eastAsia="en-GB"/>
+        </w:rPr>
+        <w:t>inp_no$priors$logbeta</w:t>
+      </w:r>
+      <w:proofErr w:type="spellEnd"/>
+      <w:r>
+        <w:rPr>
+          <w:rFonts w:ascii="Lucida Sans Typewriter" w:eastAsia="Times New Roman" w:hAnsi="Lucida Sans Typewriter" w:cs="Courier New"/>
+          <w:color w:val="FC803A"/>
+          <w:sz w:val="20"/>
+          <w:szCs w:val="20"/>
+          <w:lang w:eastAsia="en-GB"/>
+        </w:rPr>
+        <w:t xml:space="preserve"> &lt;- c(1, 1, 0)</w:t>
+      </w:r>
+    </w:p>
+    <w:p>
+      <w:pPr>
+        <w:rPr>
+          <w:sz w:val="20"/>
+          <w:szCs w:val="20"/>
+        </w:rPr>
+      </w:pPr>
+    </w:p>
+    <w:p>
+      <w:pPr>
+        <w:shd w:val="clear" w:color="auto" w:fill="1C1C1C"/>
+        <w:tabs>
+          <w:tab w:val="left" w:pos="916"/>
+          <w:tab w:val="left" w:pos="1832"/>
+          <w:tab w:val="left" w:pos="2748"/>
+          <w:tab w:val="left" w:pos="3664"/>
+          <w:tab w:val="left" w:pos="4580"/>
+          <w:tab w:val="left" w:pos="5496"/>
+          <w:tab w:val="left" w:pos="6412"/>
+          <w:tab w:val="left" w:pos="7328"/>
+          <w:tab w:val="left" w:pos="8244"/>
+          <w:tab w:val="left" w:pos="9160"/>
+          <w:tab w:val="left" w:pos="10076"/>
+          <w:tab w:val="left" w:pos="10992"/>
+          <w:tab w:val="left" w:pos="11908"/>
+          <w:tab w:val="left" w:pos="12824"/>
+          <w:tab w:val="left" w:pos="13740"/>
+          <w:tab w:val="left" w:pos="14656"/>
+        </w:tabs>
+        <w:wordWrap w:val="0"/>
+        <w:spacing w:after="0" w:line="150" w:lineRule="atLeast"/>
+        <w:rPr>
+          <w:rFonts w:ascii="Lucida Sans Typewriter" w:eastAsia="Times New Roman" w:hAnsi="Lucida Sans Typewriter" w:cs="Courier New"/>
+          <w:color w:val="FC803A"/>
+          <w:sz w:val="20"/>
+          <w:szCs w:val="20"/>
+          <w:lang w:eastAsia="en-GB"/>
+        </w:rPr>
+      </w:pPr>
+      <w:r>
+        <w:rPr>
+          <w:rFonts w:ascii="Lucida Sans Typewriter" w:eastAsia="Times New Roman" w:hAnsi="Lucida Sans Typewriter" w:cs="Courier New"/>
+          <w:color w:val="FC803A"/>
+          <w:sz w:val="20"/>
+          <w:szCs w:val="20"/>
+          <w:lang w:eastAsia="en-GB"/>
+        </w:rPr>
+        <w:t>&gt; summary(</w:t>
+      </w:r>
+      <w:proofErr w:type="spellStart"/>
+      <w:r>
+        <w:rPr>
+          <w:rFonts w:ascii="Lucida Sans Typewriter" w:eastAsia="Times New Roman" w:hAnsi="Lucida Sans Typewriter" w:cs="Courier New"/>
+          <w:color w:val="FC803A"/>
+          <w:sz w:val="20"/>
+          <w:szCs w:val="20"/>
+          <w:lang w:eastAsia="en-GB"/>
+        </w:rPr>
+        <w:t>fit_no</w:t>
+      </w:r>
+      <w:proofErr w:type="spellEnd"/>
+      <w:r>
+        <w:rPr>
+          <w:rFonts w:ascii="Lucida Sans Typewriter" w:eastAsia="Times New Roman" w:hAnsi="Lucida Sans Typewriter" w:cs="Courier New"/>
+          <w:color w:val="FC803A"/>
+          <w:sz w:val="20"/>
+          <w:szCs w:val="20"/>
+          <w:lang w:eastAsia="en-GB"/>
+        </w:rPr>
+        <w:t>)</w:t>
+      </w:r>
+    </w:p>
+    <w:p>
+      <w:pPr>
+        <w:shd w:val="clear" w:color="auto" w:fill="1C1C1C"/>
+        <w:tabs>
+          <w:tab w:val="left" w:pos="916"/>
+          <w:tab w:val="left" w:pos="1832"/>
+          <w:tab w:val="left" w:pos="2748"/>
+          <w:tab w:val="left" w:pos="3664"/>
+          <w:tab w:val="left" w:pos="4580"/>
+          <w:tab w:val="left" w:pos="5496"/>
+          <w:tab w:val="left" w:pos="6412"/>
+          <w:tab w:val="left" w:pos="7328"/>
+          <w:tab w:val="left" w:pos="8244"/>
+          <w:tab w:val="left" w:pos="9160"/>
+          <w:tab w:val="left" w:pos="10076"/>
+          <w:tab w:val="left" w:pos="10992"/>
+          <w:tab w:val="left" w:pos="11908"/>
+          <w:tab w:val="left" w:pos="12824"/>
+          <w:tab w:val="left" w:pos="13740"/>
+          <w:tab w:val="left" w:pos="14656"/>
+        </w:tabs>
+        <w:wordWrap w:val="0"/>
+        <w:spacing w:after="0" w:line="150" w:lineRule="atLeast"/>
+        <w:rPr>
+          <w:rFonts w:ascii="Lucida Sans Typewriter" w:eastAsia="Times New Roman" w:hAnsi="Lucida Sans Typewriter" w:cs="Courier New"/>
+          <w:color w:val="E6E1DC"/>
+          <w:sz w:val="20"/>
+          <w:szCs w:val="20"/>
+          <w:bdr w:val="none" w:sz="0" w:space="0" w:color="auto" w:frame="1"/>
+          <w:lang w:eastAsia="en-GB"/>
+        </w:rPr>
+      </w:pPr>
+      <w:r>
+        <w:rPr>
+          <w:rFonts w:ascii="Lucida Sans Typewriter" w:eastAsia="Times New Roman" w:hAnsi="Lucida Sans Typewriter" w:cs="Courier New"/>
+          <w:color w:val="E6E1DC"/>
+          <w:sz w:val="20"/>
+          <w:szCs w:val="20"/>
+          <w:bdr w:val="none" w:sz="0" w:space="0" w:color="auto" w:frame="1"/>
+          <w:lang w:eastAsia="en-GB"/>
+        </w:rPr>
+        <w:t>Convergence: 0  MSG: both X-convergence and relative convergence (5)</w:t>
+      </w:r>
+    </w:p>
+    <w:p>
+      <w:pPr>
+        <w:shd w:val="clear" w:color="auto" w:fill="1C1C1C"/>
+        <w:tabs>
+          <w:tab w:val="left" w:pos="916"/>
+          <w:tab w:val="left" w:pos="1832"/>
+          <w:tab w:val="left" w:pos="2748"/>
+          <w:tab w:val="left" w:pos="3664"/>
+          <w:tab w:val="left" w:pos="4580"/>
+          <w:tab w:val="left" w:pos="5496"/>
+          <w:tab w:val="left" w:pos="6412"/>
+          <w:tab w:val="left" w:pos="7328"/>
+          <w:tab w:val="left" w:pos="8244"/>
+          <w:tab w:val="left" w:pos="9160"/>
+          <w:tab w:val="left" w:pos="10076"/>
+          <w:tab w:val="left" w:pos="10992"/>
+          <w:tab w:val="left" w:pos="11908"/>
+          <w:tab w:val="left" w:pos="12824"/>
+          <w:tab w:val="left" w:pos="13740"/>
+          <w:tab w:val="left" w:pos="14656"/>
+        </w:tabs>
+        <w:wordWrap w:val="0"/>
+        <w:spacing w:after="0" w:line="150" w:lineRule="atLeast"/>
+        <w:rPr>
+          <w:rFonts w:ascii="Lucida Sans Typewriter" w:eastAsia="Times New Roman" w:hAnsi="Lucida Sans Typewriter" w:cs="Courier New"/>
+          <w:color w:val="E6E1DC"/>
+          <w:sz w:val="20"/>
+          <w:szCs w:val="20"/>
+          <w:bdr w:val="none" w:sz="0" w:space="0" w:color="auto" w:frame="1"/>
+          <w:lang w:eastAsia="en-GB"/>
+        </w:rPr>
+      </w:pPr>
+      <w:r>
+        <w:rPr>
+          <w:rFonts w:ascii="Lucida Sans Typewriter" w:eastAsia="Times New Roman" w:hAnsi="Lucida Sans Typewriter" w:cs="Courier New"/>
+          <w:color w:val="E6E1DC"/>
+          <w:sz w:val="20"/>
+          <w:szCs w:val="20"/>
+          <w:bdr w:val="none" w:sz="0" w:space="0" w:color="auto" w:frame="1"/>
+          <w:lang w:eastAsia="en-GB"/>
+        </w:rPr>
+        <w:t>Objective function at optimum: 7.9313578</w:t>
+      </w:r>
+    </w:p>
+    <w:p>
+      <w:pPr>
+        <w:shd w:val="clear" w:color="auto" w:fill="1C1C1C"/>
+        <w:tabs>
+          <w:tab w:val="left" w:pos="916"/>
+          <w:tab w:val="left" w:pos="1832"/>
+          <w:tab w:val="left" w:pos="2748"/>
+          <w:tab w:val="left" w:pos="3664"/>
+          <w:tab w:val="left" w:pos="4580"/>
+          <w:tab w:val="left" w:pos="5496"/>
+          <w:tab w:val="left" w:pos="6412"/>
+          <w:tab w:val="left" w:pos="7328"/>
+          <w:tab w:val="left" w:pos="8244"/>
+          <w:tab w:val="left" w:pos="9160"/>
+          <w:tab w:val="left" w:pos="10076"/>
+          <w:tab w:val="left" w:pos="10992"/>
+          <w:tab w:val="left" w:pos="11908"/>
+          <w:tab w:val="left" w:pos="12824"/>
+          <w:tab w:val="left" w:pos="13740"/>
+          <w:tab w:val="left" w:pos="14656"/>
+        </w:tabs>
+        <w:wordWrap w:val="0"/>
+        <w:spacing w:after="0" w:line="150" w:lineRule="atLeast"/>
+        <w:rPr>
+          <w:rFonts w:ascii="Lucida Sans Typewriter" w:eastAsia="Times New Roman" w:hAnsi="Lucida Sans Typewriter" w:cs="Courier New"/>
+          <w:color w:val="E6E1DC"/>
+          <w:sz w:val="20"/>
+          <w:szCs w:val="20"/>
+          <w:bdr w:val="none" w:sz="0" w:space="0" w:color="auto" w:frame="1"/>
+          <w:lang w:eastAsia="en-GB"/>
+        </w:rPr>
+      </w:pPr>
+      <w:r>
+        <w:rPr>
+          <w:rFonts w:ascii="Lucida Sans Typewriter" w:eastAsia="Times New Roman" w:hAnsi="Lucida Sans Typewriter" w:cs="Courier New"/>
+          <w:color w:val="E6E1DC"/>
+          <w:sz w:val="20"/>
+          <w:szCs w:val="20"/>
+          <w:bdr w:val="none" w:sz="0" w:space="0" w:color="auto" w:frame="1"/>
+          <w:lang w:eastAsia="en-GB"/>
+        </w:rPr>
+        <w:t>Euler time step (years):  1/16 or 0.0625</w:t>
+      </w:r>
+    </w:p>
+    <w:p>
+      <w:pPr>
+        <w:shd w:val="clear" w:color="auto" w:fill="1C1C1C"/>
+        <w:tabs>
+          <w:tab w:val="left" w:pos="916"/>
+          <w:tab w:val="left" w:pos="1832"/>
+          <w:tab w:val="left" w:pos="2748"/>
+          <w:tab w:val="left" w:pos="3664"/>
+          <w:tab w:val="left" w:pos="4580"/>
+          <w:tab w:val="left" w:pos="5496"/>
+          <w:tab w:val="left" w:pos="6412"/>
+          <w:tab w:val="left" w:pos="7328"/>
+          <w:tab w:val="left" w:pos="8244"/>
+          <w:tab w:val="left" w:pos="9160"/>
+          <w:tab w:val="left" w:pos="10076"/>
+          <w:tab w:val="left" w:pos="10992"/>
+          <w:tab w:val="left" w:pos="11908"/>
+          <w:tab w:val="left" w:pos="12824"/>
+          <w:tab w:val="left" w:pos="13740"/>
+          <w:tab w:val="left" w:pos="14656"/>
+        </w:tabs>
+        <w:wordWrap w:val="0"/>
+        <w:spacing w:after="0" w:line="150" w:lineRule="atLeast"/>
+        <w:rPr>
+          <w:rFonts w:ascii="Lucida Sans Typewriter" w:eastAsia="Times New Roman" w:hAnsi="Lucida Sans Typewriter" w:cs="Courier New"/>
+          <w:color w:val="E6E1DC"/>
+          <w:sz w:val="20"/>
+          <w:szCs w:val="20"/>
+          <w:bdr w:val="none" w:sz="0" w:space="0" w:color="auto" w:frame="1"/>
+          <w:lang w:eastAsia="en-GB"/>
+        </w:rPr>
+      </w:pPr>
+      <w:r>
+        <w:rPr>
+          <w:rFonts w:ascii="Lucida Sans Typewriter" w:eastAsia="Times New Roman" w:hAnsi="Lucida Sans Typewriter" w:cs="Courier New"/>
+          <w:color w:val="E6E1DC"/>
+          <w:sz w:val="20"/>
+          <w:szCs w:val="20"/>
+          <w:bdr w:val="none" w:sz="0" w:space="0" w:color="auto" w:frame="1"/>
+          <w:lang w:eastAsia="en-GB"/>
+        </w:rPr>
+        <w:t>Nobs C: 36,  Nobs I1: 26,  Nobs I2: 22,  Nobs I3: 13</w:t>
+      </w:r>
+    </w:p>
+    <w:p>
+      <w:pPr>
+        <w:shd w:val="clear" w:color="auto" w:fill="1C1C1C"/>
+        <w:tabs>
+          <w:tab w:val="left" w:pos="916"/>
+          <w:tab w:val="left" w:pos="1832"/>
+          <w:tab w:val="left" w:pos="2748"/>
+          <w:tab w:val="left" w:pos="3664"/>
+          <w:tab w:val="left" w:pos="4580"/>
+          <w:tab w:val="left" w:pos="5496"/>
+          <w:tab w:val="left" w:pos="6412"/>
+          <w:tab w:val="left" w:pos="7328"/>
+          <w:tab w:val="left" w:pos="8244"/>
+          <w:tab w:val="left" w:pos="9160"/>
+          <w:tab w:val="left" w:pos="10076"/>
+          <w:tab w:val="left" w:pos="10992"/>
+          <w:tab w:val="left" w:pos="11908"/>
+          <w:tab w:val="left" w:pos="12824"/>
+          <w:tab w:val="left" w:pos="13740"/>
+          <w:tab w:val="left" w:pos="14656"/>
+        </w:tabs>
+        <w:wordWrap w:val="0"/>
+        <w:spacing w:after="0" w:line="150" w:lineRule="atLeast"/>
+        <w:rPr>
+          <w:rFonts w:ascii="Lucida Sans Typewriter" w:eastAsia="Times New Roman" w:hAnsi="Lucida Sans Typewriter" w:cs="Courier New"/>
+          <w:color w:val="E6E1DC"/>
+          <w:sz w:val="20"/>
+          <w:szCs w:val="20"/>
+          <w:bdr w:val="none" w:sz="0" w:space="0" w:color="auto" w:frame="1"/>
+          <w:lang w:eastAsia="en-GB"/>
+        </w:rPr>
+      </w:pPr>
+    </w:p>
+    <w:p>
+      <w:pPr>
+        <w:shd w:val="clear" w:color="auto" w:fill="1C1C1C"/>
+        <w:tabs>
+          <w:tab w:val="left" w:pos="916"/>
+          <w:tab w:val="left" w:pos="1832"/>
+          <w:tab w:val="left" w:pos="2748"/>
+          <w:tab w:val="left" w:pos="3664"/>
+          <w:tab w:val="left" w:pos="4580"/>
+          <w:tab w:val="left" w:pos="5496"/>
+          <w:tab w:val="left" w:pos="6412"/>
+          <w:tab w:val="left" w:pos="7328"/>
+          <w:tab w:val="left" w:pos="8244"/>
+          <w:tab w:val="left" w:pos="9160"/>
+          <w:tab w:val="left" w:pos="10076"/>
+          <w:tab w:val="left" w:pos="10992"/>
+          <w:tab w:val="left" w:pos="11908"/>
+          <w:tab w:val="left" w:pos="12824"/>
+          <w:tab w:val="left" w:pos="13740"/>
+          <w:tab w:val="left" w:pos="14656"/>
+        </w:tabs>
+        <w:wordWrap w:val="0"/>
+        <w:spacing w:after="0" w:line="150" w:lineRule="atLeast"/>
+        <w:rPr>
+          <w:rFonts w:ascii="Lucida Sans Typewriter" w:eastAsia="Times New Roman" w:hAnsi="Lucida Sans Typewriter" w:cs="Courier New"/>
+          <w:color w:val="E6E1DC"/>
+          <w:sz w:val="20"/>
+          <w:szCs w:val="20"/>
+          <w:bdr w:val="none" w:sz="0" w:space="0" w:color="auto" w:frame="1"/>
+          <w:lang w:eastAsia="en-GB"/>
+        </w:rPr>
+      </w:pPr>
+      <w:r>
+        <w:rPr>
+          <w:rFonts w:ascii="Lucida Sans Typewriter" w:eastAsia="Times New Roman" w:hAnsi="Lucida Sans Typewriter" w:cs="Courier New"/>
+          <w:color w:val="E6E1DC"/>
+          <w:sz w:val="20"/>
+          <w:szCs w:val="20"/>
+          <w:bdr w:val="none" w:sz="0" w:space="0" w:color="auto" w:frame="1"/>
+          <w:lang w:eastAsia="en-GB"/>
+        </w:rPr>
+        <w:t>Residual diagnostics (p-values)</w:t>
+      </w:r>
+    </w:p>
+    <w:p>
+      <w:pPr>
+        <w:shd w:val="clear" w:color="auto" w:fill="1C1C1C"/>
+        <w:tabs>
+          <w:tab w:val="left" w:pos="916"/>
+          <w:tab w:val="left" w:pos="1832"/>
+          <w:tab w:val="left" w:pos="2748"/>
+          <w:tab w:val="left" w:pos="3664"/>
+          <w:tab w:val="left" w:pos="4580"/>
+          <w:tab w:val="left" w:pos="5496"/>
+          <w:tab w:val="left" w:pos="6412"/>
+          <w:tab w:val="left" w:pos="7328"/>
+          <w:tab w:val="left" w:pos="8244"/>
+          <w:tab w:val="left" w:pos="9160"/>
+          <w:tab w:val="left" w:pos="10076"/>
+          <w:tab w:val="left" w:pos="10992"/>
+          <w:tab w:val="left" w:pos="11908"/>
+          <w:tab w:val="left" w:pos="12824"/>
+          <w:tab w:val="left" w:pos="13740"/>
+          <w:tab w:val="left" w:pos="14656"/>
+        </w:tabs>
+        <w:wordWrap w:val="0"/>
+        <w:spacing w:after="0" w:line="150" w:lineRule="atLeast"/>
+        <w:rPr>
+          <w:rFonts w:ascii="Lucida Sans Typewriter" w:eastAsia="Times New Roman" w:hAnsi="Lucida Sans Typewriter" w:cs="Courier New"/>
+          <w:color w:val="E6E1DC"/>
+          <w:sz w:val="20"/>
+          <w:szCs w:val="20"/>
+          <w:bdr w:val="none" w:sz="0" w:space="0" w:color="auto" w:frame="1"/>
+          <w:lang w:eastAsia="en-GB"/>
+        </w:rPr>
+      </w:pPr>
+      <w:r>
+        <w:rPr>
+          <w:rFonts w:ascii="Lucida Sans Typewriter" w:eastAsia="Times New Roman" w:hAnsi="Lucida Sans Typewriter" w:cs="Courier New"/>
+          <w:color w:val="E6E1DC"/>
+          <w:sz w:val="20"/>
+          <w:szCs w:val="20"/>
+          <w:bdr w:val="none" w:sz="0" w:space="0" w:color="auto" w:frame="1"/>
+          <w:lang w:eastAsia="en-GB"/>
+        </w:rPr>
+        <w:t xml:space="preserve">    </w:t>
+      </w:r>
+      <w:proofErr w:type="spellStart"/>
+      <w:r>
+        <w:rPr>
+          <w:rFonts w:ascii="Lucida Sans Typewriter" w:eastAsia="Times New Roman" w:hAnsi="Lucida Sans Typewriter" w:cs="Courier New"/>
+          <w:color w:val="E6E1DC"/>
+          <w:sz w:val="20"/>
+          <w:szCs w:val="20"/>
+          <w:bdr w:val="none" w:sz="0" w:space="0" w:color="auto" w:frame="1"/>
+          <w:lang w:eastAsia="en-GB"/>
+        </w:rPr>
+        <w:t>shapiro</w:t>
+      </w:r>
+      <w:proofErr w:type="spellEnd"/>
+      <w:r>
+        <w:rPr>
+          <w:rFonts w:ascii="Lucida Sans Typewriter" w:eastAsia="Times New Roman" w:hAnsi="Lucida Sans Typewriter" w:cs="Courier New"/>
+          <w:color w:val="E6E1DC"/>
+          <w:sz w:val="20"/>
+          <w:szCs w:val="20"/>
+          <w:bdr w:val="none" w:sz="0" w:space="0" w:color="auto" w:frame="1"/>
+          <w:lang w:eastAsia="en-GB"/>
+        </w:rPr>
+        <w:t xml:space="preserve">   bias    </w:t>
+      </w:r>
+      <w:proofErr w:type="spellStart"/>
+      <w:r>
+        <w:rPr>
+          <w:rFonts w:ascii="Lucida Sans Typewriter" w:eastAsia="Times New Roman" w:hAnsi="Lucida Sans Typewriter" w:cs="Courier New"/>
+          <w:color w:val="E6E1DC"/>
+          <w:sz w:val="20"/>
+          <w:szCs w:val="20"/>
+          <w:bdr w:val="none" w:sz="0" w:space="0" w:color="auto" w:frame="1"/>
+          <w:lang w:eastAsia="en-GB"/>
+        </w:rPr>
+        <w:t>acf</w:t>
+      </w:r>
+      <w:proofErr w:type="spellEnd"/>
+      <w:r>
+        <w:rPr>
+          <w:rFonts w:ascii="Lucida Sans Typewriter" w:eastAsia="Times New Roman" w:hAnsi="Lucida Sans Typewriter" w:cs="Courier New"/>
+          <w:color w:val="E6E1DC"/>
+          <w:sz w:val="20"/>
+          <w:szCs w:val="20"/>
+          <w:bdr w:val="none" w:sz="0" w:space="0" w:color="auto" w:frame="1"/>
+          <w:lang w:eastAsia="en-GB"/>
+        </w:rPr>
+        <w:t xml:space="preserve">   </w:t>
+      </w:r>
+      <w:proofErr w:type="spellStart"/>
+      <w:r>
+        <w:rPr>
+          <w:rFonts w:ascii="Lucida Sans Typewriter" w:eastAsia="Times New Roman" w:hAnsi="Lucida Sans Typewriter" w:cs="Courier New"/>
+          <w:color w:val="E6E1DC"/>
+          <w:sz w:val="20"/>
+          <w:szCs w:val="20"/>
+          <w:bdr w:val="none" w:sz="0" w:space="0" w:color="auto" w:frame="1"/>
+          <w:lang w:eastAsia="en-GB"/>
+        </w:rPr>
+        <w:t>LBox</w:t>
+      </w:r>
+      <w:proofErr w:type="spellEnd"/>
+      <w:r>
+        <w:rPr>
+          <w:rFonts w:ascii="Lucida Sans Typewriter" w:eastAsia="Times New Roman" w:hAnsi="Lucida Sans Typewriter" w:cs="Courier New"/>
+          <w:color w:val="E6E1DC"/>
+          <w:sz w:val="20"/>
+          <w:szCs w:val="20"/>
+          <w:bdr w:val="none" w:sz="0" w:space="0" w:color="auto" w:frame="1"/>
+          <w:lang w:eastAsia="en-GB"/>
+        </w:rPr>
+        <w:t xml:space="preserve"> </w:t>
+      </w:r>
+      <w:proofErr w:type="spellStart"/>
+      <w:r>
+        <w:rPr>
+          <w:rFonts w:ascii="Lucida Sans Typewriter" w:eastAsia="Times New Roman" w:hAnsi="Lucida Sans Typewriter" w:cs="Courier New"/>
+          <w:color w:val="E6E1DC"/>
+          <w:sz w:val="20"/>
+          <w:szCs w:val="20"/>
+          <w:bdr w:val="none" w:sz="0" w:space="0" w:color="auto" w:frame="1"/>
+          <w:lang w:eastAsia="en-GB"/>
+        </w:rPr>
+        <w:t>shapiro</w:t>
+      </w:r>
+      <w:proofErr w:type="spellEnd"/>
+      <w:r>
+        <w:rPr>
+          <w:rFonts w:ascii="Lucida Sans Typewriter" w:eastAsia="Times New Roman" w:hAnsi="Lucida Sans Typewriter" w:cs="Courier New"/>
+          <w:color w:val="E6E1DC"/>
+          <w:sz w:val="20"/>
+          <w:szCs w:val="20"/>
+          <w:bdr w:val="none" w:sz="0" w:space="0" w:color="auto" w:frame="1"/>
+          <w:lang w:eastAsia="en-GB"/>
+        </w:rPr>
+        <w:t xml:space="preserve"> bias </w:t>
+      </w:r>
+      <w:proofErr w:type="spellStart"/>
+      <w:r>
+        <w:rPr>
+          <w:rFonts w:ascii="Lucida Sans Typewriter" w:eastAsia="Times New Roman" w:hAnsi="Lucida Sans Typewriter" w:cs="Courier New"/>
+          <w:color w:val="E6E1DC"/>
+          <w:sz w:val="20"/>
+          <w:szCs w:val="20"/>
+          <w:bdr w:val="none" w:sz="0" w:space="0" w:color="auto" w:frame="1"/>
+          <w:lang w:eastAsia="en-GB"/>
+        </w:rPr>
+        <w:t>acf</w:t>
+      </w:r>
+      <w:proofErr w:type="spellEnd"/>
+      <w:r>
+        <w:rPr>
+          <w:rFonts w:ascii="Lucida Sans Typewriter" w:eastAsia="Times New Roman" w:hAnsi="Lucida Sans Typewriter" w:cs="Courier New"/>
+          <w:color w:val="E6E1DC"/>
+          <w:sz w:val="20"/>
+          <w:szCs w:val="20"/>
+          <w:bdr w:val="none" w:sz="0" w:space="0" w:color="auto" w:frame="1"/>
+          <w:lang w:eastAsia="en-GB"/>
+        </w:rPr>
+        <w:t xml:space="preserve"> </w:t>
+      </w:r>
+      <w:proofErr w:type="spellStart"/>
+      <w:r>
+        <w:rPr>
+          <w:rFonts w:ascii="Lucida Sans Typewriter" w:eastAsia="Times New Roman" w:hAnsi="Lucida Sans Typewriter" w:cs="Courier New"/>
+          <w:color w:val="E6E1DC"/>
+          <w:sz w:val="20"/>
+          <w:szCs w:val="20"/>
+          <w:bdr w:val="none" w:sz="0" w:space="0" w:color="auto" w:frame="1"/>
+          <w:lang w:eastAsia="en-GB"/>
+        </w:rPr>
+        <w:t>LBox</w:t>
+      </w:r>
+      <w:proofErr w:type="spellEnd"/>
+      <w:r>
+        <w:rPr>
+          <w:rFonts w:ascii="Lucida Sans Typewriter" w:eastAsia="Times New Roman" w:hAnsi="Lucida Sans Typewriter" w:cs="Courier New"/>
+          <w:color w:val="E6E1DC"/>
+          <w:sz w:val="20"/>
+          <w:szCs w:val="20"/>
+          <w:bdr w:val="none" w:sz="0" w:space="0" w:color="auto" w:frame="1"/>
+          <w:lang w:eastAsia="en-GB"/>
+        </w:rPr>
+        <w:t xml:space="preserve">  </w:t>
+      </w:r>
+    </w:p>
+    <w:p>
+      <w:pPr>
+        <w:shd w:val="clear" w:color="auto" w:fill="1C1C1C"/>
+        <w:tabs>
+          <w:tab w:val="left" w:pos="916"/>
+          <w:tab w:val="left" w:pos="1832"/>
+          <w:tab w:val="left" w:pos="2748"/>
+          <w:tab w:val="left" w:pos="3664"/>
+          <w:tab w:val="left" w:pos="4580"/>
+          <w:tab w:val="left" w:pos="5496"/>
+          <w:tab w:val="left" w:pos="6412"/>
+          <w:tab w:val="left" w:pos="7328"/>
+          <w:tab w:val="left" w:pos="8244"/>
+          <w:tab w:val="left" w:pos="9160"/>
+          <w:tab w:val="left" w:pos="10076"/>
+          <w:tab w:val="left" w:pos="10992"/>
+          <w:tab w:val="left" w:pos="11908"/>
+          <w:tab w:val="left" w:pos="12824"/>
+          <w:tab w:val="left" w:pos="13740"/>
+          <w:tab w:val="left" w:pos="14656"/>
+        </w:tabs>
+        <w:wordWrap w:val="0"/>
+        <w:spacing w:after="0" w:line="150" w:lineRule="atLeast"/>
+        <w:rPr>
+          <w:rFonts w:ascii="Lucida Sans Typewriter" w:eastAsia="Times New Roman" w:hAnsi="Lucida Sans Typewriter" w:cs="Courier New"/>
+          <w:color w:val="E6E1DC"/>
+          <w:sz w:val="20"/>
+          <w:szCs w:val="20"/>
+          <w:bdr w:val="none" w:sz="0" w:space="0" w:color="auto" w:frame="1"/>
+          <w:lang w:eastAsia="en-GB"/>
+        </w:rPr>
+      </w:pPr>
+      <w:r>
+        <w:rPr>
+          <w:rFonts w:ascii="Lucida Sans Typewriter" w:eastAsia="Times New Roman" w:hAnsi="Lucida Sans Typewriter" w:cs="Courier New"/>
+          <w:color w:val="E6E1DC"/>
+          <w:sz w:val="20"/>
+          <w:szCs w:val="20"/>
+          <w:bdr w:val="none" w:sz="0" w:space="0" w:color="auto" w:frame="1"/>
+          <w:lang w:eastAsia="en-GB"/>
+        </w:rPr>
+        <w:t xml:space="preserve"> C   0.2538 0.7754 0.0480 0.0972       -    -   *    .  </w:t>
+      </w:r>
+    </w:p>
+    <w:p>
+      <w:pPr>
+        <w:shd w:val="clear" w:color="auto" w:fill="1C1C1C"/>
+        <w:tabs>
+          <w:tab w:val="left" w:pos="916"/>
+          <w:tab w:val="left" w:pos="1832"/>
+          <w:tab w:val="left" w:pos="2748"/>
+          <w:tab w:val="left" w:pos="3664"/>
+          <w:tab w:val="left" w:pos="4580"/>
+          <w:tab w:val="left" w:pos="5496"/>
+          <w:tab w:val="left" w:pos="6412"/>
+          <w:tab w:val="left" w:pos="7328"/>
+          <w:tab w:val="left" w:pos="8244"/>
+          <w:tab w:val="left" w:pos="9160"/>
+          <w:tab w:val="left" w:pos="10076"/>
+          <w:tab w:val="left" w:pos="10992"/>
+          <w:tab w:val="left" w:pos="11908"/>
+          <w:tab w:val="left" w:pos="12824"/>
+          <w:tab w:val="left" w:pos="13740"/>
+          <w:tab w:val="left" w:pos="14656"/>
+        </w:tabs>
+        <w:wordWrap w:val="0"/>
+        <w:spacing w:after="0" w:line="150" w:lineRule="atLeast"/>
+        <w:rPr>
+          <w:rFonts w:ascii="Lucida Sans Typewriter" w:eastAsia="Times New Roman" w:hAnsi="Lucida Sans Typewriter" w:cs="Courier New"/>
+          <w:color w:val="E6E1DC"/>
+          <w:sz w:val="20"/>
+          <w:szCs w:val="20"/>
+          <w:bdr w:val="none" w:sz="0" w:space="0" w:color="auto" w:frame="1"/>
+          <w:lang w:eastAsia="en-GB"/>
+        </w:rPr>
+      </w:pPr>
+      <w:r>
+        <w:rPr>
+          <w:rFonts w:ascii="Lucida Sans Typewriter" w:eastAsia="Times New Roman" w:hAnsi="Lucida Sans Typewriter" w:cs="Courier New"/>
+          <w:color w:val="E6E1DC"/>
+          <w:sz w:val="20"/>
+          <w:szCs w:val="20"/>
+          <w:bdr w:val="none" w:sz="0" w:space="0" w:color="auto" w:frame="1"/>
+          <w:lang w:eastAsia="en-GB"/>
+        </w:rPr>
+        <w:t xml:space="preserve"> I1  0.7237 0.6519 0.0021 0.0002       -    -  **  ***  </w:t>
+      </w:r>
+    </w:p>
+    <w:p>
+      <w:pPr>
+        <w:shd w:val="clear" w:color="auto" w:fill="1C1C1C"/>
+        <w:tabs>
+          <w:tab w:val="left" w:pos="916"/>
+          <w:tab w:val="left" w:pos="1832"/>
+          <w:tab w:val="left" w:pos="2748"/>
+          <w:tab w:val="left" w:pos="3664"/>
+          <w:tab w:val="left" w:pos="4580"/>
+          <w:tab w:val="left" w:pos="5496"/>
+          <w:tab w:val="left" w:pos="6412"/>
+          <w:tab w:val="left" w:pos="7328"/>
+          <w:tab w:val="left" w:pos="8244"/>
+          <w:tab w:val="left" w:pos="9160"/>
+          <w:tab w:val="left" w:pos="10076"/>
+          <w:tab w:val="left" w:pos="10992"/>
+          <w:tab w:val="left" w:pos="11908"/>
+          <w:tab w:val="left" w:pos="12824"/>
+          <w:tab w:val="left" w:pos="13740"/>
+          <w:tab w:val="left" w:pos="14656"/>
+        </w:tabs>
+        <w:wordWrap w:val="0"/>
+        <w:spacing w:after="0" w:line="150" w:lineRule="atLeast"/>
+        <w:rPr>
+          <w:rFonts w:ascii="Lucida Sans Typewriter" w:eastAsia="Times New Roman" w:hAnsi="Lucida Sans Typewriter" w:cs="Courier New"/>
+          <w:color w:val="E6E1DC"/>
+          <w:sz w:val="20"/>
+          <w:szCs w:val="20"/>
+          <w:bdr w:val="none" w:sz="0" w:space="0" w:color="auto" w:frame="1"/>
+          <w:lang w:eastAsia="en-GB"/>
+        </w:rPr>
+      </w:pPr>
+      <w:r>
+        <w:rPr>
+          <w:rFonts w:ascii="Lucida Sans Typewriter" w:eastAsia="Times New Roman" w:hAnsi="Lucida Sans Typewriter" w:cs="Courier New"/>
+          <w:color w:val="E6E1DC"/>
+          <w:sz w:val="20"/>
+          <w:szCs w:val="20"/>
+          <w:bdr w:val="none" w:sz="0" w:space="0" w:color="auto" w:frame="1"/>
+          <w:lang w:eastAsia="en-GB"/>
+        </w:rPr>
+        <w:t xml:space="preserve"> I2  0.4744 0.9918 0.0875 0.3141       -    -   .    -  </w:t>
+      </w:r>
+    </w:p>
+    <w:p>
+      <w:pPr>
+        <w:shd w:val="clear" w:color="auto" w:fill="1C1C1C"/>
+        <w:tabs>
+          <w:tab w:val="left" w:pos="916"/>
+          <w:tab w:val="left" w:pos="1832"/>
+          <w:tab w:val="left" w:pos="2748"/>
+          <w:tab w:val="left" w:pos="3664"/>
+          <w:tab w:val="left" w:pos="4580"/>
+          <w:tab w:val="left" w:pos="5496"/>
+          <w:tab w:val="left" w:pos="6412"/>
+          <w:tab w:val="left" w:pos="7328"/>
+          <w:tab w:val="left" w:pos="8244"/>
+          <w:tab w:val="left" w:pos="9160"/>
+          <w:tab w:val="left" w:pos="10076"/>
+          <w:tab w:val="left" w:pos="10992"/>
+          <w:tab w:val="left" w:pos="11908"/>
+          <w:tab w:val="left" w:pos="12824"/>
+          <w:tab w:val="left" w:pos="13740"/>
+          <w:tab w:val="left" w:pos="14656"/>
+        </w:tabs>
+        <w:wordWrap w:val="0"/>
+        <w:spacing w:after="0" w:line="150" w:lineRule="atLeast"/>
+        <w:rPr>
+          <w:rFonts w:ascii="Lucida Sans Typewriter" w:eastAsia="Times New Roman" w:hAnsi="Lucida Sans Typewriter" w:cs="Courier New"/>
+          <w:color w:val="E6E1DC"/>
+          <w:sz w:val="20"/>
+          <w:szCs w:val="20"/>
+          <w:bdr w:val="none" w:sz="0" w:space="0" w:color="auto" w:frame="1"/>
+          <w:lang w:eastAsia="en-GB"/>
+        </w:rPr>
+      </w:pPr>
+      <w:r>
+        <w:rPr>
+          <w:rFonts w:ascii="Lucida Sans Typewriter" w:eastAsia="Times New Roman" w:hAnsi="Lucida Sans Typewriter" w:cs="Courier New"/>
+          <w:color w:val="E6E1DC"/>
+          <w:sz w:val="20"/>
+          <w:szCs w:val="20"/>
+          <w:bdr w:val="none" w:sz="0" w:space="0" w:color="auto" w:frame="1"/>
+          <w:lang w:eastAsia="en-GB"/>
+        </w:rPr>
+        <w:t xml:space="preserve"> I3  0.3685 0.9891 0.0220 0.0176       -    -   *    *  </w:t>
+      </w:r>
+    </w:p>
+    <w:p>
+      <w:pPr>
+        <w:shd w:val="clear" w:color="auto" w:fill="1C1C1C"/>
+        <w:tabs>
+          <w:tab w:val="left" w:pos="916"/>
+          <w:tab w:val="left" w:pos="1832"/>
+          <w:tab w:val="left" w:pos="2748"/>
+          <w:tab w:val="left" w:pos="3664"/>
+          <w:tab w:val="left" w:pos="4580"/>
+          <w:tab w:val="left" w:pos="5496"/>
+          <w:tab w:val="left" w:pos="6412"/>
+          <w:tab w:val="left" w:pos="7328"/>
+          <w:tab w:val="left" w:pos="8244"/>
+          <w:tab w:val="left" w:pos="9160"/>
+          <w:tab w:val="left" w:pos="10076"/>
+          <w:tab w:val="left" w:pos="10992"/>
+          <w:tab w:val="left" w:pos="11908"/>
+          <w:tab w:val="left" w:pos="12824"/>
+          <w:tab w:val="left" w:pos="13740"/>
+          <w:tab w:val="left" w:pos="14656"/>
+        </w:tabs>
+        <w:wordWrap w:val="0"/>
+        <w:spacing w:after="0" w:line="150" w:lineRule="atLeast"/>
+        <w:rPr>
+          <w:rFonts w:ascii="Lucida Sans Typewriter" w:eastAsia="Times New Roman" w:hAnsi="Lucida Sans Typewriter" w:cs="Courier New"/>
+          <w:color w:val="E6E1DC"/>
+          <w:sz w:val="20"/>
+          <w:szCs w:val="20"/>
+          <w:bdr w:val="none" w:sz="0" w:space="0" w:color="auto" w:frame="1"/>
+          <w:lang w:eastAsia="en-GB"/>
+        </w:rPr>
+      </w:pPr>
+    </w:p>
+    <w:p>
+      <w:pPr>
+        <w:shd w:val="clear" w:color="auto" w:fill="1C1C1C"/>
+        <w:tabs>
+          <w:tab w:val="left" w:pos="916"/>
+          <w:tab w:val="left" w:pos="1832"/>
+          <w:tab w:val="left" w:pos="2748"/>
+          <w:tab w:val="left" w:pos="3664"/>
+          <w:tab w:val="left" w:pos="4580"/>
+          <w:tab w:val="left" w:pos="5496"/>
+          <w:tab w:val="left" w:pos="6412"/>
+          <w:tab w:val="left" w:pos="7328"/>
+          <w:tab w:val="left" w:pos="8244"/>
+          <w:tab w:val="left" w:pos="9160"/>
+          <w:tab w:val="left" w:pos="10076"/>
+          <w:tab w:val="left" w:pos="10992"/>
+          <w:tab w:val="left" w:pos="11908"/>
+          <w:tab w:val="left" w:pos="12824"/>
+          <w:tab w:val="left" w:pos="13740"/>
+          <w:tab w:val="left" w:pos="14656"/>
+        </w:tabs>
+        <w:wordWrap w:val="0"/>
+        <w:spacing w:after="0" w:line="150" w:lineRule="atLeast"/>
+        <w:rPr>
+          <w:rFonts w:ascii="Lucida Sans Typewriter" w:eastAsia="Times New Roman" w:hAnsi="Lucida Sans Typewriter" w:cs="Courier New"/>
+          <w:color w:val="E6E1DC"/>
+          <w:sz w:val="20"/>
+          <w:szCs w:val="20"/>
+          <w:bdr w:val="none" w:sz="0" w:space="0" w:color="auto" w:frame="1"/>
+          <w:lang w:eastAsia="en-GB"/>
+        </w:rPr>
+      </w:pPr>
+      <w:r>
+        <w:rPr>
+          <w:rFonts w:ascii="Lucida Sans Typewriter" w:eastAsia="Times New Roman" w:hAnsi="Lucida Sans Typewriter" w:cs="Courier New"/>
+          <w:color w:val="E6E1DC"/>
+          <w:sz w:val="20"/>
+          <w:szCs w:val="20"/>
+          <w:bdr w:val="none" w:sz="0" w:space="0" w:color="auto" w:frame="1"/>
+          <w:lang w:eastAsia="en-GB"/>
+        </w:rPr>
+        <w:t xml:space="preserve">Model parameter estimates w 95% CI </w:t>
+      </w:r>
+    </w:p>
+    <w:p>
+      <w:pPr>
+        <w:shd w:val="clear" w:color="auto" w:fill="1C1C1C"/>
+        <w:tabs>
+          <w:tab w:val="left" w:pos="916"/>
+          <w:tab w:val="left" w:pos="1832"/>
+          <w:tab w:val="left" w:pos="2748"/>
+          <w:tab w:val="left" w:pos="3664"/>
+          <w:tab w:val="left" w:pos="4580"/>
+          <w:tab w:val="left" w:pos="5496"/>
+          <w:tab w:val="left" w:pos="6412"/>
+          <w:tab w:val="left" w:pos="7328"/>
+          <w:tab w:val="left" w:pos="8244"/>
+          <w:tab w:val="left" w:pos="9160"/>
+          <w:tab w:val="left" w:pos="10076"/>
+          <w:tab w:val="left" w:pos="10992"/>
+          <w:tab w:val="left" w:pos="11908"/>
+          <w:tab w:val="left" w:pos="12824"/>
+          <w:tab w:val="left" w:pos="13740"/>
+          <w:tab w:val="left" w:pos="14656"/>
+        </w:tabs>
+        <w:wordWrap w:val="0"/>
+        <w:spacing w:after="0" w:line="150" w:lineRule="atLeast"/>
+        <w:rPr>
+          <w:rFonts w:ascii="Lucida Sans Typewriter" w:eastAsia="Times New Roman" w:hAnsi="Lucida Sans Typewriter" w:cs="Courier New"/>
+          <w:color w:val="E6E1DC"/>
+          <w:sz w:val="20"/>
+          <w:szCs w:val="20"/>
+          <w:bdr w:val="none" w:sz="0" w:space="0" w:color="auto" w:frame="1"/>
+          <w:lang w:eastAsia="en-GB"/>
+        </w:rPr>
+      </w:pPr>
+      <w:r>
+        <w:rPr>
+          <w:rFonts w:ascii="Lucida Sans Typewriter" w:eastAsia="Times New Roman" w:hAnsi="Lucida Sans Typewriter" w:cs="Courier New"/>
+          <w:color w:val="E6E1DC"/>
+          <w:sz w:val="20"/>
+          <w:szCs w:val="20"/>
+          <w:bdr w:val="none" w:sz="0" w:space="0" w:color="auto" w:frame="1"/>
+          <w:lang w:eastAsia="en-GB"/>
+        </w:rPr>
+        <w:t xml:space="preserve">            estimate        </w:t>
+      </w:r>
+      <w:proofErr w:type="spellStart"/>
+      <w:r>
+        <w:rPr>
+          <w:rFonts w:ascii="Lucida Sans Typewriter" w:eastAsia="Times New Roman" w:hAnsi="Lucida Sans Typewriter" w:cs="Courier New"/>
+          <w:color w:val="E6E1DC"/>
+          <w:sz w:val="20"/>
+          <w:szCs w:val="20"/>
+          <w:bdr w:val="none" w:sz="0" w:space="0" w:color="auto" w:frame="1"/>
+          <w:lang w:eastAsia="en-GB"/>
+        </w:rPr>
+        <w:t>cilow</w:t>
+      </w:r>
+      <w:proofErr w:type="spellEnd"/>
+      <w:r>
+        <w:rPr>
+          <w:rFonts w:ascii="Lucida Sans Typewriter" w:eastAsia="Times New Roman" w:hAnsi="Lucida Sans Typewriter" w:cs="Courier New"/>
+          <w:color w:val="E6E1DC"/>
+          <w:sz w:val="20"/>
+          <w:szCs w:val="20"/>
+          <w:bdr w:val="none" w:sz="0" w:space="0" w:color="auto" w:frame="1"/>
+          <w:lang w:eastAsia="en-GB"/>
+        </w:rPr>
+        <w:t xml:space="preserve">        </w:t>
+      </w:r>
+      <w:proofErr w:type="spellStart"/>
+      <w:r>
+        <w:rPr>
+          <w:rFonts w:ascii="Lucida Sans Typewriter" w:eastAsia="Times New Roman" w:hAnsi="Lucida Sans Typewriter" w:cs="Courier New"/>
+          <w:color w:val="E6E1DC"/>
+          <w:sz w:val="20"/>
+          <w:szCs w:val="20"/>
+          <w:bdr w:val="none" w:sz="0" w:space="0" w:color="auto" w:frame="1"/>
+          <w:lang w:eastAsia="en-GB"/>
+        </w:rPr>
+        <w:t>ciupp</w:t>
+      </w:r>
+      <w:proofErr w:type="spellEnd"/>
+      <w:r>
+        <w:rPr>
+          <w:rFonts w:ascii="Lucida Sans Typewriter" w:eastAsia="Times New Roman" w:hAnsi="Lucida Sans Typewriter" w:cs="Courier New"/>
+          <w:color w:val="E6E1DC"/>
+          <w:sz w:val="20"/>
+          <w:szCs w:val="20"/>
+          <w:bdr w:val="none" w:sz="0" w:space="0" w:color="auto" w:frame="1"/>
+          <w:lang w:eastAsia="en-GB"/>
+        </w:rPr>
+        <w:t xml:space="preserve">     </w:t>
+      </w:r>
+      <w:proofErr w:type="spellStart"/>
+      <w:r>
+        <w:rPr>
+          <w:rFonts w:ascii="Lucida Sans Typewriter" w:eastAsia="Times New Roman" w:hAnsi="Lucida Sans Typewriter" w:cs="Courier New"/>
+          <w:color w:val="E6E1DC"/>
+          <w:sz w:val="20"/>
+          <w:szCs w:val="20"/>
+          <w:bdr w:val="none" w:sz="0" w:space="0" w:color="auto" w:frame="1"/>
+          <w:lang w:eastAsia="en-GB"/>
+        </w:rPr>
+        <w:t>log.est</w:t>
+      </w:r>
+      <w:proofErr w:type="spellEnd"/>
+      <w:r>
+        <w:rPr>
+          <w:rFonts w:ascii="Lucida Sans Typewriter" w:eastAsia="Times New Roman" w:hAnsi="Lucida Sans Typewriter" w:cs="Courier New"/>
+          <w:color w:val="E6E1DC"/>
+          <w:sz w:val="20"/>
+          <w:szCs w:val="20"/>
+          <w:bdr w:val="none" w:sz="0" w:space="0" w:color="auto" w:frame="1"/>
+          <w:lang w:eastAsia="en-GB"/>
+        </w:rPr>
+        <w:t xml:space="preserve">  </w:t>
+      </w:r>
+    </w:p>
+    <w:p>
+      <w:pPr>
+        <w:shd w:val="clear" w:color="auto" w:fill="1C1C1C"/>
+        <w:tabs>
+          <w:tab w:val="left" w:pos="916"/>
+          <w:tab w:val="left" w:pos="1832"/>
+          <w:tab w:val="left" w:pos="2748"/>
+          <w:tab w:val="left" w:pos="3664"/>
+          <w:tab w:val="left" w:pos="4580"/>
+          <w:tab w:val="left" w:pos="5496"/>
+          <w:tab w:val="left" w:pos="6412"/>
+          <w:tab w:val="left" w:pos="7328"/>
+          <w:tab w:val="left" w:pos="8244"/>
+          <w:tab w:val="left" w:pos="9160"/>
+          <w:tab w:val="left" w:pos="10076"/>
+          <w:tab w:val="left" w:pos="10992"/>
+          <w:tab w:val="left" w:pos="11908"/>
+          <w:tab w:val="left" w:pos="12824"/>
+          <w:tab w:val="left" w:pos="13740"/>
+          <w:tab w:val="left" w:pos="14656"/>
+        </w:tabs>
+        <w:wordWrap w:val="0"/>
+        <w:spacing w:after="0" w:line="150" w:lineRule="atLeast"/>
+        <w:rPr>
+          <w:rFonts w:ascii="Lucida Sans Typewriter" w:eastAsia="Times New Roman" w:hAnsi="Lucida Sans Typewriter" w:cs="Courier New"/>
+          <w:color w:val="E6E1DC"/>
+          <w:sz w:val="20"/>
+          <w:szCs w:val="20"/>
+          <w:bdr w:val="none" w:sz="0" w:space="0" w:color="auto" w:frame="1"/>
+          <w:lang w:eastAsia="en-GB"/>
+        </w:rPr>
+      </w:pPr>
+      <w:r>
+        <w:rPr>
+          <w:rFonts w:ascii="Lucida Sans Typewriter" w:eastAsia="Times New Roman" w:hAnsi="Lucida Sans Typewriter" w:cs="Courier New"/>
+          <w:color w:val="E6E1DC"/>
+          <w:sz w:val="20"/>
+          <w:szCs w:val="20"/>
+          <w:bdr w:val="none" w:sz="0" w:space="0" w:color="auto" w:frame="1"/>
+          <w:lang w:eastAsia="en-GB"/>
+        </w:rPr>
+        <w:t xml:space="preserve"> alpha1 4.960137e+00    3.1489514 7.813065e+00   1.6014334  </w:t>
+      </w:r>
+    </w:p>
+    <w:p>
+      <w:pPr>
+        <w:shd w:val="clear" w:color="auto" w:fill="1C1C1C"/>
+        <w:tabs>
+          <w:tab w:val="left" w:pos="916"/>
+          <w:tab w:val="left" w:pos="1832"/>
+          <w:tab w:val="left" w:pos="2748"/>
+          <w:tab w:val="left" w:pos="3664"/>
+          <w:tab w:val="left" w:pos="4580"/>
+          <w:tab w:val="left" w:pos="5496"/>
+          <w:tab w:val="left" w:pos="6412"/>
+          <w:tab w:val="left" w:pos="7328"/>
+          <w:tab w:val="left" w:pos="8244"/>
+          <w:tab w:val="left" w:pos="9160"/>
+          <w:tab w:val="left" w:pos="10076"/>
+          <w:tab w:val="left" w:pos="10992"/>
+          <w:tab w:val="left" w:pos="11908"/>
+          <w:tab w:val="left" w:pos="12824"/>
+          <w:tab w:val="left" w:pos="13740"/>
+          <w:tab w:val="left" w:pos="14656"/>
+        </w:tabs>
+        <w:wordWrap w:val="0"/>
+        <w:spacing w:after="0" w:line="150" w:lineRule="atLeast"/>
+        <w:rPr>
+          <w:rFonts w:ascii="Lucida Sans Typewriter" w:eastAsia="Times New Roman" w:hAnsi="Lucida Sans Typewriter" w:cs="Courier New"/>
+          <w:color w:val="E6E1DC"/>
+          <w:sz w:val="20"/>
+          <w:szCs w:val="20"/>
+          <w:bdr w:val="none" w:sz="0" w:space="0" w:color="auto" w:frame="1"/>
+          <w:lang w:eastAsia="en-GB"/>
+        </w:rPr>
+      </w:pPr>
+      <w:r>
+        <w:rPr>
+          <w:rFonts w:ascii="Lucida Sans Typewriter" w:eastAsia="Times New Roman" w:hAnsi="Lucida Sans Typewriter" w:cs="Courier New"/>
+          <w:color w:val="E6E1DC"/>
+          <w:sz w:val="20"/>
+          <w:szCs w:val="20"/>
+          <w:bdr w:val="none" w:sz="0" w:space="0" w:color="auto" w:frame="1"/>
+          <w:lang w:eastAsia="en-GB"/>
+        </w:rPr>
+        <w:t xml:space="preserve"> alpha2 1.196369e-01    0.0000816 1.754187e+02  -2.1232941  </w:t>
+      </w:r>
+    </w:p>
+    <w:p>
+      <w:pPr>
+        <w:shd w:val="clear" w:color="auto" w:fill="1C1C1C"/>
+        <w:tabs>
+          <w:tab w:val="left" w:pos="916"/>
+          <w:tab w:val="left" w:pos="1832"/>
+          <w:tab w:val="left" w:pos="2748"/>
+          <w:tab w:val="left" w:pos="3664"/>
+          <w:tab w:val="left" w:pos="4580"/>
+          <w:tab w:val="left" w:pos="5496"/>
+          <w:tab w:val="left" w:pos="6412"/>
+          <w:tab w:val="left" w:pos="7328"/>
+          <w:tab w:val="left" w:pos="8244"/>
+          <w:tab w:val="left" w:pos="9160"/>
+          <w:tab w:val="left" w:pos="10076"/>
+          <w:tab w:val="left" w:pos="10992"/>
+          <w:tab w:val="left" w:pos="11908"/>
+          <w:tab w:val="left" w:pos="12824"/>
+          <w:tab w:val="left" w:pos="13740"/>
+          <w:tab w:val="left" w:pos="14656"/>
+        </w:tabs>
+        <w:wordWrap w:val="0"/>
+        <w:spacing w:after="0" w:line="150" w:lineRule="atLeast"/>
+        <w:rPr>
+          <w:rFonts w:ascii="Lucida Sans Typewriter" w:eastAsia="Times New Roman" w:hAnsi="Lucida Sans Typewriter" w:cs="Courier New"/>
+          <w:color w:val="E6E1DC"/>
+          <w:sz w:val="20"/>
+          <w:szCs w:val="20"/>
+          <w:bdr w:val="none" w:sz="0" w:space="0" w:color="auto" w:frame="1"/>
+          <w:lang w:eastAsia="en-GB"/>
+        </w:rPr>
+      </w:pPr>
+      <w:r>
+        <w:rPr>
+          <w:rFonts w:ascii="Lucida Sans Typewriter" w:eastAsia="Times New Roman" w:hAnsi="Lucida Sans Typewriter" w:cs="Courier New"/>
+          <w:color w:val="E6E1DC"/>
+          <w:sz w:val="20"/>
+          <w:szCs w:val="20"/>
+          <w:bdr w:val="none" w:sz="0" w:space="0" w:color="auto" w:frame="1"/>
+          <w:lang w:eastAsia="en-GB"/>
+        </w:rPr>
+        <w:t xml:space="preserve"> alpha3 7.687052e+00    4.5233648 1.306345e+01   2.0395373  </w:t>
+      </w:r>
+    </w:p>
+    <w:p>
+      <w:pPr>
+        <w:shd w:val="clear" w:color="auto" w:fill="1C1C1C"/>
+        <w:tabs>
+          <w:tab w:val="left" w:pos="916"/>
+          <w:tab w:val="left" w:pos="1832"/>
+          <w:tab w:val="left" w:pos="2748"/>
+          <w:tab w:val="left" w:pos="3664"/>
+          <w:tab w:val="left" w:pos="4580"/>
+          <w:tab w:val="left" w:pos="5496"/>
+          <w:tab w:val="left" w:pos="6412"/>
+          <w:tab w:val="left" w:pos="7328"/>
+          <w:tab w:val="left" w:pos="8244"/>
+          <w:tab w:val="left" w:pos="9160"/>
+          <w:tab w:val="left" w:pos="10076"/>
+          <w:tab w:val="left" w:pos="10992"/>
+          <w:tab w:val="left" w:pos="11908"/>
+          <w:tab w:val="left" w:pos="12824"/>
+          <w:tab w:val="left" w:pos="13740"/>
+          <w:tab w:val="left" w:pos="14656"/>
+        </w:tabs>
+        <w:wordWrap w:val="0"/>
+        <w:spacing w:after="0" w:line="150" w:lineRule="atLeast"/>
+        <w:rPr>
+          <w:rFonts w:ascii="Lucida Sans Typewriter" w:eastAsia="Times New Roman" w:hAnsi="Lucida Sans Typewriter" w:cs="Courier New"/>
+          <w:color w:val="E6E1DC"/>
+          <w:sz w:val="20"/>
+          <w:szCs w:val="20"/>
+          <w:bdr w:val="none" w:sz="0" w:space="0" w:color="auto" w:frame="1"/>
+          <w:lang w:val="nl-NL" w:eastAsia="en-GB"/>
+        </w:rPr>
+      </w:pPr>
+      <w:r>
+        <w:rPr>
+          <w:rFonts w:ascii="Lucida Sans Typewriter" w:eastAsia="Times New Roman" w:hAnsi="Lucida Sans Typewriter" w:cs="Courier New"/>
+          <w:color w:val="E6E1DC"/>
+          <w:sz w:val="20"/>
+          <w:szCs w:val="20"/>
+          <w:bdr w:val="none" w:sz="0" w:space="0" w:color="auto" w:frame="1"/>
+          <w:lang w:eastAsia="en-GB"/>
+        </w:rPr>
+        <w:t xml:space="preserve"> </w:t>
+      </w:r>
+      <w:proofErr w:type="spellStart"/>
+      <w:r>
+        <w:rPr>
+          <w:rFonts w:ascii="Lucida Sans Typewriter" w:eastAsia="Times New Roman" w:hAnsi="Lucida Sans Typewriter" w:cs="Courier New"/>
+          <w:color w:val="E6E1DC"/>
+          <w:sz w:val="20"/>
+          <w:szCs w:val="20"/>
+          <w:bdr w:val="none" w:sz="0" w:space="0" w:color="auto" w:frame="1"/>
+          <w:lang w:val="nl-NL" w:eastAsia="en-GB"/>
+        </w:rPr>
+        <w:t>beta</w:t>
+      </w:r>
+      <w:proofErr w:type="spellEnd"/>
+      <w:r>
+        <w:rPr>
+          <w:rFonts w:ascii="Lucida Sans Typewriter" w:eastAsia="Times New Roman" w:hAnsi="Lucida Sans Typewriter" w:cs="Courier New"/>
+          <w:color w:val="E6E1DC"/>
+          <w:sz w:val="20"/>
+          <w:szCs w:val="20"/>
+          <w:bdr w:val="none" w:sz="0" w:space="0" w:color="auto" w:frame="1"/>
+          <w:lang w:val="nl-NL" w:eastAsia="en-GB"/>
+        </w:rPr>
+        <w:t xml:space="preserve">   3.577090e-02    0.0000302 4.242571e+01  -3.3306200  </w:t>
+      </w:r>
+    </w:p>
+    <w:p>
+      <w:pPr>
+        <w:shd w:val="clear" w:color="auto" w:fill="1C1C1C"/>
+        <w:tabs>
+          <w:tab w:val="left" w:pos="916"/>
+          <w:tab w:val="left" w:pos="1832"/>
+          <w:tab w:val="left" w:pos="2748"/>
+          <w:tab w:val="left" w:pos="3664"/>
+          <w:tab w:val="left" w:pos="4580"/>
+          <w:tab w:val="left" w:pos="5496"/>
+          <w:tab w:val="left" w:pos="6412"/>
+          <w:tab w:val="left" w:pos="7328"/>
+          <w:tab w:val="left" w:pos="8244"/>
+          <w:tab w:val="left" w:pos="9160"/>
+          <w:tab w:val="left" w:pos="10076"/>
+          <w:tab w:val="left" w:pos="10992"/>
+          <w:tab w:val="left" w:pos="11908"/>
+          <w:tab w:val="left" w:pos="12824"/>
+          <w:tab w:val="left" w:pos="13740"/>
+          <w:tab w:val="left" w:pos="14656"/>
+        </w:tabs>
+        <w:wordWrap w:val="0"/>
+        <w:spacing w:after="0" w:line="150" w:lineRule="atLeast"/>
+        <w:rPr>
+          <w:rFonts w:ascii="Lucida Sans Typewriter" w:eastAsia="Times New Roman" w:hAnsi="Lucida Sans Typewriter" w:cs="Courier New"/>
+          <w:color w:val="E6E1DC"/>
+          <w:sz w:val="20"/>
+          <w:szCs w:val="20"/>
+          <w:bdr w:val="none" w:sz="0" w:space="0" w:color="auto" w:frame="1"/>
+          <w:lang w:val="nl-NL" w:eastAsia="en-GB"/>
+        </w:rPr>
+      </w:pPr>
+      <w:r>
+        <w:rPr>
+          <w:rFonts w:ascii="Lucida Sans Typewriter" w:eastAsia="Times New Roman" w:hAnsi="Lucida Sans Typewriter" w:cs="Courier New"/>
+          <w:color w:val="E6E1DC"/>
+          <w:sz w:val="20"/>
+          <w:szCs w:val="20"/>
+          <w:bdr w:val="none" w:sz="0" w:space="0" w:color="auto" w:frame="1"/>
+          <w:lang w:val="nl-NL" w:eastAsia="en-GB"/>
+        </w:rPr>
+        <w:t xml:space="preserve"> r      2.402434e-01    0.0087836 6.570982e+00  -1.4261029  </w:t>
+      </w:r>
+    </w:p>
+    <w:p>
+      <w:pPr>
+        <w:shd w:val="clear" w:color="auto" w:fill="1C1C1C"/>
+        <w:tabs>
+          <w:tab w:val="left" w:pos="916"/>
+          <w:tab w:val="left" w:pos="1832"/>
+          <w:tab w:val="left" w:pos="2748"/>
+          <w:tab w:val="left" w:pos="3664"/>
+          <w:tab w:val="left" w:pos="4580"/>
+          <w:tab w:val="left" w:pos="5496"/>
+          <w:tab w:val="left" w:pos="6412"/>
+          <w:tab w:val="left" w:pos="7328"/>
+          <w:tab w:val="left" w:pos="8244"/>
+          <w:tab w:val="left" w:pos="9160"/>
+          <w:tab w:val="left" w:pos="10076"/>
+          <w:tab w:val="left" w:pos="10992"/>
+          <w:tab w:val="left" w:pos="11908"/>
+          <w:tab w:val="left" w:pos="12824"/>
+          <w:tab w:val="left" w:pos="13740"/>
+          <w:tab w:val="left" w:pos="14656"/>
+        </w:tabs>
+        <w:wordWrap w:val="0"/>
+        <w:spacing w:after="0" w:line="150" w:lineRule="atLeast"/>
+        <w:rPr>
+          <w:rFonts w:ascii="Lucida Sans Typewriter" w:eastAsia="Times New Roman" w:hAnsi="Lucida Sans Typewriter" w:cs="Courier New"/>
+          <w:color w:val="E6E1DC"/>
+          <w:sz w:val="20"/>
+          <w:szCs w:val="20"/>
+          <w:bdr w:val="none" w:sz="0" w:space="0" w:color="auto" w:frame="1"/>
+          <w:lang w:val="nl-NL" w:eastAsia="en-GB"/>
+        </w:rPr>
+      </w:pPr>
+      <w:r>
+        <w:rPr>
+          <w:rFonts w:ascii="Lucida Sans Typewriter" w:eastAsia="Times New Roman" w:hAnsi="Lucida Sans Typewriter" w:cs="Courier New"/>
+          <w:color w:val="E6E1DC"/>
+          <w:sz w:val="20"/>
+          <w:szCs w:val="20"/>
+          <w:bdr w:val="none" w:sz="0" w:space="0" w:color="auto" w:frame="1"/>
+          <w:lang w:val="nl-NL" w:eastAsia="en-GB"/>
+        </w:rPr>
+        <w:t xml:space="preserve"> rc     5.570380e-01    0.2489503 1.246399e+00  -0.5851218  </w:t>
+      </w:r>
+    </w:p>
+    <w:p>
+      <w:pPr>
+        <w:shd w:val="clear" w:color="auto" w:fill="1C1C1C"/>
+        <w:tabs>
+          <w:tab w:val="left" w:pos="916"/>
+          <w:tab w:val="left" w:pos="1832"/>
+          <w:tab w:val="left" w:pos="2748"/>
+          <w:tab w:val="left" w:pos="3664"/>
+          <w:tab w:val="left" w:pos="4580"/>
+          <w:tab w:val="left" w:pos="5496"/>
+          <w:tab w:val="left" w:pos="6412"/>
+          <w:tab w:val="left" w:pos="7328"/>
+          <w:tab w:val="left" w:pos="8244"/>
+          <w:tab w:val="left" w:pos="9160"/>
+          <w:tab w:val="left" w:pos="10076"/>
+          <w:tab w:val="left" w:pos="10992"/>
+          <w:tab w:val="left" w:pos="11908"/>
+          <w:tab w:val="left" w:pos="12824"/>
+          <w:tab w:val="left" w:pos="13740"/>
+          <w:tab w:val="left" w:pos="14656"/>
+        </w:tabs>
+        <w:wordWrap w:val="0"/>
+        <w:spacing w:after="0" w:line="150" w:lineRule="atLeast"/>
+        <w:rPr>
+          <w:rFonts w:ascii="Lucida Sans Typewriter" w:eastAsia="Times New Roman" w:hAnsi="Lucida Sans Typewriter" w:cs="Courier New"/>
+          <w:color w:val="E6E1DC"/>
+          <w:sz w:val="20"/>
+          <w:szCs w:val="20"/>
+          <w:bdr w:val="none" w:sz="0" w:space="0" w:color="auto" w:frame="1"/>
+          <w:lang w:eastAsia="en-GB"/>
+        </w:rPr>
+      </w:pPr>
+      <w:r>
+        <w:rPr>
+          <w:rFonts w:ascii="Lucida Sans Typewriter" w:eastAsia="Times New Roman" w:hAnsi="Lucida Sans Typewriter" w:cs="Courier New"/>
+          <w:color w:val="E6E1DC"/>
+          <w:sz w:val="20"/>
+          <w:szCs w:val="20"/>
+          <w:bdr w:val="none" w:sz="0" w:space="0" w:color="auto" w:frame="1"/>
+          <w:lang w:val="nl-NL" w:eastAsia="en-GB"/>
+        </w:rPr>
+        <w:t xml:space="preserve"> </w:t>
+      </w:r>
+      <w:proofErr w:type="spellStart"/>
+      <w:r>
+        <w:rPr>
+          <w:rFonts w:ascii="Lucida Sans Typewriter" w:eastAsia="Times New Roman" w:hAnsi="Lucida Sans Typewriter" w:cs="Courier New"/>
+          <w:color w:val="E6E1DC"/>
+          <w:sz w:val="20"/>
+          <w:szCs w:val="20"/>
+          <w:bdr w:val="none" w:sz="0" w:space="0" w:color="auto" w:frame="1"/>
+          <w:lang w:eastAsia="en-GB"/>
+        </w:rPr>
+        <w:t>rold</w:t>
+      </w:r>
+      <w:proofErr w:type="spellEnd"/>
+      <w:r>
+        <w:rPr>
+          <w:rFonts w:ascii="Lucida Sans Typewriter" w:eastAsia="Times New Roman" w:hAnsi="Lucida Sans Typewriter" w:cs="Courier New"/>
+          <w:color w:val="E6E1DC"/>
+          <w:sz w:val="20"/>
+          <w:szCs w:val="20"/>
+          <w:bdr w:val="none" w:sz="0" w:space="0" w:color="auto" w:frame="1"/>
+          <w:lang w:eastAsia="en-GB"/>
+        </w:rPr>
+        <w:t xml:space="preserve">   1.748170e+00    0.0000000 2.419633e+09   0.5585694  </w:t>
+      </w:r>
+    </w:p>
+    <w:p>
+      <w:pPr>
+        <w:shd w:val="clear" w:color="auto" w:fill="1C1C1C"/>
+        <w:tabs>
+          <w:tab w:val="left" w:pos="916"/>
+          <w:tab w:val="left" w:pos="1832"/>
+          <w:tab w:val="left" w:pos="2748"/>
+          <w:tab w:val="left" w:pos="3664"/>
+          <w:tab w:val="left" w:pos="4580"/>
+          <w:tab w:val="left" w:pos="5496"/>
+          <w:tab w:val="left" w:pos="6412"/>
+          <w:tab w:val="left" w:pos="7328"/>
+          <w:tab w:val="left" w:pos="8244"/>
+          <w:tab w:val="left" w:pos="9160"/>
+          <w:tab w:val="left" w:pos="10076"/>
+          <w:tab w:val="left" w:pos="10992"/>
+          <w:tab w:val="left" w:pos="11908"/>
+          <w:tab w:val="left" w:pos="12824"/>
+          <w:tab w:val="left" w:pos="13740"/>
+          <w:tab w:val="left" w:pos="14656"/>
+        </w:tabs>
+        <w:wordWrap w:val="0"/>
+        <w:spacing w:after="0" w:line="150" w:lineRule="atLeast"/>
+        <w:rPr>
+          <w:rFonts w:ascii="Lucida Sans Typewriter" w:eastAsia="Times New Roman" w:hAnsi="Lucida Sans Typewriter" w:cs="Courier New"/>
+          <w:color w:val="E6E1DC"/>
+          <w:sz w:val="20"/>
+          <w:szCs w:val="20"/>
+          <w:bdr w:val="none" w:sz="0" w:space="0" w:color="auto" w:frame="1"/>
+          <w:lang w:eastAsia="en-GB"/>
+        </w:rPr>
+      </w:pPr>
+      <w:r>
+        <w:rPr>
+          <w:rFonts w:ascii="Lucida Sans Typewriter" w:eastAsia="Times New Roman" w:hAnsi="Lucida Sans Typewriter" w:cs="Courier New"/>
+          <w:color w:val="E6E1DC"/>
+          <w:sz w:val="20"/>
+          <w:szCs w:val="20"/>
+          <w:bdr w:val="none" w:sz="0" w:space="0" w:color="auto" w:frame="1"/>
+          <w:lang w:eastAsia="en-GB"/>
+        </w:rPr>
+        <w:t xml:space="preserve"> m      4.287111e+03 3586.5805255 5.124470e+03   8.3633684  </w:t>
+      </w:r>
+    </w:p>
+    <w:p>
+      <w:pPr>
+        <w:shd w:val="clear" w:color="auto" w:fill="1C1C1C"/>
+        <w:tabs>
+          <w:tab w:val="left" w:pos="916"/>
+          <w:tab w:val="left" w:pos="1832"/>
+          <w:tab w:val="left" w:pos="2748"/>
+          <w:tab w:val="left" w:pos="3664"/>
+          <w:tab w:val="left" w:pos="4580"/>
+          <w:tab w:val="left" w:pos="5496"/>
+          <w:tab w:val="left" w:pos="6412"/>
+          <w:tab w:val="left" w:pos="7328"/>
+          <w:tab w:val="left" w:pos="8244"/>
+          <w:tab w:val="left" w:pos="9160"/>
+          <w:tab w:val="left" w:pos="10076"/>
+          <w:tab w:val="left" w:pos="10992"/>
+          <w:tab w:val="left" w:pos="11908"/>
+          <w:tab w:val="left" w:pos="12824"/>
+          <w:tab w:val="left" w:pos="13740"/>
+          <w:tab w:val="left" w:pos="14656"/>
+        </w:tabs>
+        <w:wordWrap w:val="0"/>
+        <w:spacing w:after="0" w:line="150" w:lineRule="atLeast"/>
+        <w:rPr>
+          <w:rFonts w:ascii="Lucida Sans Typewriter" w:eastAsia="Times New Roman" w:hAnsi="Lucida Sans Typewriter" w:cs="Courier New"/>
+          <w:color w:val="E6E1DC"/>
+          <w:sz w:val="20"/>
+          <w:szCs w:val="20"/>
+          <w:bdr w:val="none" w:sz="0" w:space="0" w:color="auto" w:frame="1"/>
+          <w:lang w:eastAsia="en-GB"/>
+        </w:rPr>
+      </w:pPr>
+      <w:r>
+        <w:rPr>
+          <w:rFonts w:ascii="Lucida Sans Typewriter" w:eastAsia="Times New Roman" w:hAnsi="Lucida Sans Typewriter" w:cs="Courier New"/>
+          <w:color w:val="E6E1DC"/>
+          <w:sz w:val="20"/>
+          <w:szCs w:val="20"/>
+          <w:bdr w:val="none" w:sz="0" w:space="0" w:color="auto" w:frame="1"/>
+          <w:lang w:eastAsia="en-GB"/>
+        </w:rPr>
+        <w:t xml:space="preserve"> K      4.513327e+04 6317.1339573 3.224582e+05  10.7173749  </w:t>
+      </w:r>
+    </w:p>
+    <w:p>
+      <w:pPr>
+        <w:shd w:val="clear" w:color="auto" w:fill="1C1C1C"/>
+        <w:tabs>
+          <w:tab w:val="left" w:pos="916"/>
+          <w:tab w:val="left" w:pos="1832"/>
+          <w:tab w:val="left" w:pos="2748"/>
+          <w:tab w:val="left" w:pos="3664"/>
+          <w:tab w:val="left" w:pos="4580"/>
+          <w:tab w:val="left" w:pos="5496"/>
+          <w:tab w:val="left" w:pos="6412"/>
+          <w:tab w:val="left" w:pos="7328"/>
+          <w:tab w:val="left" w:pos="8244"/>
+          <w:tab w:val="left" w:pos="9160"/>
+          <w:tab w:val="left" w:pos="10076"/>
+          <w:tab w:val="left" w:pos="10992"/>
+          <w:tab w:val="left" w:pos="11908"/>
+          <w:tab w:val="left" w:pos="12824"/>
+          <w:tab w:val="left" w:pos="13740"/>
+          <w:tab w:val="left" w:pos="14656"/>
+        </w:tabs>
+        <w:wordWrap w:val="0"/>
+        <w:spacing w:after="0" w:line="150" w:lineRule="atLeast"/>
+        <w:rPr>
+          <w:rFonts w:ascii="Lucida Sans Typewriter" w:eastAsia="Times New Roman" w:hAnsi="Lucida Sans Typewriter" w:cs="Courier New"/>
+          <w:color w:val="E6E1DC"/>
+          <w:sz w:val="20"/>
+          <w:szCs w:val="20"/>
+          <w:bdr w:val="none" w:sz="0" w:space="0" w:color="auto" w:frame="1"/>
+          <w:lang w:eastAsia="en-GB"/>
+        </w:rPr>
+      </w:pPr>
+      <w:r>
+        <w:rPr>
+          <w:rFonts w:ascii="Lucida Sans Typewriter" w:eastAsia="Times New Roman" w:hAnsi="Lucida Sans Typewriter" w:cs="Courier New"/>
+          <w:color w:val="E6E1DC"/>
+          <w:sz w:val="20"/>
+          <w:szCs w:val="20"/>
+          <w:bdr w:val="none" w:sz="0" w:space="0" w:color="auto" w:frame="1"/>
+          <w:lang w:eastAsia="en-GB"/>
+        </w:rPr>
+        <w:t xml:space="preserve"> q1     1.146000e-04    0.0000589 2.230000e-04  -9.0739089  </w:t>
+      </w:r>
+    </w:p>
+    <w:p>
+      <w:pPr>
+        <w:shd w:val="clear" w:color="auto" w:fill="1C1C1C"/>
+        <w:tabs>
+          <w:tab w:val="left" w:pos="916"/>
+          <w:tab w:val="left" w:pos="1832"/>
+          <w:tab w:val="left" w:pos="2748"/>
+          <w:tab w:val="left" w:pos="3664"/>
+          <w:tab w:val="left" w:pos="4580"/>
+          <w:tab w:val="left" w:pos="5496"/>
+          <w:tab w:val="left" w:pos="6412"/>
+          <w:tab w:val="left" w:pos="7328"/>
+          <w:tab w:val="left" w:pos="8244"/>
+          <w:tab w:val="left" w:pos="9160"/>
+          <w:tab w:val="left" w:pos="10076"/>
+          <w:tab w:val="left" w:pos="10992"/>
+          <w:tab w:val="left" w:pos="11908"/>
+          <w:tab w:val="left" w:pos="12824"/>
+          <w:tab w:val="left" w:pos="13740"/>
+          <w:tab w:val="left" w:pos="14656"/>
+        </w:tabs>
+        <w:wordWrap w:val="0"/>
+        <w:spacing w:after="0" w:line="150" w:lineRule="atLeast"/>
+        <w:rPr>
+          <w:rFonts w:ascii="Lucida Sans Typewriter" w:eastAsia="Times New Roman" w:hAnsi="Lucida Sans Typewriter" w:cs="Courier New"/>
+          <w:color w:val="E6E1DC"/>
+          <w:sz w:val="20"/>
+          <w:szCs w:val="20"/>
+          <w:bdr w:val="none" w:sz="0" w:space="0" w:color="auto" w:frame="1"/>
+          <w:lang w:eastAsia="en-GB"/>
+        </w:rPr>
+      </w:pPr>
+      <w:r>
+        <w:rPr>
+          <w:rFonts w:ascii="Lucida Sans Typewriter" w:eastAsia="Times New Roman" w:hAnsi="Lucida Sans Typewriter" w:cs="Courier New"/>
+          <w:color w:val="E6E1DC"/>
+          <w:sz w:val="20"/>
+          <w:szCs w:val="20"/>
+          <w:bdr w:val="none" w:sz="0" w:space="0" w:color="auto" w:frame="1"/>
+          <w:lang w:eastAsia="en-GB"/>
+        </w:rPr>
+        <w:t xml:space="preserve"> q2     4.300000e-06    0.0000022 8.300000e-06 -12.3509722  </w:t>
+      </w:r>
+    </w:p>
+    <w:p>
+      <w:pPr>
+        <w:shd w:val="clear" w:color="auto" w:fill="1C1C1C"/>
+        <w:tabs>
+          <w:tab w:val="left" w:pos="916"/>
+          <w:tab w:val="left" w:pos="1832"/>
+          <w:tab w:val="left" w:pos="2748"/>
+          <w:tab w:val="left" w:pos="3664"/>
+          <w:tab w:val="left" w:pos="4580"/>
+          <w:tab w:val="left" w:pos="5496"/>
+          <w:tab w:val="left" w:pos="6412"/>
+          <w:tab w:val="left" w:pos="7328"/>
+          <w:tab w:val="left" w:pos="8244"/>
+          <w:tab w:val="left" w:pos="9160"/>
+          <w:tab w:val="left" w:pos="10076"/>
+          <w:tab w:val="left" w:pos="10992"/>
+          <w:tab w:val="left" w:pos="11908"/>
+          <w:tab w:val="left" w:pos="12824"/>
+          <w:tab w:val="left" w:pos="13740"/>
+          <w:tab w:val="left" w:pos="14656"/>
+        </w:tabs>
+        <w:wordWrap w:val="0"/>
+        <w:spacing w:after="0" w:line="150" w:lineRule="atLeast"/>
+        <w:rPr>
+          <w:rFonts w:ascii="Lucida Sans Typewriter" w:eastAsia="Times New Roman" w:hAnsi="Lucida Sans Typewriter" w:cs="Courier New"/>
+          <w:color w:val="E6E1DC"/>
+          <w:sz w:val="20"/>
+          <w:szCs w:val="20"/>
+          <w:bdr w:val="none" w:sz="0" w:space="0" w:color="auto" w:frame="1"/>
+          <w:lang w:eastAsia="en-GB"/>
+        </w:rPr>
+      </w:pPr>
+      <w:r>
+        <w:rPr>
+          <w:rFonts w:ascii="Lucida Sans Typewriter" w:eastAsia="Times New Roman" w:hAnsi="Lucida Sans Typewriter" w:cs="Courier New"/>
+          <w:color w:val="E6E1DC"/>
+          <w:sz w:val="20"/>
+          <w:szCs w:val="20"/>
+          <w:bdr w:val="none" w:sz="0" w:space="0" w:color="auto" w:frame="1"/>
+          <w:lang w:eastAsia="en-GB"/>
+        </w:rPr>
+        <w:t xml:space="preserve"> q3     3.710700e-03    0.0017199 8.005900e-03  -5.5965431  </w:t>
+      </w:r>
+    </w:p>
+    <w:p>
+      <w:pPr>
+        <w:shd w:val="clear" w:color="auto" w:fill="1C1C1C"/>
+        <w:tabs>
+          <w:tab w:val="left" w:pos="916"/>
+          <w:tab w:val="left" w:pos="1832"/>
+          <w:tab w:val="left" w:pos="2748"/>
+          <w:tab w:val="left" w:pos="3664"/>
+          <w:tab w:val="left" w:pos="4580"/>
+          <w:tab w:val="left" w:pos="5496"/>
+          <w:tab w:val="left" w:pos="6412"/>
+          <w:tab w:val="left" w:pos="7328"/>
+          <w:tab w:val="left" w:pos="8244"/>
+          <w:tab w:val="left" w:pos="9160"/>
+          <w:tab w:val="left" w:pos="10076"/>
+          <w:tab w:val="left" w:pos="10992"/>
+          <w:tab w:val="left" w:pos="11908"/>
+          <w:tab w:val="left" w:pos="12824"/>
+          <w:tab w:val="left" w:pos="13740"/>
+          <w:tab w:val="left" w:pos="14656"/>
+        </w:tabs>
+        <w:wordWrap w:val="0"/>
+        <w:spacing w:after="0" w:line="150" w:lineRule="atLeast"/>
+        <w:rPr>
+          <w:rFonts w:ascii="Lucida Sans Typewriter" w:eastAsia="Times New Roman" w:hAnsi="Lucida Sans Typewriter" w:cs="Courier New"/>
+          <w:color w:val="E6E1DC"/>
+          <w:sz w:val="20"/>
+          <w:szCs w:val="20"/>
+          <w:bdr w:val="none" w:sz="0" w:space="0" w:color="auto" w:frame="1"/>
+          <w:lang w:eastAsia="en-GB"/>
+        </w:rPr>
+      </w:pPr>
+      <w:r>
+        <w:rPr>
+          <w:rFonts w:ascii="Lucida Sans Typewriter" w:eastAsia="Times New Roman" w:hAnsi="Lucida Sans Typewriter" w:cs="Courier New"/>
+          <w:color w:val="E6E1DC"/>
+          <w:sz w:val="20"/>
+          <w:szCs w:val="20"/>
+          <w:bdr w:val="none" w:sz="0" w:space="0" w:color="auto" w:frame="1"/>
+          <w:lang w:eastAsia="en-GB"/>
+        </w:rPr>
+        <w:t xml:space="preserve"> n      8.625744e-01    0.0505801 1.471002e+01  -0.1478339  </w:t>
+      </w:r>
+    </w:p>
+    <w:p>
+      <w:pPr>
+        <w:shd w:val="clear" w:color="auto" w:fill="1C1C1C"/>
+        <w:tabs>
+          <w:tab w:val="left" w:pos="916"/>
+          <w:tab w:val="left" w:pos="1832"/>
+          <w:tab w:val="left" w:pos="2748"/>
+          <w:tab w:val="left" w:pos="3664"/>
+          <w:tab w:val="left" w:pos="4580"/>
+          <w:tab w:val="left" w:pos="5496"/>
+          <w:tab w:val="left" w:pos="6412"/>
+          <w:tab w:val="left" w:pos="7328"/>
+          <w:tab w:val="left" w:pos="8244"/>
+          <w:tab w:val="left" w:pos="9160"/>
+          <w:tab w:val="left" w:pos="10076"/>
+          <w:tab w:val="left" w:pos="10992"/>
+          <w:tab w:val="left" w:pos="11908"/>
+          <w:tab w:val="left" w:pos="12824"/>
+          <w:tab w:val="left" w:pos="13740"/>
+          <w:tab w:val="left" w:pos="14656"/>
+        </w:tabs>
+        <w:wordWrap w:val="0"/>
+        <w:spacing w:after="0" w:line="150" w:lineRule="atLeast"/>
+        <w:rPr>
+          <w:rFonts w:ascii="Lucida Sans Typewriter" w:eastAsia="Times New Roman" w:hAnsi="Lucida Sans Typewriter" w:cs="Courier New"/>
+          <w:color w:val="E6E1DC"/>
+          <w:sz w:val="20"/>
+          <w:szCs w:val="20"/>
+          <w:bdr w:val="none" w:sz="0" w:space="0" w:color="auto" w:frame="1"/>
+          <w:lang w:eastAsia="en-GB"/>
+        </w:rPr>
+      </w:pPr>
+      <w:r>
+        <w:rPr>
+          <w:rFonts w:ascii="Lucida Sans Typewriter" w:eastAsia="Times New Roman" w:hAnsi="Lucida Sans Typewriter" w:cs="Courier New"/>
+          <w:color w:val="E6E1DC"/>
+          <w:sz w:val="20"/>
+          <w:szCs w:val="20"/>
+          <w:bdr w:val="none" w:sz="0" w:space="0" w:color="auto" w:frame="1"/>
+          <w:lang w:eastAsia="en-GB"/>
+        </w:rPr>
+        <w:t xml:space="preserve"> </w:t>
+      </w:r>
+      <w:proofErr w:type="spellStart"/>
+      <w:r>
+        <w:rPr>
+          <w:rFonts w:ascii="Lucida Sans Typewriter" w:eastAsia="Times New Roman" w:hAnsi="Lucida Sans Typewriter" w:cs="Courier New"/>
+          <w:color w:val="E6E1DC"/>
+          <w:sz w:val="20"/>
+          <w:szCs w:val="20"/>
+          <w:bdr w:val="none" w:sz="0" w:space="0" w:color="auto" w:frame="1"/>
+          <w:lang w:eastAsia="en-GB"/>
+        </w:rPr>
+        <w:t>sdb</w:t>
+      </w:r>
+      <w:proofErr w:type="spellEnd"/>
+      <w:r>
+        <w:rPr>
+          <w:rFonts w:ascii="Lucida Sans Typewriter" w:eastAsia="Times New Roman" w:hAnsi="Lucida Sans Typewriter" w:cs="Courier New"/>
+          <w:color w:val="E6E1DC"/>
+          <w:sz w:val="20"/>
+          <w:szCs w:val="20"/>
+          <w:bdr w:val="none" w:sz="0" w:space="0" w:color="auto" w:frame="1"/>
+          <w:lang w:eastAsia="en-GB"/>
+        </w:rPr>
+        <w:t xml:space="preserve">    9.581800e-02    0.0665961 1.378623e-01  -2.3453046  </w:t>
+      </w:r>
+    </w:p>
+    <w:p>
+      <w:pPr>
+        <w:shd w:val="clear" w:color="auto" w:fill="1C1C1C"/>
+        <w:tabs>
+          <w:tab w:val="left" w:pos="916"/>
+          <w:tab w:val="left" w:pos="1832"/>
+          <w:tab w:val="left" w:pos="2748"/>
+          <w:tab w:val="left" w:pos="3664"/>
+          <w:tab w:val="left" w:pos="4580"/>
+          <w:tab w:val="left" w:pos="5496"/>
+          <w:tab w:val="left" w:pos="6412"/>
+          <w:tab w:val="left" w:pos="7328"/>
+          <w:tab w:val="left" w:pos="8244"/>
+          <w:tab w:val="left" w:pos="9160"/>
+          <w:tab w:val="left" w:pos="10076"/>
+          <w:tab w:val="left" w:pos="10992"/>
+          <w:tab w:val="left" w:pos="11908"/>
+          <w:tab w:val="left" w:pos="12824"/>
+          <w:tab w:val="left" w:pos="13740"/>
+          <w:tab w:val="left" w:pos="14656"/>
+        </w:tabs>
+        <w:wordWrap w:val="0"/>
+        <w:spacing w:after="0" w:line="150" w:lineRule="atLeast"/>
+        <w:rPr>
+          <w:rFonts w:ascii="Lucida Sans Typewriter" w:eastAsia="Times New Roman" w:hAnsi="Lucida Sans Typewriter" w:cs="Courier New"/>
+          <w:color w:val="E6E1DC"/>
+          <w:sz w:val="20"/>
+          <w:szCs w:val="20"/>
+          <w:bdr w:val="none" w:sz="0" w:space="0" w:color="auto" w:frame="1"/>
+          <w:lang w:eastAsia="en-GB"/>
+        </w:rPr>
+      </w:pPr>
+      <w:r>
+        <w:rPr>
+          <w:rFonts w:ascii="Lucida Sans Typewriter" w:eastAsia="Times New Roman" w:hAnsi="Lucida Sans Typewriter" w:cs="Courier New"/>
+          <w:color w:val="E6E1DC"/>
+          <w:sz w:val="20"/>
+          <w:szCs w:val="20"/>
+          <w:bdr w:val="none" w:sz="0" w:space="0" w:color="auto" w:frame="1"/>
+          <w:lang w:eastAsia="en-GB"/>
+        </w:rPr>
+        <w:t xml:space="preserve"> </w:t>
+      </w:r>
+      <w:proofErr w:type="spellStart"/>
+      <w:r>
+        <w:rPr>
+          <w:rFonts w:ascii="Lucida Sans Typewriter" w:eastAsia="Times New Roman" w:hAnsi="Lucida Sans Typewriter" w:cs="Courier New"/>
+          <w:color w:val="E6E1DC"/>
+          <w:sz w:val="20"/>
+          <w:szCs w:val="20"/>
+          <w:bdr w:val="none" w:sz="0" w:space="0" w:color="auto" w:frame="1"/>
+          <w:lang w:eastAsia="en-GB"/>
+        </w:rPr>
+        <w:t>sdf</w:t>
+      </w:r>
+      <w:proofErr w:type="spellEnd"/>
+      <w:r>
+        <w:rPr>
+          <w:rFonts w:ascii="Lucida Sans Typewriter" w:eastAsia="Times New Roman" w:hAnsi="Lucida Sans Typewriter" w:cs="Courier New"/>
+          <w:color w:val="E6E1DC"/>
+          <w:sz w:val="20"/>
+          <w:szCs w:val="20"/>
+          <w:bdr w:val="none" w:sz="0" w:space="0" w:color="auto" w:frame="1"/>
+          <w:lang w:eastAsia="en-GB"/>
+        </w:rPr>
+        <w:t xml:space="preserve">    1.215013e-01    0.0857153 1.722278e-01  -2.1078306  </w:t>
+      </w:r>
+    </w:p>
+    <w:p>
+      <w:pPr>
+        <w:shd w:val="clear" w:color="auto" w:fill="1C1C1C"/>
+        <w:tabs>
+          <w:tab w:val="left" w:pos="916"/>
+          <w:tab w:val="left" w:pos="1832"/>
+          <w:tab w:val="left" w:pos="2748"/>
+          <w:tab w:val="left" w:pos="3664"/>
+          <w:tab w:val="left" w:pos="4580"/>
+          <w:tab w:val="left" w:pos="5496"/>
+          <w:tab w:val="left" w:pos="6412"/>
+          <w:tab w:val="left" w:pos="7328"/>
+          <w:tab w:val="left" w:pos="8244"/>
+          <w:tab w:val="left" w:pos="9160"/>
+          <w:tab w:val="left" w:pos="10076"/>
+          <w:tab w:val="left" w:pos="10992"/>
+          <w:tab w:val="left" w:pos="11908"/>
+          <w:tab w:val="left" w:pos="12824"/>
+          <w:tab w:val="left" w:pos="13740"/>
+          <w:tab w:val="left" w:pos="14656"/>
+        </w:tabs>
+        <w:wordWrap w:val="0"/>
+        <w:spacing w:after="0" w:line="150" w:lineRule="atLeast"/>
+        <w:rPr>
+          <w:rFonts w:ascii="Lucida Sans Typewriter" w:eastAsia="Times New Roman" w:hAnsi="Lucida Sans Typewriter" w:cs="Courier New"/>
+          <w:color w:val="E6E1DC"/>
+          <w:sz w:val="20"/>
+          <w:szCs w:val="20"/>
+          <w:bdr w:val="none" w:sz="0" w:space="0" w:color="auto" w:frame="1"/>
+          <w:lang w:eastAsia="en-GB"/>
+        </w:rPr>
+      </w:pPr>
+      <w:r>
+        <w:rPr>
+          <w:rFonts w:ascii="Lucida Sans Typewriter" w:eastAsia="Times New Roman" w:hAnsi="Lucida Sans Typewriter" w:cs="Courier New"/>
+          <w:color w:val="E6E1DC"/>
+          <w:sz w:val="20"/>
+          <w:szCs w:val="20"/>
+          <w:bdr w:val="none" w:sz="0" w:space="0" w:color="auto" w:frame="1"/>
+          <w:lang w:eastAsia="en-GB"/>
+        </w:rPr>
+        <w:t xml:space="preserve"> sdi1   4.752705e-01    0.3607752 6.261020e-01  -0.7438712  </w:t>
+      </w:r>
+    </w:p>
+    <w:p>
+      <w:pPr>
+        <w:shd w:val="clear" w:color="auto" w:fill="1C1C1C"/>
+        <w:tabs>
+          <w:tab w:val="left" w:pos="916"/>
+          <w:tab w:val="left" w:pos="1832"/>
+          <w:tab w:val="left" w:pos="2748"/>
+          <w:tab w:val="left" w:pos="3664"/>
+          <w:tab w:val="left" w:pos="4580"/>
+          <w:tab w:val="left" w:pos="5496"/>
+          <w:tab w:val="left" w:pos="6412"/>
+          <w:tab w:val="left" w:pos="7328"/>
+          <w:tab w:val="left" w:pos="8244"/>
+          <w:tab w:val="left" w:pos="9160"/>
+          <w:tab w:val="left" w:pos="10076"/>
+          <w:tab w:val="left" w:pos="10992"/>
+          <w:tab w:val="left" w:pos="11908"/>
+          <w:tab w:val="left" w:pos="12824"/>
+          <w:tab w:val="left" w:pos="13740"/>
+          <w:tab w:val="left" w:pos="14656"/>
+        </w:tabs>
+        <w:wordWrap w:val="0"/>
+        <w:spacing w:after="0" w:line="150" w:lineRule="atLeast"/>
+        <w:rPr>
+          <w:rFonts w:ascii="Lucida Sans Typewriter" w:eastAsia="Times New Roman" w:hAnsi="Lucida Sans Typewriter" w:cs="Courier New"/>
+          <w:color w:val="E6E1DC"/>
+          <w:sz w:val="20"/>
+          <w:szCs w:val="20"/>
+          <w:bdr w:val="none" w:sz="0" w:space="0" w:color="auto" w:frame="1"/>
+          <w:lang w:val="nl-NL" w:eastAsia="en-GB"/>
+        </w:rPr>
+      </w:pPr>
+      <w:r>
+        <w:rPr>
+          <w:rFonts w:ascii="Lucida Sans Typewriter" w:eastAsia="Times New Roman" w:hAnsi="Lucida Sans Typewriter" w:cs="Courier New"/>
+          <w:color w:val="E6E1DC"/>
+          <w:sz w:val="20"/>
+          <w:szCs w:val="20"/>
+          <w:bdr w:val="none" w:sz="0" w:space="0" w:color="auto" w:frame="1"/>
+          <w:lang w:eastAsia="en-GB"/>
+        </w:rPr>
+        <w:t xml:space="preserve"> </w:t>
+      </w:r>
+      <w:r>
+        <w:rPr>
+          <w:rFonts w:ascii="Lucida Sans Typewriter" w:eastAsia="Times New Roman" w:hAnsi="Lucida Sans Typewriter" w:cs="Courier New"/>
+          <w:color w:val="E6E1DC"/>
+          <w:sz w:val="20"/>
+          <w:szCs w:val="20"/>
+          <w:bdr w:val="none" w:sz="0" w:space="0" w:color="auto" w:frame="1"/>
+          <w:lang w:val="nl-NL" w:eastAsia="en-GB"/>
+        </w:rPr>
+        <w:t xml:space="preserve">sdi2   1.146340e-02    0.0000093 1.411794e+01  -4.4685987  </w:t>
+      </w:r>
+    </w:p>
+    <w:p>
+      <w:pPr>
+        <w:shd w:val="clear" w:color="auto" w:fill="1C1C1C"/>
+        <w:tabs>
+          <w:tab w:val="left" w:pos="916"/>
+          <w:tab w:val="left" w:pos="1832"/>
+          <w:tab w:val="left" w:pos="2748"/>
+          <w:tab w:val="left" w:pos="3664"/>
+          <w:tab w:val="left" w:pos="4580"/>
+          <w:tab w:val="left" w:pos="5496"/>
+          <w:tab w:val="left" w:pos="6412"/>
+          <w:tab w:val="left" w:pos="7328"/>
+          <w:tab w:val="left" w:pos="8244"/>
+          <w:tab w:val="left" w:pos="9160"/>
+          <w:tab w:val="left" w:pos="10076"/>
+          <w:tab w:val="left" w:pos="10992"/>
+          <w:tab w:val="left" w:pos="11908"/>
+          <w:tab w:val="left" w:pos="12824"/>
+          <w:tab w:val="left" w:pos="13740"/>
+          <w:tab w:val="left" w:pos="14656"/>
+        </w:tabs>
+        <w:wordWrap w:val="0"/>
+        <w:spacing w:after="0" w:line="150" w:lineRule="atLeast"/>
+        <w:rPr>
+          <w:rFonts w:ascii="Lucida Sans Typewriter" w:eastAsia="Times New Roman" w:hAnsi="Lucida Sans Typewriter" w:cs="Courier New"/>
+          <w:color w:val="E6E1DC"/>
+          <w:sz w:val="20"/>
+          <w:szCs w:val="20"/>
+          <w:bdr w:val="none" w:sz="0" w:space="0" w:color="auto" w:frame="1"/>
+          <w:lang w:val="nl-NL" w:eastAsia="en-GB"/>
+        </w:rPr>
+      </w:pPr>
+      <w:r>
+        <w:rPr>
+          <w:rFonts w:ascii="Lucida Sans Typewriter" w:eastAsia="Times New Roman" w:hAnsi="Lucida Sans Typewriter" w:cs="Courier New"/>
+          <w:color w:val="E6E1DC"/>
+          <w:sz w:val="20"/>
+          <w:szCs w:val="20"/>
+          <w:bdr w:val="none" w:sz="0" w:space="0" w:color="auto" w:frame="1"/>
+          <w:lang w:val="nl-NL" w:eastAsia="en-GB"/>
+        </w:rPr>
+        <w:t xml:space="preserve"> sdi3   7.365580e-01    0.5010226 1.082821e+00  -0.3057672  </w:t>
+      </w:r>
+    </w:p>
+    <w:p>
+      <w:pPr>
+        <w:shd w:val="clear" w:color="auto" w:fill="1C1C1C"/>
+        <w:tabs>
+          <w:tab w:val="left" w:pos="916"/>
+          <w:tab w:val="left" w:pos="1832"/>
+          <w:tab w:val="left" w:pos="2748"/>
+          <w:tab w:val="left" w:pos="3664"/>
+          <w:tab w:val="left" w:pos="4580"/>
+          <w:tab w:val="left" w:pos="5496"/>
+          <w:tab w:val="left" w:pos="6412"/>
+          <w:tab w:val="left" w:pos="7328"/>
+          <w:tab w:val="left" w:pos="8244"/>
+          <w:tab w:val="left" w:pos="9160"/>
+          <w:tab w:val="left" w:pos="10076"/>
+          <w:tab w:val="left" w:pos="10992"/>
+          <w:tab w:val="left" w:pos="11908"/>
+          <w:tab w:val="left" w:pos="12824"/>
+          <w:tab w:val="left" w:pos="13740"/>
+          <w:tab w:val="left" w:pos="14656"/>
+        </w:tabs>
+        <w:wordWrap w:val="0"/>
+        <w:spacing w:after="0" w:line="150" w:lineRule="atLeast"/>
+        <w:rPr>
+          <w:rFonts w:ascii="Lucida Sans Typewriter" w:eastAsia="Times New Roman" w:hAnsi="Lucida Sans Typewriter" w:cs="Courier New"/>
+          <w:color w:val="E6E1DC"/>
+          <w:sz w:val="20"/>
+          <w:szCs w:val="20"/>
+          <w:bdr w:val="none" w:sz="0" w:space="0" w:color="auto" w:frame="1"/>
+          <w:lang w:eastAsia="en-GB"/>
+        </w:rPr>
+      </w:pPr>
+      <w:r>
+        <w:rPr>
+          <w:rFonts w:ascii="Lucida Sans Typewriter" w:eastAsia="Times New Roman" w:hAnsi="Lucida Sans Typewriter" w:cs="Courier New"/>
+          <w:color w:val="E6E1DC"/>
+          <w:sz w:val="20"/>
+          <w:szCs w:val="20"/>
+          <w:bdr w:val="none" w:sz="0" w:space="0" w:color="auto" w:frame="1"/>
+          <w:lang w:val="nl-NL" w:eastAsia="en-GB"/>
+        </w:rPr>
+        <w:t xml:space="preserve"> </w:t>
+      </w:r>
+      <w:proofErr w:type="spellStart"/>
+      <w:r>
+        <w:rPr>
+          <w:rFonts w:ascii="Lucida Sans Typewriter" w:eastAsia="Times New Roman" w:hAnsi="Lucida Sans Typewriter" w:cs="Courier New"/>
+          <w:color w:val="E6E1DC"/>
+          <w:sz w:val="20"/>
+          <w:szCs w:val="20"/>
+          <w:bdr w:val="none" w:sz="0" w:space="0" w:color="auto" w:frame="1"/>
+          <w:lang w:eastAsia="en-GB"/>
+        </w:rPr>
+        <w:t>sdc</w:t>
+      </w:r>
+      <w:proofErr w:type="spellEnd"/>
+      <w:r>
+        <w:rPr>
+          <w:rFonts w:ascii="Lucida Sans Typewriter" w:eastAsia="Times New Roman" w:hAnsi="Lucida Sans Typewriter" w:cs="Courier New"/>
+          <w:color w:val="E6E1DC"/>
+          <w:sz w:val="20"/>
+          <w:szCs w:val="20"/>
+          <w:bdr w:val="none" w:sz="0" w:space="0" w:color="auto" w:frame="1"/>
+          <w:lang w:eastAsia="en-GB"/>
+        </w:rPr>
+        <w:t xml:space="preserve">    4.346200e-03    0.0000038 5.014694e+00  -5.4384507  </w:t>
+      </w:r>
+    </w:p>
+    <w:p>
+      <w:pPr>
+        <w:shd w:val="clear" w:color="auto" w:fill="1C1C1C"/>
+        <w:tabs>
+          <w:tab w:val="left" w:pos="916"/>
+          <w:tab w:val="left" w:pos="1832"/>
+          <w:tab w:val="left" w:pos="2748"/>
+          <w:tab w:val="left" w:pos="3664"/>
+          <w:tab w:val="left" w:pos="4580"/>
+          <w:tab w:val="left" w:pos="5496"/>
+          <w:tab w:val="left" w:pos="6412"/>
+          <w:tab w:val="left" w:pos="7328"/>
+          <w:tab w:val="left" w:pos="8244"/>
+          <w:tab w:val="left" w:pos="9160"/>
+          <w:tab w:val="left" w:pos="10076"/>
+          <w:tab w:val="left" w:pos="10992"/>
+          <w:tab w:val="left" w:pos="11908"/>
+          <w:tab w:val="left" w:pos="12824"/>
+          <w:tab w:val="left" w:pos="13740"/>
+          <w:tab w:val="left" w:pos="14656"/>
+        </w:tabs>
+        <w:wordWrap w:val="0"/>
+        <w:spacing w:after="0" w:line="150" w:lineRule="atLeast"/>
+        <w:rPr>
+          <w:rFonts w:ascii="Lucida Sans Typewriter" w:eastAsia="Times New Roman" w:hAnsi="Lucida Sans Typewriter" w:cs="Courier New"/>
+          <w:color w:val="E6E1DC"/>
+          <w:sz w:val="20"/>
+          <w:szCs w:val="20"/>
+          <w:bdr w:val="none" w:sz="0" w:space="0" w:color="auto" w:frame="1"/>
+          <w:lang w:eastAsia="en-GB"/>
+        </w:rPr>
+      </w:pPr>
+      <w:r>
+        <w:rPr>
+          <w:rFonts w:ascii="Lucida Sans Typewriter" w:eastAsia="Times New Roman" w:hAnsi="Lucida Sans Typewriter" w:cs="Courier New"/>
+          <w:color w:val="E6E1DC"/>
+          <w:sz w:val="20"/>
+          <w:szCs w:val="20"/>
+          <w:bdr w:val="none" w:sz="0" w:space="0" w:color="auto" w:frame="1"/>
+          <w:lang w:eastAsia="en-GB"/>
+        </w:rPr>
+        <w:t xml:space="preserve"> </w:t>
+      </w:r>
+    </w:p>
+    <w:p>
+      <w:pPr>
+        <w:shd w:val="clear" w:color="auto" w:fill="1C1C1C"/>
+        <w:tabs>
+          <w:tab w:val="left" w:pos="916"/>
+          <w:tab w:val="left" w:pos="1832"/>
+          <w:tab w:val="left" w:pos="2748"/>
+          <w:tab w:val="left" w:pos="3664"/>
+          <w:tab w:val="left" w:pos="4580"/>
+          <w:tab w:val="left" w:pos="5496"/>
+          <w:tab w:val="left" w:pos="6412"/>
+          <w:tab w:val="left" w:pos="7328"/>
+          <w:tab w:val="left" w:pos="8244"/>
+          <w:tab w:val="left" w:pos="9160"/>
+          <w:tab w:val="left" w:pos="10076"/>
+          <w:tab w:val="left" w:pos="10992"/>
+          <w:tab w:val="left" w:pos="11908"/>
+          <w:tab w:val="left" w:pos="12824"/>
+          <w:tab w:val="left" w:pos="13740"/>
+          <w:tab w:val="left" w:pos="14656"/>
+        </w:tabs>
+        <w:wordWrap w:val="0"/>
+        <w:spacing w:after="0" w:line="150" w:lineRule="atLeast"/>
+        <w:rPr>
+          <w:rFonts w:ascii="Lucida Sans Typewriter" w:eastAsia="Times New Roman" w:hAnsi="Lucida Sans Typewriter" w:cs="Courier New"/>
+          <w:color w:val="E6E1DC"/>
+          <w:sz w:val="20"/>
+          <w:szCs w:val="20"/>
+          <w:bdr w:val="none" w:sz="0" w:space="0" w:color="auto" w:frame="1"/>
+          <w:lang w:eastAsia="en-GB"/>
+        </w:rPr>
+      </w:pPr>
+      <w:r>
+        <w:rPr>
+          <w:rFonts w:ascii="Lucida Sans Typewriter" w:eastAsia="Times New Roman" w:hAnsi="Lucida Sans Typewriter" w:cs="Courier New"/>
+          <w:color w:val="E6E1DC"/>
+          <w:sz w:val="20"/>
+          <w:szCs w:val="20"/>
+          <w:bdr w:val="none" w:sz="0" w:space="0" w:color="auto" w:frame="1"/>
+          <w:lang w:eastAsia="en-GB"/>
+        </w:rPr>
+        <w:t>Deterministic reference points (</w:t>
+      </w:r>
+      <w:proofErr w:type="spellStart"/>
+      <w:r>
+        <w:rPr>
+          <w:rFonts w:ascii="Lucida Sans Typewriter" w:eastAsia="Times New Roman" w:hAnsi="Lucida Sans Typewriter" w:cs="Courier New"/>
+          <w:color w:val="E6E1DC"/>
+          <w:sz w:val="20"/>
+          <w:szCs w:val="20"/>
+          <w:bdr w:val="none" w:sz="0" w:space="0" w:color="auto" w:frame="1"/>
+          <w:lang w:eastAsia="en-GB"/>
+        </w:rPr>
+        <w:t>Drp</w:t>
+      </w:r>
+      <w:proofErr w:type="spellEnd"/>
+      <w:r>
+        <w:rPr>
+          <w:rFonts w:ascii="Lucida Sans Typewriter" w:eastAsia="Times New Roman" w:hAnsi="Lucida Sans Typewriter" w:cs="Courier New"/>
+          <w:color w:val="E6E1DC"/>
+          <w:sz w:val="20"/>
+          <w:szCs w:val="20"/>
+          <w:bdr w:val="none" w:sz="0" w:space="0" w:color="auto" w:frame="1"/>
+          <w:lang w:eastAsia="en-GB"/>
+        </w:rPr>
+        <w:t>)</w:t>
+      </w:r>
+    </w:p>
+    <w:p>
+      <w:pPr>
+        <w:shd w:val="clear" w:color="auto" w:fill="1C1C1C"/>
+        <w:tabs>
+          <w:tab w:val="left" w:pos="916"/>
+          <w:tab w:val="left" w:pos="1832"/>
+          <w:tab w:val="left" w:pos="2748"/>
+          <w:tab w:val="left" w:pos="3664"/>
+          <w:tab w:val="left" w:pos="4580"/>
+          <w:tab w:val="left" w:pos="5496"/>
+          <w:tab w:val="left" w:pos="6412"/>
+          <w:tab w:val="left" w:pos="7328"/>
+          <w:tab w:val="left" w:pos="8244"/>
+          <w:tab w:val="left" w:pos="9160"/>
+          <w:tab w:val="left" w:pos="10076"/>
+          <w:tab w:val="left" w:pos="10992"/>
+          <w:tab w:val="left" w:pos="11908"/>
+          <w:tab w:val="left" w:pos="12824"/>
+          <w:tab w:val="left" w:pos="13740"/>
+          <w:tab w:val="left" w:pos="14656"/>
+        </w:tabs>
+        <w:wordWrap w:val="0"/>
+        <w:spacing w:after="0" w:line="150" w:lineRule="atLeast"/>
+        <w:rPr>
+          <w:rFonts w:ascii="Lucida Sans Typewriter" w:eastAsia="Times New Roman" w:hAnsi="Lucida Sans Typewriter" w:cs="Courier New"/>
+          <w:color w:val="E6E1DC"/>
+          <w:sz w:val="20"/>
+          <w:szCs w:val="20"/>
+          <w:bdr w:val="none" w:sz="0" w:space="0" w:color="auto" w:frame="1"/>
+          <w:lang w:eastAsia="en-GB"/>
+        </w:rPr>
+      </w:pPr>
+      <w:r>
+        <w:rPr>
+          <w:rFonts w:ascii="Lucida Sans Typewriter" w:eastAsia="Times New Roman" w:hAnsi="Lucida Sans Typewriter" w:cs="Courier New"/>
+          <w:color w:val="E6E1DC"/>
+          <w:sz w:val="20"/>
+          <w:szCs w:val="20"/>
+          <w:bdr w:val="none" w:sz="0" w:space="0" w:color="auto" w:frame="1"/>
+          <w:lang w:eastAsia="en-GB"/>
+        </w:rPr>
+        <w:t xml:space="preserve">           estimate        </w:t>
+      </w:r>
+      <w:proofErr w:type="spellStart"/>
+      <w:r>
+        <w:rPr>
+          <w:rFonts w:ascii="Lucida Sans Typewriter" w:eastAsia="Times New Roman" w:hAnsi="Lucida Sans Typewriter" w:cs="Courier New"/>
+          <w:color w:val="E6E1DC"/>
+          <w:sz w:val="20"/>
+          <w:szCs w:val="20"/>
+          <w:bdr w:val="none" w:sz="0" w:space="0" w:color="auto" w:frame="1"/>
+          <w:lang w:eastAsia="en-GB"/>
+        </w:rPr>
+        <w:t>cilow</w:t>
+      </w:r>
+      <w:proofErr w:type="spellEnd"/>
+      <w:r>
+        <w:rPr>
+          <w:rFonts w:ascii="Lucida Sans Typewriter" w:eastAsia="Times New Roman" w:hAnsi="Lucida Sans Typewriter" w:cs="Courier New"/>
+          <w:color w:val="E6E1DC"/>
+          <w:sz w:val="20"/>
+          <w:szCs w:val="20"/>
+          <w:bdr w:val="none" w:sz="0" w:space="0" w:color="auto" w:frame="1"/>
+          <w:lang w:eastAsia="en-GB"/>
+        </w:rPr>
+        <w:t xml:space="preserve">        </w:t>
+      </w:r>
+      <w:proofErr w:type="spellStart"/>
+      <w:r>
+        <w:rPr>
+          <w:rFonts w:ascii="Lucida Sans Typewriter" w:eastAsia="Times New Roman" w:hAnsi="Lucida Sans Typewriter" w:cs="Courier New"/>
+          <w:color w:val="E6E1DC"/>
+          <w:sz w:val="20"/>
+          <w:szCs w:val="20"/>
+          <w:bdr w:val="none" w:sz="0" w:space="0" w:color="auto" w:frame="1"/>
+          <w:lang w:eastAsia="en-GB"/>
+        </w:rPr>
+        <w:t>ciupp</w:t>
+      </w:r>
+      <w:proofErr w:type="spellEnd"/>
+      <w:r>
+        <w:rPr>
+          <w:rFonts w:ascii="Lucida Sans Typewriter" w:eastAsia="Times New Roman" w:hAnsi="Lucida Sans Typewriter" w:cs="Courier New"/>
+          <w:color w:val="E6E1DC"/>
+          <w:sz w:val="20"/>
+          <w:szCs w:val="20"/>
+          <w:bdr w:val="none" w:sz="0" w:space="0" w:color="auto" w:frame="1"/>
+          <w:lang w:eastAsia="en-GB"/>
+        </w:rPr>
+        <w:t xml:space="preserve">   </w:t>
+      </w:r>
+      <w:proofErr w:type="spellStart"/>
+      <w:r>
+        <w:rPr>
+          <w:rFonts w:ascii="Lucida Sans Typewriter" w:eastAsia="Times New Roman" w:hAnsi="Lucida Sans Typewriter" w:cs="Courier New"/>
+          <w:color w:val="E6E1DC"/>
+          <w:sz w:val="20"/>
+          <w:szCs w:val="20"/>
+          <w:bdr w:val="none" w:sz="0" w:space="0" w:color="auto" w:frame="1"/>
+          <w:lang w:eastAsia="en-GB"/>
+        </w:rPr>
+        <w:t>log.est</w:t>
+      </w:r>
+      <w:proofErr w:type="spellEnd"/>
+      <w:r>
+        <w:rPr>
+          <w:rFonts w:ascii="Lucida Sans Typewriter" w:eastAsia="Times New Roman" w:hAnsi="Lucida Sans Typewriter" w:cs="Courier New"/>
+          <w:color w:val="E6E1DC"/>
+          <w:sz w:val="20"/>
+          <w:szCs w:val="20"/>
+          <w:bdr w:val="none" w:sz="0" w:space="0" w:color="auto" w:frame="1"/>
+          <w:lang w:eastAsia="en-GB"/>
+        </w:rPr>
+        <w:t xml:space="preserve">  </w:t>
+      </w:r>
+    </w:p>
+    <w:p>
+      <w:pPr>
+        <w:shd w:val="clear" w:color="auto" w:fill="1C1C1C"/>
+        <w:tabs>
+          <w:tab w:val="left" w:pos="916"/>
+          <w:tab w:val="left" w:pos="1832"/>
+          <w:tab w:val="left" w:pos="2748"/>
+          <w:tab w:val="left" w:pos="3664"/>
+          <w:tab w:val="left" w:pos="4580"/>
+          <w:tab w:val="left" w:pos="5496"/>
+          <w:tab w:val="left" w:pos="6412"/>
+          <w:tab w:val="left" w:pos="7328"/>
+          <w:tab w:val="left" w:pos="8244"/>
+          <w:tab w:val="left" w:pos="9160"/>
+          <w:tab w:val="left" w:pos="10076"/>
+          <w:tab w:val="left" w:pos="10992"/>
+          <w:tab w:val="left" w:pos="11908"/>
+          <w:tab w:val="left" w:pos="12824"/>
+          <w:tab w:val="left" w:pos="13740"/>
+          <w:tab w:val="left" w:pos="14656"/>
+        </w:tabs>
+        <w:wordWrap w:val="0"/>
+        <w:spacing w:after="0" w:line="150" w:lineRule="atLeast"/>
+        <w:rPr>
+          <w:rFonts w:ascii="Lucida Sans Typewriter" w:eastAsia="Times New Roman" w:hAnsi="Lucida Sans Typewriter" w:cs="Courier New"/>
+          <w:color w:val="E6E1DC"/>
+          <w:sz w:val="20"/>
+          <w:szCs w:val="20"/>
+          <w:bdr w:val="none" w:sz="0" w:space="0" w:color="auto" w:frame="1"/>
+          <w:lang w:eastAsia="en-GB"/>
+        </w:rPr>
+      </w:pPr>
+      <w:r>
+        <w:rPr>
+          <w:rFonts w:ascii="Lucida Sans Typewriter" w:eastAsia="Times New Roman" w:hAnsi="Lucida Sans Typewriter" w:cs="Courier New"/>
+          <w:color w:val="E6E1DC"/>
+          <w:sz w:val="20"/>
+          <w:szCs w:val="20"/>
+          <w:bdr w:val="none" w:sz="0" w:space="0" w:color="auto" w:frame="1"/>
+          <w:lang w:eastAsia="en-GB"/>
+        </w:rPr>
+        <w:t xml:space="preserve"> </w:t>
+      </w:r>
+      <w:proofErr w:type="spellStart"/>
+      <w:r>
+        <w:rPr>
+          <w:rFonts w:ascii="Lucida Sans Typewriter" w:eastAsia="Times New Roman" w:hAnsi="Lucida Sans Typewriter" w:cs="Courier New"/>
+          <w:color w:val="E6E1DC"/>
+          <w:sz w:val="20"/>
+          <w:szCs w:val="20"/>
+          <w:bdr w:val="none" w:sz="0" w:space="0" w:color="auto" w:frame="1"/>
+          <w:lang w:eastAsia="en-GB"/>
+        </w:rPr>
+        <w:t>Bmsyd</w:t>
+      </w:r>
+      <w:proofErr w:type="spellEnd"/>
+      <w:r>
+        <w:rPr>
+          <w:rFonts w:ascii="Lucida Sans Typewriter" w:eastAsia="Times New Roman" w:hAnsi="Lucida Sans Typewriter" w:cs="Courier New"/>
+          <w:color w:val="E6E1DC"/>
+          <w:sz w:val="20"/>
+          <w:szCs w:val="20"/>
+          <w:bdr w:val="none" w:sz="0" w:space="0" w:color="auto" w:frame="1"/>
+          <w:lang w:eastAsia="en-GB"/>
+        </w:rPr>
+        <w:t xml:space="preserve"> 15392.526454 6566.9207764 3.607929e+04  9.641637  </w:t>
+      </w:r>
+    </w:p>
+    <w:p>
+      <w:pPr>
+        <w:shd w:val="clear" w:color="auto" w:fill="1C1C1C"/>
+        <w:tabs>
+          <w:tab w:val="left" w:pos="916"/>
+          <w:tab w:val="left" w:pos="1832"/>
+          <w:tab w:val="left" w:pos="2748"/>
+          <w:tab w:val="left" w:pos="3664"/>
+          <w:tab w:val="left" w:pos="4580"/>
+          <w:tab w:val="left" w:pos="5496"/>
+          <w:tab w:val="left" w:pos="6412"/>
+          <w:tab w:val="left" w:pos="7328"/>
+          <w:tab w:val="left" w:pos="8244"/>
+          <w:tab w:val="left" w:pos="9160"/>
+          <w:tab w:val="left" w:pos="10076"/>
+          <w:tab w:val="left" w:pos="10992"/>
+          <w:tab w:val="left" w:pos="11908"/>
+          <w:tab w:val="left" w:pos="12824"/>
+          <w:tab w:val="left" w:pos="13740"/>
+          <w:tab w:val="left" w:pos="14656"/>
+        </w:tabs>
+        <w:wordWrap w:val="0"/>
+        <w:spacing w:after="0" w:line="150" w:lineRule="atLeast"/>
+        <w:rPr>
+          <w:rFonts w:ascii="Lucida Sans Typewriter" w:eastAsia="Times New Roman" w:hAnsi="Lucida Sans Typewriter" w:cs="Courier New"/>
+          <w:color w:val="E6E1DC"/>
+          <w:sz w:val="20"/>
+          <w:szCs w:val="20"/>
+          <w:bdr w:val="none" w:sz="0" w:space="0" w:color="auto" w:frame="1"/>
+          <w:lang w:eastAsia="en-GB"/>
+        </w:rPr>
+      </w:pPr>
+      <w:r>
+        <w:rPr>
+          <w:rFonts w:ascii="Lucida Sans Typewriter" w:eastAsia="Times New Roman" w:hAnsi="Lucida Sans Typewriter" w:cs="Courier New"/>
+          <w:color w:val="E6E1DC"/>
+          <w:sz w:val="20"/>
+          <w:szCs w:val="20"/>
+          <w:bdr w:val="none" w:sz="0" w:space="0" w:color="auto" w:frame="1"/>
+          <w:lang w:eastAsia="en-GB"/>
+        </w:rPr>
+        <w:t xml:space="preserve"> </w:t>
+      </w:r>
+      <w:proofErr w:type="spellStart"/>
+      <w:r>
+        <w:rPr>
+          <w:rFonts w:ascii="Lucida Sans Typewriter" w:eastAsia="Times New Roman" w:hAnsi="Lucida Sans Typewriter" w:cs="Courier New"/>
+          <w:color w:val="E6E1DC"/>
+          <w:sz w:val="20"/>
+          <w:szCs w:val="20"/>
+          <w:bdr w:val="none" w:sz="0" w:space="0" w:color="auto" w:frame="1"/>
+          <w:lang w:eastAsia="en-GB"/>
+        </w:rPr>
+        <w:t>Fmsyd</w:t>
+      </w:r>
+      <w:proofErr w:type="spellEnd"/>
+      <w:r>
+        <w:rPr>
+          <w:rFonts w:ascii="Lucida Sans Typewriter" w:eastAsia="Times New Roman" w:hAnsi="Lucida Sans Typewriter" w:cs="Courier New"/>
+          <w:color w:val="E6E1DC"/>
+          <w:sz w:val="20"/>
+          <w:szCs w:val="20"/>
+          <w:bdr w:val="none" w:sz="0" w:space="0" w:color="auto" w:frame="1"/>
+          <w:lang w:eastAsia="en-GB"/>
+        </w:rPr>
+        <w:t xml:space="preserve">     0.278519    0.1244752 6.231994e-01 -1.278269  </w:t>
+      </w:r>
+    </w:p>
+    <w:p>
+      <w:pPr>
+        <w:shd w:val="clear" w:color="auto" w:fill="1C1C1C"/>
+        <w:tabs>
+          <w:tab w:val="left" w:pos="916"/>
+          <w:tab w:val="left" w:pos="1832"/>
+          <w:tab w:val="left" w:pos="2748"/>
+          <w:tab w:val="left" w:pos="3664"/>
+          <w:tab w:val="left" w:pos="4580"/>
+          <w:tab w:val="left" w:pos="5496"/>
+          <w:tab w:val="left" w:pos="6412"/>
+          <w:tab w:val="left" w:pos="7328"/>
+          <w:tab w:val="left" w:pos="8244"/>
+          <w:tab w:val="left" w:pos="9160"/>
+          <w:tab w:val="left" w:pos="10076"/>
+          <w:tab w:val="left" w:pos="10992"/>
+          <w:tab w:val="left" w:pos="11908"/>
+          <w:tab w:val="left" w:pos="12824"/>
+          <w:tab w:val="left" w:pos="13740"/>
+          <w:tab w:val="left" w:pos="14656"/>
+        </w:tabs>
+        <w:wordWrap w:val="0"/>
+        <w:spacing w:after="0" w:line="150" w:lineRule="atLeast"/>
+        <w:rPr>
+          <w:rFonts w:ascii="Lucida Sans Typewriter" w:eastAsia="Times New Roman" w:hAnsi="Lucida Sans Typewriter" w:cs="Courier New"/>
+          <w:color w:val="E6E1DC"/>
+          <w:sz w:val="20"/>
+          <w:szCs w:val="20"/>
+          <w:bdr w:val="none" w:sz="0" w:space="0" w:color="auto" w:frame="1"/>
+          <w:lang w:eastAsia="en-GB"/>
+        </w:rPr>
+      </w:pPr>
+      <w:r>
+        <w:rPr>
+          <w:rFonts w:ascii="Lucida Sans Typewriter" w:eastAsia="Times New Roman" w:hAnsi="Lucida Sans Typewriter" w:cs="Courier New"/>
+          <w:color w:val="E6E1DC"/>
+          <w:sz w:val="20"/>
+          <w:szCs w:val="20"/>
+          <w:bdr w:val="none" w:sz="0" w:space="0" w:color="auto" w:frame="1"/>
+          <w:lang w:eastAsia="en-GB"/>
+        </w:rPr>
+        <w:t xml:space="preserve"> </w:t>
+      </w:r>
+      <w:proofErr w:type="spellStart"/>
+      <w:r>
+        <w:rPr>
+          <w:rFonts w:ascii="Lucida Sans Typewriter" w:eastAsia="Times New Roman" w:hAnsi="Lucida Sans Typewriter" w:cs="Courier New"/>
+          <w:color w:val="E6E1DC"/>
+          <w:sz w:val="20"/>
+          <w:szCs w:val="20"/>
+          <w:bdr w:val="none" w:sz="0" w:space="0" w:color="auto" w:frame="1"/>
+          <w:lang w:eastAsia="en-GB"/>
+        </w:rPr>
+        <w:t>MSYd</w:t>
+      </w:r>
+      <w:proofErr w:type="spellEnd"/>
+      <w:r>
+        <w:rPr>
+          <w:rFonts w:ascii="Lucida Sans Typewriter" w:eastAsia="Times New Roman" w:hAnsi="Lucida Sans Typewriter" w:cs="Courier New"/>
+          <w:color w:val="E6E1DC"/>
+          <w:sz w:val="20"/>
+          <w:szCs w:val="20"/>
+          <w:bdr w:val="none" w:sz="0" w:space="0" w:color="auto" w:frame="1"/>
+          <w:lang w:eastAsia="en-GB"/>
+        </w:rPr>
+        <w:t xml:space="preserve">   4287.111230 3586.5805255 5.124470e+03  8.363368  </w:t>
+      </w:r>
+    </w:p>
+    <w:p>
+      <w:pPr>
+        <w:shd w:val="clear" w:color="auto" w:fill="1C1C1C"/>
+        <w:tabs>
+          <w:tab w:val="left" w:pos="916"/>
+          <w:tab w:val="left" w:pos="1832"/>
+          <w:tab w:val="left" w:pos="2748"/>
+          <w:tab w:val="left" w:pos="3664"/>
+          <w:tab w:val="left" w:pos="4580"/>
+          <w:tab w:val="left" w:pos="5496"/>
+          <w:tab w:val="left" w:pos="6412"/>
+          <w:tab w:val="left" w:pos="7328"/>
+          <w:tab w:val="left" w:pos="8244"/>
+          <w:tab w:val="left" w:pos="9160"/>
+          <w:tab w:val="left" w:pos="10076"/>
+          <w:tab w:val="left" w:pos="10992"/>
+          <w:tab w:val="left" w:pos="11908"/>
+          <w:tab w:val="left" w:pos="12824"/>
+          <w:tab w:val="left" w:pos="13740"/>
+          <w:tab w:val="left" w:pos="14656"/>
+        </w:tabs>
+        <w:wordWrap w:val="0"/>
+        <w:spacing w:after="0" w:line="150" w:lineRule="atLeast"/>
+        <w:rPr>
+          <w:rFonts w:ascii="Lucida Sans Typewriter" w:eastAsia="Times New Roman" w:hAnsi="Lucida Sans Typewriter" w:cs="Courier New"/>
+          <w:color w:val="E6E1DC"/>
+          <w:sz w:val="20"/>
+          <w:szCs w:val="20"/>
+          <w:bdr w:val="none" w:sz="0" w:space="0" w:color="auto" w:frame="1"/>
+          <w:lang w:eastAsia="en-GB"/>
+        </w:rPr>
+      </w:pPr>
+      <w:r>
+        <w:rPr>
+          <w:rFonts w:ascii="Lucida Sans Typewriter" w:eastAsia="Times New Roman" w:hAnsi="Lucida Sans Typewriter" w:cs="Courier New"/>
+          <w:color w:val="E6E1DC"/>
+          <w:sz w:val="20"/>
+          <w:szCs w:val="20"/>
+          <w:bdr w:val="none" w:sz="0" w:space="0" w:color="auto" w:frame="1"/>
+          <w:lang w:eastAsia="en-GB"/>
+        </w:rPr>
+        <w:t>Stochastic reference points (</w:t>
+      </w:r>
+      <w:proofErr w:type="spellStart"/>
+      <w:r>
+        <w:rPr>
+          <w:rFonts w:ascii="Lucida Sans Typewriter" w:eastAsia="Times New Roman" w:hAnsi="Lucida Sans Typewriter" w:cs="Courier New"/>
+          <w:color w:val="E6E1DC"/>
+          <w:sz w:val="20"/>
+          <w:szCs w:val="20"/>
+          <w:bdr w:val="none" w:sz="0" w:space="0" w:color="auto" w:frame="1"/>
+          <w:lang w:eastAsia="en-GB"/>
+        </w:rPr>
+        <w:t>Srp</w:t>
+      </w:r>
+      <w:proofErr w:type="spellEnd"/>
+      <w:r>
+        <w:rPr>
+          <w:rFonts w:ascii="Lucida Sans Typewriter" w:eastAsia="Times New Roman" w:hAnsi="Lucida Sans Typewriter" w:cs="Courier New"/>
+          <w:color w:val="E6E1DC"/>
+          <w:sz w:val="20"/>
+          <w:szCs w:val="20"/>
+          <w:bdr w:val="none" w:sz="0" w:space="0" w:color="auto" w:frame="1"/>
+          <w:lang w:eastAsia="en-GB"/>
+        </w:rPr>
+        <w:t>)</w:t>
+      </w:r>
+    </w:p>
+    <w:p>
+      <w:pPr>
+        <w:shd w:val="clear" w:color="auto" w:fill="1C1C1C"/>
+        <w:tabs>
+          <w:tab w:val="left" w:pos="916"/>
+          <w:tab w:val="left" w:pos="1832"/>
+          <w:tab w:val="left" w:pos="2748"/>
+          <w:tab w:val="left" w:pos="3664"/>
+          <w:tab w:val="left" w:pos="4580"/>
+          <w:tab w:val="left" w:pos="5496"/>
+          <w:tab w:val="left" w:pos="6412"/>
+          <w:tab w:val="left" w:pos="7328"/>
+          <w:tab w:val="left" w:pos="8244"/>
+          <w:tab w:val="left" w:pos="9160"/>
+          <w:tab w:val="left" w:pos="10076"/>
+          <w:tab w:val="left" w:pos="10992"/>
+          <w:tab w:val="left" w:pos="11908"/>
+          <w:tab w:val="left" w:pos="12824"/>
+          <w:tab w:val="left" w:pos="13740"/>
+          <w:tab w:val="left" w:pos="14656"/>
+        </w:tabs>
+        <w:wordWrap w:val="0"/>
+        <w:spacing w:after="0" w:line="150" w:lineRule="atLeast"/>
+        <w:rPr>
+          <w:rFonts w:ascii="Lucida Sans Typewriter" w:eastAsia="Times New Roman" w:hAnsi="Lucida Sans Typewriter" w:cs="Courier New"/>
+          <w:color w:val="E6E1DC"/>
+          <w:sz w:val="20"/>
+          <w:szCs w:val="20"/>
+          <w:bdr w:val="none" w:sz="0" w:space="0" w:color="auto" w:frame="1"/>
+          <w:lang w:eastAsia="en-GB"/>
+        </w:rPr>
+      </w:pPr>
+      <w:r>
+        <w:rPr>
+          <w:rFonts w:ascii="Lucida Sans Typewriter" w:eastAsia="Times New Roman" w:hAnsi="Lucida Sans Typewriter" w:cs="Courier New"/>
+          <w:color w:val="E6E1DC"/>
+          <w:sz w:val="20"/>
+          <w:szCs w:val="20"/>
+          <w:bdr w:val="none" w:sz="0" w:space="0" w:color="auto" w:frame="1"/>
+          <w:lang w:eastAsia="en-GB"/>
+        </w:rPr>
+        <w:t xml:space="preserve">           estimate        </w:t>
+      </w:r>
+      <w:proofErr w:type="spellStart"/>
+      <w:r>
+        <w:rPr>
+          <w:rFonts w:ascii="Lucida Sans Typewriter" w:eastAsia="Times New Roman" w:hAnsi="Lucida Sans Typewriter" w:cs="Courier New"/>
+          <w:color w:val="E6E1DC"/>
+          <w:sz w:val="20"/>
+          <w:szCs w:val="20"/>
+          <w:bdr w:val="none" w:sz="0" w:space="0" w:color="auto" w:frame="1"/>
+          <w:lang w:eastAsia="en-GB"/>
+        </w:rPr>
+        <w:t>cilow</w:t>
+      </w:r>
+      <w:proofErr w:type="spellEnd"/>
+      <w:r>
+        <w:rPr>
+          <w:rFonts w:ascii="Lucida Sans Typewriter" w:eastAsia="Times New Roman" w:hAnsi="Lucida Sans Typewriter" w:cs="Courier New"/>
+          <w:color w:val="E6E1DC"/>
+          <w:sz w:val="20"/>
+          <w:szCs w:val="20"/>
+          <w:bdr w:val="none" w:sz="0" w:space="0" w:color="auto" w:frame="1"/>
+          <w:lang w:eastAsia="en-GB"/>
+        </w:rPr>
+        <w:t xml:space="preserve">        </w:t>
+      </w:r>
+      <w:proofErr w:type="spellStart"/>
+      <w:r>
+        <w:rPr>
+          <w:rFonts w:ascii="Lucida Sans Typewriter" w:eastAsia="Times New Roman" w:hAnsi="Lucida Sans Typewriter" w:cs="Courier New"/>
+          <w:color w:val="E6E1DC"/>
+          <w:sz w:val="20"/>
+          <w:szCs w:val="20"/>
+          <w:bdr w:val="none" w:sz="0" w:space="0" w:color="auto" w:frame="1"/>
+          <w:lang w:eastAsia="en-GB"/>
+        </w:rPr>
+        <w:t>ciupp</w:t>
+      </w:r>
+      <w:proofErr w:type="spellEnd"/>
+      <w:r>
+        <w:rPr>
+          <w:rFonts w:ascii="Lucida Sans Typewriter" w:eastAsia="Times New Roman" w:hAnsi="Lucida Sans Typewriter" w:cs="Courier New"/>
+          <w:color w:val="E6E1DC"/>
+          <w:sz w:val="20"/>
+          <w:szCs w:val="20"/>
+          <w:bdr w:val="none" w:sz="0" w:space="0" w:color="auto" w:frame="1"/>
+          <w:lang w:eastAsia="en-GB"/>
+        </w:rPr>
+        <w:t xml:space="preserve">   </w:t>
+      </w:r>
+      <w:proofErr w:type="spellStart"/>
+      <w:r>
+        <w:rPr>
+          <w:rFonts w:ascii="Lucida Sans Typewriter" w:eastAsia="Times New Roman" w:hAnsi="Lucida Sans Typewriter" w:cs="Courier New"/>
+          <w:color w:val="E6E1DC"/>
+          <w:sz w:val="20"/>
+          <w:szCs w:val="20"/>
+          <w:bdr w:val="none" w:sz="0" w:space="0" w:color="auto" w:frame="1"/>
+          <w:lang w:eastAsia="en-GB"/>
+        </w:rPr>
+        <w:t>log.est</w:t>
+      </w:r>
+      <w:proofErr w:type="spellEnd"/>
+      <w:r>
+        <w:rPr>
+          <w:rFonts w:ascii="Lucida Sans Typewriter" w:eastAsia="Times New Roman" w:hAnsi="Lucida Sans Typewriter" w:cs="Courier New"/>
+          <w:color w:val="E6E1DC"/>
+          <w:sz w:val="20"/>
+          <w:szCs w:val="20"/>
+          <w:bdr w:val="none" w:sz="0" w:space="0" w:color="auto" w:frame="1"/>
+          <w:lang w:eastAsia="en-GB"/>
+        </w:rPr>
+        <w:t xml:space="preserve"> </w:t>
+      </w:r>
+      <w:proofErr w:type="spellStart"/>
+      <w:r>
+        <w:rPr>
+          <w:rFonts w:ascii="Lucida Sans Typewriter" w:eastAsia="Times New Roman" w:hAnsi="Lucida Sans Typewriter" w:cs="Courier New"/>
+          <w:color w:val="E6E1DC"/>
+          <w:sz w:val="20"/>
+          <w:szCs w:val="20"/>
+          <w:bdr w:val="none" w:sz="0" w:space="0" w:color="auto" w:frame="1"/>
+          <w:lang w:eastAsia="en-GB"/>
+        </w:rPr>
+        <w:t>rel.diff.Drp</w:t>
+      </w:r>
+      <w:proofErr w:type="spellEnd"/>
+      <w:r>
+        <w:rPr>
+          <w:rFonts w:ascii="Lucida Sans Typewriter" w:eastAsia="Times New Roman" w:hAnsi="Lucida Sans Typewriter" w:cs="Courier New"/>
+          <w:color w:val="E6E1DC"/>
+          <w:sz w:val="20"/>
+          <w:szCs w:val="20"/>
+          <w:bdr w:val="none" w:sz="0" w:space="0" w:color="auto" w:frame="1"/>
+          <w:lang w:eastAsia="en-GB"/>
+        </w:rPr>
+        <w:t xml:space="preserve">  </w:t>
+      </w:r>
+    </w:p>
+    <w:p>
+      <w:pPr>
+        <w:shd w:val="clear" w:color="auto" w:fill="1C1C1C"/>
+        <w:tabs>
+          <w:tab w:val="left" w:pos="916"/>
+          <w:tab w:val="left" w:pos="1832"/>
+          <w:tab w:val="left" w:pos="2748"/>
+          <w:tab w:val="left" w:pos="3664"/>
+          <w:tab w:val="left" w:pos="4580"/>
+          <w:tab w:val="left" w:pos="5496"/>
+          <w:tab w:val="left" w:pos="6412"/>
+          <w:tab w:val="left" w:pos="7328"/>
+          <w:tab w:val="left" w:pos="8244"/>
+          <w:tab w:val="left" w:pos="9160"/>
+          <w:tab w:val="left" w:pos="10076"/>
+          <w:tab w:val="left" w:pos="10992"/>
+          <w:tab w:val="left" w:pos="11908"/>
+          <w:tab w:val="left" w:pos="12824"/>
+          <w:tab w:val="left" w:pos="13740"/>
+          <w:tab w:val="left" w:pos="14656"/>
+        </w:tabs>
+        <w:wordWrap w:val="0"/>
+        <w:spacing w:after="0" w:line="150" w:lineRule="atLeast"/>
+        <w:rPr>
+          <w:rFonts w:ascii="Lucida Sans Typewriter" w:eastAsia="Times New Roman" w:hAnsi="Lucida Sans Typewriter" w:cs="Courier New"/>
+          <w:color w:val="E6E1DC"/>
+          <w:sz w:val="20"/>
+          <w:szCs w:val="20"/>
+          <w:bdr w:val="none" w:sz="0" w:space="0" w:color="auto" w:frame="1"/>
+          <w:lang w:eastAsia="en-GB"/>
+        </w:rPr>
+      </w:pPr>
+      <w:r>
+        <w:rPr>
+          <w:rFonts w:ascii="Lucida Sans Typewriter" w:eastAsia="Times New Roman" w:hAnsi="Lucida Sans Typewriter" w:cs="Courier New"/>
+          <w:color w:val="E6E1DC"/>
+          <w:sz w:val="20"/>
+          <w:szCs w:val="20"/>
+          <w:bdr w:val="none" w:sz="0" w:space="0" w:color="auto" w:frame="1"/>
+          <w:lang w:eastAsia="en-GB"/>
+        </w:rPr>
+        <w:t xml:space="preserve"> </w:t>
+      </w:r>
+      <w:proofErr w:type="spellStart"/>
+      <w:r>
+        <w:rPr>
+          <w:rFonts w:ascii="Lucida Sans Typewriter" w:eastAsia="Times New Roman" w:hAnsi="Lucida Sans Typewriter" w:cs="Courier New"/>
+          <w:color w:val="E6E1DC"/>
+          <w:sz w:val="20"/>
+          <w:szCs w:val="20"/>
+          <w:bdr w:val="none" w:sz="0" w:space="0" w:color="auto" w:frame="1"/>
+          <w:lang w:eastAsia="en-GB"/>
+        </w:rPr>
+        <w:t>Bmsys</w:t>
+      </w:r>
+      <w:proofErr w:type="spellEnd"/>
+      <w:r>
+        <w:rPr>
+          <w:rFonts w:ascii="Lucida Sans Typewriter" w:eastAsia="Times New Roman" w:hAnsi="Lucida Sans Typewriter" w:cs="Courier New"/>
+          <w:color w:val="E6E1DC"/>
+          <w:sz w:val="20"/>
+          <w:szCs w:val="20"/>
+          <w:bdr w:val="none" w:sz="0" w:space="0" w:color="auto" w:frame="1"/>
+          <w:lang w:eastAsia="en-GB"/>
+        </w:rPr>
+        <w:t xml:space="preserve"> 1.524843e+04 6530.2398757 3.560583e+04  9.632232 -0.009449893  </w:t>
+      </w:r>
+    </w:p>
+    <w:p>
+      <w:pPr>
+        <w:shd w:val="clear" w:color="auto" w:fill="1C1C1C"/>
+        <w:tabs>
+          <w:tab w:val="left" w:pos="916"/>
+          <w:tab w:val="left" w:pos="1832"/>
+          <w:tab w:val="left" w:pos="2748"/>
+          <w:tab w:val="left" w:pos="3664"/>
+          <w:tab w:val="left" w:pos="4580"/>
+          <w:tab w:val="left" w:pos="5496"/>
+          <w:tab w:val="left" w:pos="6412"/>
+          <w:tab w:val="left" w:pos="7328"/>
+          <w:tab w:val="left" w:pos="8244"/>
+          <w:tab w:val="left" w:pos="9160"/>
+          <w:tab w:val="left" w:pos="10076"/>
+          <w:tab w:val="left" w:pos="10992"/>
+          <w:tab w:val="left" w:pos="11908"/>
+          <w:tab w:val="left" w:pos="12824"/>
+          <w:tab w:val="left" w:pos="13740"/>
+          <w:tab w:val="left" w:pos="14656"/>
+        </w:tabs>
+        <w:wordWrap w:val="0"/>
+        <w:spacing w:after="0" w:line="150" w:lineRule="atLeast"/>
+        <w:rPr>
+          <w:rFonts w:ascii="Lucida Sans Typewriter" w:eastAsia="Times New Roman" w:hAnsi="Lucida Sans Typewriter" w:cs="Courier New"/>
+          <w:color w:val="E6E1DC"/>
+          <w:sz w:val="20"/>
+          <w:szCs w:val="20"/>
+          <w:bdr w:val="none" w:sz="0" w:space="0" w:color="auto" w:frame="1"/>
+          <w:lang w:eastAsia="en-GB"/>
+        </w:rPr>
+      </w:pPr>
+      <w:r>
+        <w:rPr>
+          <w:rFonts w:ascii="Lucida Sans Typewriter" w:eastAsia="Times New Roman" w:hAnsi="Lucida Sans Typewriter" w:cs="Courier New"/>
+          <w:color w:val="E6E1DC"/>
+          <w:sz w:val="20"/>
+          <w:szCs w:val="20"/>
+          <w:bdr w:val="none" w:sz="0" w:space="0" w:color="auto" w:frame="1"/>
+          <w:lang w:eastAsia="en-GB"/>
+        </w:rPr>
+        <w:t xml:space="preserve"> </w:t>
+      </w:r>
+      <w:proofErr w:type="spellStart"/>
+      <w:r>
+        <w:rPr>
+          <w:rFonts w:ascii="Lucida Sans Typewriter" w:eastAsia="Times New Roman" w:hAnsi="Lucida Sans Typewriter" w:cs="Courier New"/>
+          <w:color w:val="E6E1DC"/>
+          <w:sz w:val="20"/>
+          <w:szCs w:val="20"/>
+          <w:bdr w:val="none" w:sz="0" w:space="0" w:color="auto" w:frame="1"/>
+          <w:lang w:eastAsia="en-GB"/>
+        </w:rPr>
+        <w:t>Fmsys</w:t>
+      </w:r>
+      <w:proofErr w:type="spellEnd"/>
+      <w:r>
+        <w:rPr>
+          <w:rFonts w:ascii="Lucida Sans Typewriter" w:eastAsia="Times New Roman" w:hAnsi="Lucida Sans Typewriter" w:cs="Courier New"/>
+          <w:color w:val="E6E1DC"/>
+          <w:sz w:val="20"/>
+          <w:szCs w:val="20"/>
+          <w:bdr w:val="none" w:sz="0" w:space="0" w:color="auto" w:frame="1"/>
+          <w:lang w:eastAsia="en-GB"/>
+        </w:rPr>
+        <w:t xml:space="preserve"> 2.788262e-01    0.1258981 6.175155e-01 -1.277167  0.001101726  </w:t>
+      </w:r>
+    </w:p>
+    <w:p>
+      <w:pPr>
+        <w:shd w:val="clear" w:color="auto" w:fill="1C1C1C"/>
+        <w:tabs>
+          <w:tab w:val="left" w:pos="916"/>
+          <w:tab w:val="left" w:pos="1832"/>
+          <w:tab w:val="left" w:pos="2748"/>
+          <w:tab w:val="left" w:pos="3664"/>
+          <w:tab w:val="left" w:pos="4580"/>
+          <w:tab w:val="left" w:pos="5496"/>
+          <w:tab w:val="left" w:pos="6412"/>
+          <w:tab w:val="left" w:pos="7328"/>
+          <w:tab w:val="left" w:pos="8244"/>
+          <w:tab w:val="left" w:pos="9160"/>
+          <w:tab w:val="left" w:pos="10076"/>
+          <w:tab w:val="left" w:pos="10992"/>
+          <w:tab w:val="left" w:pos="11908"/>
+          <w:tab w:val="left" w:pos="12824"/>
+          <w:tab w:val="left" w:pos="13740"/>
+          <w:tab w:val="left" w:pos="14656"/>
+        </w:tabs>
+        <w:wordWrap w:val="0"/>
+        <w:spacing w:after="0" w:line="150" w:lineRule="atLeast"/>
+        <w:rPr>
+          <w:rFonts w:ascii="Lucida Sans Typewriter" w:eastAsia="Times New Roman" w:hAnsi="Lucida Sans Typewriter" w:cs="Courier New"/>
+          <w:color w:val="E6E1DC"/>
+          <w:sz w:val="20"/>
+          <w:szCs w:val="20"/>
+          <w:bdr w:val="none" w:sz="0" w:space="0" w:color="auto" w:frame="1"/>
+          <w:lang w:eastAsia="en-GB"/>
+        </w:rPr>
+      </w:pPr>
+      <w:r>
+        <w:rPr>
+          <w:rFonts w:ascii="Lucida Sans Typewriter" w:eastAsia="Times New Roman" w:hAnsi="Lucida Sans Typewriter" w:cs="Courier New"/>
+          <w:color w:val="E6E1DC"/>
+          <w:sz w:val="20"/>
+          <w:szCs w:val="20"/>
+          <w:bdr w:val="none" w:sz="0" w:space="0" w:color="auto" w:frame="1"/>
+          <w:lang w:eastAsia="en-GB"/>
+        </w:rPr>
+        <w:t xml:space="preserve"> MSYs  4.251706e+03 3600.0872308 5.021268e+03  8.355076 -0.008327321  </w:t>
+      </w:r>
+    </w:p>
+    <w:p>
+      <w:pPr>
+        <w:shd w:val="clear" w:color="auto" w:fill="1C1C1C"/>
+        <w:tabs>
+          <w:tab w:val="left" w:pos="916"/>
+          <w:tab w:val="left" w:pos="1832"/>
+          <w:tab w:val="left" w:pos="2748"/>
+          <w:tab w:val="left" w:pos="3664"/>
+          <w:tab w:val="left" w:pos="4580"/>
+          <w:tab w:val="left" w:pos="5496"/>
+          <w:tab w:val="left" w:pos="6412"/>
+          <w:tab w:val="left" w:pos="7328"/>
+          <w:tab w:val="left" w:pos="8244"/>
+          <w:tab w:val="left" w:pos="9160"/>
+          <w:tab w:val="left" w:pos="10076"/>
+          <w:tab w:val="left" w:pos="10992"/>
+          <w:tab w:val="left" w:pos="11908"/>
+          <w:tab w:val="left" w:pos="12824"/>
+          <w:tab w:val="left" w:pos="13740"/>
+          <w:tab w:val="left" w:pos="14656"/>
+        </w:tabs>
+        <w:wordWrap w:val="0"/>
+        <w:spacing w:after="0" w:line="150" w:lineRule="atLeast"/>
+        <w:rPr>
+          <w:rFonts w:ascii="Lucida Sans Typewriter" w:eastAsia="Times New Roman" w:hAnsi="Lucida Sans Typewriter" w:cs="Courier New"/>
+          <w:color w:val="E6E1DC"/>
+          <w:sz w:val="20"/>
+          <w:szCs w:val="20"/>
+          <w:bdr w:val="none" w:sz="0" w:space="0" w:color="auto" w:frame="1"/>
+          <w:lang w:eastAsia="en-GB"/>
+        </w:rPr>
+      </w:pPr>
+    </w:p>
+    <w:p>
+      <w:pPr>
+        <w:shd w:val="clear" w:color="auto" w:fill="1C1C1C"/>
+        <w:tabs>
+          <w:tab w:val="left" w:pos="916"/>
+          <w:tab w:val="left" w:pos="1832"/>
+          <w:tab w:val="left" w:pos="2748"/>
+          <w:tab w:val="left" w:pos="3664"/>
+          <w:tab w:val="left" w:pos="4580"/>
+          <w:tab w:val="left" w:pos="5496"/>
+          <w:tab w:val="left" w:pos="6412"/>
+          <w:tab w:val="left" w:pos="7328"/>
+          <w:tab w:val="left" w:pos="8244"/>
+          <w:tab w:val="left" w:pos="9160"/>
+          <w:tab w:val="left" w:pos="10076"/>
+          <w:tab w:val="left" w:pos="10992"/>
+          <w:tab w:val="left" w:pos="11908"/>
+          <w:tab w:val="left" w:pos="12824"/>
+          <w:tab w:val="left" w:pos="13740"/>
+          <w:tab w:val="left" w:pos="14656"/>
+        </w:tabs>
+        <w:wordWrap w:val="0"/>
+        <w:spacing w:after="0" w:line="150" w:lineRule="atLeast"/>
+        <w:rPr>
+          <w:rFonts w:ascii="Lucida Sans Typewriter" w:eastAsia="Times New Roman" w:hAnsi="Lucida Sans Typewriter" w:cs="Courier New"/>
+          <w:color w:val="E6E1DC"/>
+          <w:sz w:val="20"/>
+          <w:szCs w:val="20"/>
+          <w:bdr w:val="none" w:sz="0" w:space="0" w:color="auto" w:frame="1"/>
+          <w:lang w:eastAsia="en-GB"/>
+        </w:rPr>
+      </w:pPr>
+      <w:r>
+        <w:rPr>
+          <w:rFonts w:ascii="Lucida Sans Typewriter" w:eastAsia="Times New Roman" w:hAnsi="Lucida Sans Typewriter" w:cs="Courier New"/>
+          <w:color w:val="E6E1DC"/>
+          <w:sz w:val="20"/>
+          <w:szCs w:val="20"/>
+          <w:bdr w:val="none" w:sz="0" w:space="0" w:color="auto" w:frame="1"/>
+          <w:lang w:eastAsia="en-GB"/>
+        </w:rPr>
+        <w:t>States w 95% CI (</w:t>
+      </w:r>
+      <w:proofErr w:type="spellStart"/>
+      <w:r>
+        <w:rPr>
+          <w:rFonts w:ascii="Lucida Sans Typewriter" w:eastAsia="Times New Roman" w:hAnsi="Lucida Sans Typewriter" w:cs="Courier New"/>
+          <w:color w:val="E6E1DC"/>
+          <w:sz w:val="20"/>
+          <w:szCs w:val="20"/>
+          <w:bdr w:val="none" w:sz="0" w:space="0" w:color="auto" w:frame="1"/>
+          <w:lang w:eastAsia="en-GB"/>
+        </w:rPr>
+        <w:t>inp$msytype</w:t>
+      </w:r>
+      <w:proofErr w:type="spellEnd"/>
+      <w:r>
+        <w:rPr>
+          <w:rFonts w:ascii="Lucida Sans Typewriter" w:eastAsia="Times New Roman" w:hAnsi="Lucida Sans Typewriter" w:cs="Courier New"/>
+          <w:color w:val="E6E1DC"/>
+          <w:sz w:val="20"/>
+          <w:szCs w:val="20"/>
+          <w:bdr w:val="none" w:sz="0" w:space="0" w:color="auto" w:frame="1"/>
+          <w:lang w:eastAsia="en-GB"/>
+        </w:rPr>
+        <w:t>: s)</w:t>
+      </w:r>
+    </w:p>
+    <w:p>
+      <w:pPr>
+        <w:shd w:val="clear" w:color="auto" w:fill="1C1C1C"/>
+        <w:tabs>
+          <w:tab w:val="left" w:pos="916"/>
+          <w:tab w:val="left" w:pos="1832"/>
+          <w:tab w:val="left" w:pos="2748"/>
+          <w:tab w:val="left" w:pos="3664"/>
+          <w:tab w:val="left" w:pos="4580"/>
+          <w:tab w:val="left" w:pos="5496"/>
+          <w:tab w:val="left" w:pos="6412"/>
+          <w:tab w:val="left" w:pos="7328"/>
+          <w:tab w:val="left" w:pos="8244"/>
+          <w:tab w:val="left" w:pos="9160"/>
+          <w:tab w:val="left" w:pos="10076"/>
+          <w:tab w:val="left" w:pos="10992"/>
+          <w:tab w:val="left" w:pos="11908"/>
+          <w:tab w:val="left" w:pos="12824"/>
+          <w:tab w:val="left" w:pos="13740"/>
+          <w:tab w:val="left" w:pos="14656"/>
+        </w:tabs>
+        <w:wordWrap w:val="0"/>
+        <w:spacing w:after="0" w:line="150" w:lineRule="atLeast"/>
+        <w:rPr>
+          <w:rFonts w:ascii="Lucida Sans Typewriter" w:eastAsia="Times New Roman" w:hAnsi="Lucida Sans Typewriter" w:cs="Courier New"/>
+          <w:color w:val="E6E1DC"/>
+          <w:sz w:val="20"/>
+          <w:szCs w:val="20"/>
+          <w:bdr w:val="none" w:sz="0" w:space="0" w:color="auto" w:frame="1"/>
+          <w:lang w:eastAsia="en-GB"/>
+        </w:rPr>
+      </w:pPr>
+      <w:r>
+        <w:rPr>
+          <w:rFonts w:ascii="Lucida Sans Typewriter" w:eastAsia="Times New Roman" w:hAnsi="Lucida Sans Typewriter" w:cs="Courier New"/>
+          <w:color w:val="E6E1DC"/>
+          <w:sz w:val="20"/>
+          <w:szCs w:val="20"/>
+          <w:bdr w:val="none" w:sz="0" w:space="0" w:color="auto" w:frame="1"/>
+          <w:lang w:eastAsia="en-GB"/>
+        </w:rPr>
+        <w:t xml:space="preserve">                    estimate        </w:t>
+      </w:r>
+      <w:proofErr w:type="spellStart"/>
+      <w:r>
+        <w:rPr>
+          <w:rFonts w:ascii="Lucida Sans Typewriter" w:eastAsia="Times New Roman" w:hAnsi="Lucida Sans Typewriter" w:cs="Courier New"/>
+          <w:color w:val="E6E1DC"/>
+          <w:sz w:val="20"/>
+          <w:szCs w:val="20"/>
+          <w:bdr w:val="none" w:sz="0" w:space="0" w:color="auto" w:frame="1"/>
+          <w:lang w:eastAsia="en-GB"/>
+        </w:rPr>
+        <w:t>cilow</w:t>
+      </w:r>
+      <w:proofErr w:type="spellEnd"/>
+      <w:r>
+        <w:rPr>
+          <w:rFonts w:ascii="Lucida Sans Typewriter" w:eastAsia="Times New Roman" w:hAnsi="Lucida Sans Typewriter" w:cs="Courier New"/>
+          <w:color w:val="E6E1DC"/>
+          <w:sz w:val="20"/>
+          <w:szCs w:val="20"/>
+          <w:bdr w:val="none" w:sz="0" w:space="0" w:color="auto" w:frame="1"/>
+          <w:lang w:eastAsia="en-GB"/>
+        </w:rPr>
+        <w:t xml:space="preserve">        </w:t>
+      </w:r>
+      <w:proofErr w:type="spellStart"/>
+      <w:r>
+        <w:rPr>
+          <w:rFonts w:ascii="Lucida Sans Typewriter" w:eastAsia="Times New Roman" w:hAnsi="Lucida Sans Typewriter" w:cs="Courier New"/>
+          <w:color w:val="E6E1DC"/>
+          <w:sz w:val="20"/>
+          <w:szCs w:val="20"/>
+          <w:bdr w:val="none" w:sz="0" w:space="0" w:color="auto" w:frame="1"/>
+          <w:lang w:eastAsia="en-GB"/>
+        </w:rPr>
+        <w:t>ciupp</w:t>
+      </w:r>
+      <w:proofErr w:type="spellEnd"/>
+      <w:r>
+        <w:rPr>
+          <w:rFonts w:ascii="Lucida Sans Typewriter" w:eastAsia="Times New Roman" w:hAnsi="Lucida Sans Typewriter" w:cs="Courier New"/>
+          <w:color w:val="E6E1DC"/>
+          <w:sz w:val="20"/>
+          <w:szCs w:val="20"/>
+          <w:bdr w:val="none" w:sz="0" w:space="0" w:color="auto" w:frame="1"/>
+          <w:lang w:eastAsia="en-GB"/>
+        </w:rPr>
+        <w:t xml:space="preserve">    </w:t>
+      </w:r>
+      <w:proofErr w:type="spellStart"/>
+      <w:r>
+        <w:rPr>
+          <w:rFonts w:ascii="Lucida Sans Typewriter" w:eastAsia="Times New Roman" w:hAnsi="Lucida Sans Typewriter" w:cs="Courier New"/>
+          <w:color w:val="E6E1DC"/>
+          <w:sz w:val="20"/>
+          <w:szCs w:val="20"/>
+          <w:bdr w:val="none" w:sz="0" w:space="0" w:color="auto" w:frame="1"/>
+          <w:lang w:eastAsia="en-GB"/>
+        </w:rPr>
+        <w:t>log.est</w:t>
+      </w:r>
+      <w:proofErr w:type="spellEnd"/>
+      <w:r>
+        <w:rPr>
+          <w:rFonts w:ascii="Lucida Sans Typewriter" w:eastAsia="Times New Roman" w:hAnsi="Lucida Sans Typewriter" w:cs="Courier New"/>
+          <w:color w:val="E6E1DC"/>
+          <w:sz w:val="20"/>
+          <w:szCs w:val="20"/>
+          <w:bdr w:val="none" w:sz="0" w:space="0" w:color="auto" w:frame="1"/>
+          <w:lang w:eastAsia="en-GB"/>
+        </w:rPr>
+        <w:t xml:space="preserve">  </w:t>
+      </w:r>
+    </w:p>
+    <w:p>
+      <w:pPr>
+        <w:shd w:val="clear" w:color="auto" w:fill="1C1C1C"/>
+        <w:tabs>
+          <w:tab w:val="left" w:pos="916"/>
+          <w:tab w:val="left" w:pos="1832"/>
+          <w:tab w:val="left" w:pos="2748"/>
+          <w:tab w:val="left" w:pos="3664"/>
+          <w:tab w:val="left" w:pos="4580"/>
+          <w:tab w:val="left" w:pos="5496"/>
+          <w:tab w:val="left" w:pos="6412"/>
+          <w:tab w:val="left" w:pos="7328"/>
+          <w:tab w:val="left" w:pos="8244"/>
+          <w:tab w:val="left" w:pos="9160"/>
+          <w:tab w:val="left" w:pos="10076"/>
+          <w:tab w:val="left" w:pos="10992"/>
+          <w:tab w:val="left" w:pos="11908"/>
+          <w:tab w:val="left" w:pos="12824"/>
+          <w:tab w:val="left" w:pos="13740"/>
+          <w:tab w:val="left" w:pos="14656"/>
+        </w:tabs>
+        <w:wordWrap w:val="0"/>
+        <w:spacing w:after="0" w:line="150" w:lineRule="atLeast"/>
+        <w:rPr>
+          <w:rFonts w:ascii="Lucida Sans Typewriter" w:eastAsia="Times New Roman" w:hAnsi="Lucida Sans Typewriter" w:cs="Courier New"/>
+          <w:color w:val="E6E1DC"/>
+          <w:sz w:val="20"/>
+          <w:szCs w:val="20"/>
+          <w:bdr w:val="none" w:sz="0" w:space="0" w:color="auto" w:frame="1"/>
+          <w:lang w:eastAsia="en-GB"/>
+        </w:rPr>
+      </w:pPr>
+      <w:r>
+        <w:rPr>
+          <w:rFonts w:ascii="Lucida Sans Typewriter" w:eastAsia="Times New Roman" w:hAnsi="Lucida Sans Typewriter" w:cs="Courier New"/>
+          <w:color w:val="E6E1DC"/>
+          <w:sz w:val="20"/>
+          <w:szCs w:val="20"/>
+          <w:bdr w:val="none" w:sz="0" w:space="0" w:color="auto" w:frame="1"/>
+          <w:lang w:eastAsia="en-GB"/>
+        </w:rPr>
+        <w:t xml:space="preserve"> B_2016.75      2.337392e+04 1.207222e+04 4.525598e+04 10.0593764  </w:t>
+      </w:r>
+    </w:p>
+    <w:p>
+      <w:pPr>
+        <w:shd w:val="clear" w:color="auto" w:fill="1C1C1C"/>
+        <w:tabs>
+          <w:tab w:val="left" w:pos="916"/>
+          <w:tab w:val="left" w:pos="1832"/>
+          <w:tab w:val="left" w:pos="2748"/>
+          <w:tab w:val="left" w:pos="3664"/>
+          <w:tab w:val="left" w:pos="4580"/>
+          <w:tab w:val="left" w:pos="5496"/>
+          <w:tab w:val="left" w:pos="6412"/>
+          <w:tab w:val="left" w:pos="7328"/>
+          <w:tab w:val="left" w:pos="8244"/>
+          <w:tab w:val="left" w:pos="9160"/>
+          <w:tab w:val="left" w:pos="10076"/>
+          <w:tab w:val="left" w:pos="10992"/>
+          <w:tab w:val="left" w:pos="11908"/>
+          <w:tab w:val="left" w:pos="12824"/>
+          <w:tab w:val="left" w:pos="13740"/>
+          <w:tab w:val="left" w:pos="14656"/>
+        </w:tabs>
+        <w:wordWrap w:val="0"/>
+        <w:spacing w:after="0" w:line="150" w:lineRule="atLeast"/>
+        <w:rPr>
+          <w:rFonts w:ascii="Lucida Sans Typewriter" w:eastAsia="Times New Roman" w:hAnsi="Lucida Sans Typewriter" w:cs="Courier New"/>
+          <w:color w:val="E6E1DC"/>
+          <w:sz w:val="20"/>
+          <w:szCs w:val="20"/>
+          <w:bdr w:val="none" w:sz="0" w:space="0" w:color="auto" w:frame="1"/>
+          <w:lang w:eastAsia="en-GB"/>
+        </w:rPr>
+      </w:pPr>
+      <w:r>
+        <w:rPr>
+          <w:rFonts w:ascii="Lucida Sans Typewriter" w:eastAsia="Times New Roman" w:hAnsi="Lucida Sans Typewriter" w:cs="Courier New"/>
+          <w:color w:val="E6E1DC"/>
+          <w:sz w:val="20"/>
+          <w:szCs w:val="20"/>
+          <w:bdr w:val="none" w:sz="0" w:space="0" w:color="auto" w:frame="1"/>
+          <w:lang w:eastAsia="en-GB"/>
+        </w:rPr>
+        <w:t xml:space="preserve"> F_2016.75      1.545035e-01 7.960620e-02 2.998679e-01 -1.8675382  </w:t>
+      </w:r>
+    </w:p>
+    <w:p>
+      <w:pPr>
+        <w:shd w:val="clear" w:color="auto" w:fill="1C1C1C"/>
+        <w:tabs>
+          <w:tab w:val="left" w:pos="916"/>
+          <w:tab w:val="left" w:pos="1832"/>
+          <w:tab w:val="left" w:pos="2748"/>
+          <w:tab w:val="left" w:pos="3664"/>
+          <w:tab w:val="left" w:pos="4580"/>
+          <w:tab w:val="left" w:pos="5496"/>
+          <w:tab w:val="left" w:pos="6412"/>
+          <w:tab w:val="left" w:pos="7328"/>
+          <w:tab w:val="left" w:pos="8244"/>
+          <w:tab w:val="left" w:pos="9160"/>
+          <w:tab w:val="left" w:pos="10076"/>
+          <w:tab w:val="left" w:pos="10992"/>
+          <w:tab w:val="left" w:pos="11908"/>
+          <w:tab w:val="left" w:pos="12824"/>
+          <w:tab w:val="left" w:pos="13740"/>
+          <w:tab w:val="left" w:pos="14656"/>
+        </w:tabs>
+        <w:wordWrap w:val="0"/>
+        <w:spacing w:after="0" w:line="150" w:lineRule="atLeast"/>
+        <w:rPr>
+          <w:rFonts w:ascii="Lucida Sans Typewriter" w:eastAsia="Times New Roman" w:hAnsi="Lucida Sans Typewriter" w:cs="Courier New"/>
+          <w:color w:val="E6E1DC"/>
+          <w:sz w:val="20"/>
+          <w:szCs w:val="20"/>
+          <w:bdr w:val="none" w:sz="0" w:space="0" w:color="auto" w:frame="1"/>
+          <w:lang w:eastAsia="en-GB"/>
+        </w:rPr>
+      </w:pPr>
+      <w:r>
+        <w:rPr>
+          <w:rFonts w:ascii="Lucida Sans Typewriter" w:eastAsia="Times New Roman" w:hAnsi="Lucida Sans Typewriter" w:cs="Courier New"/>
+          <w:color w:val="E6E1DC"/>
+          <w:sz w:val="20"/>
+          <w:szCs w:val="20"/>
+          <w:bdr w:val="none" w:sz="0" w:space="0" w:color="auto" w:frame="1"/>
+          <w:lang w:eastAsia="en-GB"/>
+        </w:rPr>
+        <w:lastRenderedPageBreak/>
+        <w:t xml:space="preserve"> B_2016.75/</w:t>
+      </w:r>
+      <w:proofErr w:type="spellStart"/>
+      <w:r>
+        <w:rPr>
+          <w:rFonts w:ascii="Lucida Sans Typewriter" w:eastAsia="Times New Roman" w:hAnsi="Lucida Sans Typewriter" w:cs="Courier New"/>
+          <w:color w:val="E6E1DC"/>
+          <w:sz w:val="20"/>
+          <w:szCs w:val="20"/>
+          <w:bdr w:val="none" w:sz="0" w:space="0" w:color="auto" w:frame="1"/>
+          <w:lang w:eastAsia="en-GB"/>
+        </w:rPr>
+        <w:t>Bmsy</w:t>
+      </w:r>
+      <w:proofErr w:type="spellEnd"/>
+      <w:r>
+        <w:rPr>
+          <w:rFonts w:ascii="Lucida Sans Typewriter" w:eastAsia="Times New Roman" w:hAnsi="Lucida Sans Typewriter" w:cs="Courier New"/>
+          <w:color w:val="E6E1DC"/>
+          <w:sz w:val="20"/>
+          <w:szCs w:val="20"/>
+          <w:bdr w:val="none" w:sz="0" w:space="0" w:color="auto" w:frame="1"/>
+          <w:lang w:eastAsia="en-GB"/>
+        </w:rPr>
+        <w:t xml:space="preserve"> 1.532874e+00 7.565896e-01 3.105651e+00  0.4271445  </w:t>
+      </w:r>
+    </w:p>
+    <w:p>
+      <w:pPr>
+        <w:shd w:val="clear" w:color="auto" w:fill="1C1C1C"/>
+        <w:tabs>
+          <w:tab w:val="left" w:pos="916"/>
+          <w:tab w:val="left" w:pos="1832"/>
+          <w:tab w:val="left" w:pos="2748"/>
+          <w:tab w:val="left" w:pos="3664"/>
+          <w:tab w:val="left" w:pos="4580"/>
+          <w:tab w:val="left" w:pos="5496"/>
+          <w:tab w:val="left" w:pos="6412"/>
+          <w:tab w:val="left" w:pos="7328"/>
+          <w:tab w:val="left" w:pos="8244"/>
+          <w:tab w:val="left" w:pos="9160"/>
+          <w:tab w:val="left" w:pos="10076"/>
+          <w:tab w:val="left" w:pos="10992"/>
+          <w:tab w:val="left" w:pos="11908"/>
+          <w:tab w:val="left" w:pos="12824"/>
+          <w:tab w:val="left" w:pos="13740"/>
+          <w:tab w:val="left" w:pos="14656"/>
+        </w:tabs>
+        <w:wordWrap w:val="0"/>
+        <w:spacing w:after="0" w:line="150" w:lineRule="atLeast"/>
+        <w:rPr>
+          <w:rFonts w:ascii="Lucida Sans Typewriter" w:eastAsia="Times New Roman" w:hAnsi="Lucida Sans Typewriter" w:cs="Courier New"/>
+          <w:color w:val="E6E1DC"/>
+          <w:sz w:val="20"/>
+          <w:szCs w:val="20"/>
+          <w:bdr w:val="none" w:sz="0" w:space="0" w:color="auto" w:frame="1"/>
+          <w:lang w:eastAsia="en-GB"/>
+        </w:rPr>
+      </w:pPr>
+      <w:r>
+        <w:rPr>
+          <w:rFonts w:ascii="Lucida Sans Typewriter" w:eastAsia="Times New Roman" w:hAnsi="Lucida Sans Typewriter" w:cs="Courier New"/>
+          <w:color w:val="E6E1DC"/>
+          <w:sz w:val="20"/>
+          <w:szCs w:val="20"/>
+          <w:bdr w:val="none" w:sz="0" w:space="0" w:color="auto" w:frame="1"/>
+          <w:lang w:eastAsia="en-GB"/>
+        </w:rPr>
+        <w:t xml:space="preserve"> F_2016.75/</w:t>
+      </w:r>
+      <w:proofErr w:type="spellStart"/>
+      <w:r>
+        <w:rPr>
+          <w:rFonts w:ascii="Lucida Sans Typewriter" w:eastAsia="Times New Roman" w:hAnsi="Lucida Sans Typewriter" w:cs="Courier New"/>
+          <w:color w:val="E6E1DC"/>
+          <w:sz w:val="20"/>
+          <w:szCs w:val="20"/>
+          <w:bdr w:val="none" w:sz="0" w:space="0" w:color="auto" w:frame="1"/>
+          <w:lang w:eastAsia="en-GB"/>
+        </w:rPr>
+        <w:t>Fmsy</w:t>
+      </w:r>
+      <w:proofErr w:type="spellEnd"/>
+      <w:r>
+        <w:rPr>
+          <w:rFonts w:ascii="Lucida Sans Typewriter" w:eastAsia="Times New Roman" w:hAnsi="Lucida Sans Typewriter" w:cs="Courier New"/>
+          <w:color w:val="E6E1DC"/>
+          <w:sz w:val="20"/>
+          <w:szCs w:val="20"/>
+          <w:bdr w:val="none" w:sz="0" w:space="0" w:color="auto" w:frame="1"/>
+          <w:lang w:eastAsia="en-GB"/>
+        </w:rPr>
+        <w:t xml:space="preserve"> 5.541214e-01 2.687584e-01 1.142478e+00 -0.5903715  </w:t>
+      </w:r>
+    </w:p>
+    <w:p>
+      <w:pPr>
+        <w:shd w:val="clear" w:color="auto" w:fill="1C1C1C"/>
+        <w:tabs>
+          <w:tab w:val="left" w:pos="916"/>
+          <w:tab w:val="left" w:pos="1832"/>
+          <w:tab w:val="left" w:pos="2748"/>
+          <w:tab w:val="left" w:pos="3664"/>
+          <w:tab w:val="left" w:pos="4580"/>
+          <w:tab w:val="left" w:pos="5496"/>
+          <w:tab w:val="left" w:pos="6412"/>
+          <w:tab w:val="left" w:pos="7328"/>
+          <w:tab w:val="left" w:pos="8244"/>
+          <w:tab w:val="left" w:pos="9160"/>
+          <w:tab w:val="left" w:pos="10076"/>
+          <w:tab w:val="left" w:pos="10992"/>
+          <w:tab w:val="left" w:pos="11908"/>
+          <w:tab w:val="left" w:pos="12824"/>
+          <w:tab w:val="left" w:pos="13740"/>
+          <w:tab w:val="left" w:pos="14656"/>
+        </w:tabs>
+        <w:wordWrap w:val="0"/>
+        <w:spacing w:after="0" w:line="150" w:lineRule="atLeast"/>
+        <w:rPr>
+          <w:rFonts w:ascii="Lucida Sans Typewriter" w:eastAsia="Times New Roman" w:hAnsi="Lucida Sans Typewriter" w:cs="Courier New"/>
+          <w:color w:val="E6E1DC"/>
+          <w:sz w:val="20"/>
+          <w:szCs w:val="20"/>
+          <w:bdr w:val="none" w:sz="0" w:space="0" w:color="auto" w:frame="1"/>
+          <w:lang w:eastAsia="en-GB"/>
+        </w:rPr>
+      </w:pPr>
+    </w:p>
+    <w:p>
+      <w:pPr>
+        <w:shd w:val="clear" w:color="auto" w:fill="1C1C1C"/>
+        <w:tabs>
+          <w:tab w:val="left" w:pos="916"/>
+          <w:tab w:val="left" w:pos="1832"/>
+          <w:tab w:val="left" w:pos="2748"/>
+          <w:tab w:val="left" w:pos="3664"/>
+          <w:tab w:val="left" w:pos="4580"/>
+          <w:tab w:val="left" w:pos="5496"/>
+          <w:tab w:val="left" w:pos="6412"/>
+          <w:tab w:val="left" w:pos="7328"/>
+          <w:tab w:val="left" w:pos="8244"/>
+          <w:tab w:val="left" w:pos="9160"/>
+          <w:tab w:val="left" w:pos="10076"/>
+          <w:tab w:val="left" w:pos="10992"/>
+          <w:tab w:val="left" w:pos="11908"/>
+          <w:tab w:val="left" w:pos="12824"/>
+          <w:tab w:val="left" w:pos="13740"/>
+          <w:tab w:val="left" w:pos="14656"/>
+        </w:tabs>
+        <w:wordWrap w:val="0"/>
+        <w:spacing w:after="0" w:line="150" w:lineRule="atLeast"/>
+        <w:rPr>
+          <w:rFonts w:ascii="Lucida Sans Typewriter" w:eastAsia="Times New Roman" w:hAnsi="Lucida Sans Typewriter" w:cs="Courier New"/>
+          <w:color w:val="E6E1DC"/>
+          <w:sz w:val="20"/>
+          <w:szCs w:val="20"/>
+          <w:bdr w:val="none" w:sz="0" w:space="0" w:color="auto" w:frame="1"/>
+          <w:lang w:eastAsia="en-GB"/>
+        </w:rPr>
+      </w:pPr>
+      <w:r>
+        <w:rPr>
+          <w:rFonts w:ascii="Lucida Sans Typewriter" w:eastAsia="Times New Roman" w:hAnsi="Lucida Sans Typewriter" w:cs="Courier New"/>
+          <w:color w:val="E6E1DC"/>
+          <w:sz w:val="20"/>
+          <w:szCs w:val="20"/>
+          <w:bdr w:val="none" w:sz="0" w:space="0" w:color="auto" w:frame="1"/>
+          <w:lang w:eastAsia="en-GB"/>
+        </w:rPr>
+        <w:t>Predictions w 95% CI (</w:t>
+      </w:r>
+      <w:proofErr w:type="spellStart"/>
+      <w:r>
+        <w:rPr>
+          <w:rFonts w:ascii="Lucida Sans Typewriter" w:eastAsia="Times New Roman" w:hAnsi="Lucida Sans Typewriter" w:cs="Courier New"/>
+          <w:color w:val="E6E1DC"/>
+          <w:sz w:val="20"/>
+          <w:szCs w:val="20"/>
+          <w:bdr w:val="none" w:sz="0" w:space="0" w:color="auto" w:frame="1"/>
+          <w:lang w:eastAsia="en-GB"/>
+        </w:rPr>
+        <w:t>inp$msytype</w:t>
+      </w:r>
+      <w:proofErr w:type="spellEnd"/>
+      <w:r>
+        <w:rPr>
+          <w:rFonts w:ascii="Lucida Sans Typewriter" w:eastAsia="Times New Roman" w:hAnsi="Lucida Sans Typewriter" w:cs="Courier New"/>
+          <w:color w:val="E6E1DC"/>
+          <w:sz w:val="20"/>
+          <w:szCs w:val="20"/>
+          <w:bdr w:val="none" w:sz="0" w:space="0" w:color="auto" w:frame="1"/>
+          <w:lang w:eastAsia="en-GB"/>
+        </w:rPr>
+        <w:t>: s)</w:t>
+      </w:r>
+    </w:p>
+    <w:p>
+      <w:pPr>
+        <w:shd w:val="clear" w:color="auto" w:fill="1C1C1C"/>
+        <w:tabs>
+          <w:tab w:val="left" w:pos="916"/>
+          <w:tab w:val="left" w:pos="1832"/>
+          <w:tab w:val="left" w:pos="2748"/>
+          <w:tab w:val="left" w:pos="3664"/>
+          <w:tab w:val="left" w:pos="4580"/>
+          <w:tab w:val="left" w:pos="5496"/>
+          <w:tab w:val="left" w:pos="6412"/>
+          <w:tab w:val="left" w:pos="7328"/>
+          <w:tab w:val="left" w:pos="8244"/>
+          <w:tab w:val="left" w:pos="9160"/>
+          <w:tab w:val="left" w:pos="10076"/>
+          <w:tab w:val="left" w:pos="10992"/>
+          <w:tab w:val="left" w:pos="11908"/>
+          <w:tab w:val="left" w:pos="12824"/>
+          <w:tab w:val="left" w:pos="13740"/>
+          <w:tab w:val="left" w:pos="14656"/>
+        </w:tabs>
+        <w:wordWrap w:val="0"/>
+        <w:spacing w:after="0" w:line="150" w:lineRule="atLeast"/>
+        <w:rPr>
+          <w:rFonts w:ascii="Lucida Sans Typewriter" w:eastAsia="Times New Roman" w:hAnsi="Lucida Sans Typewriter" w:cs="Courier New"/>
+          <w:color w:val="E6E1DC"/>
+          <w:sz w:val="20"/>
+          <w:szCs w:val="20"/>
+          <w:bdr w:val="none" w:sz="0" w:space="0" w:color="auto" w:frame="1"/>
+          <w:lang w:eastAsia="en-GB"/>
+        </w:rPr>
+      </w:pPr>
+      <w:r>
+        <w:rPr>
+          <w:rFonts w:ascii="Lucida Sans Typewriter" w:eastAsia="Times New Roman" w:hAnsi="Lucida Sans Typewriter" w:cs="Courier New"/>
+          <w:color w:val="E6E1DC"/>
+          <w:sz w:val="20"/>
+          <w:szCs w:val="20"/>
+          <w:bdr w:val="none" w:sz="0" w:space="0" w:color="auto" w:frame="1"/>
+          <w:lang w:eastAsia="en-GB"/>
+        </w:rPr>
+        <w:t xml:space="preserve">                  prediction        </w:t>
+      </w:r>
+      <w:proofErr w:type="spellStart"/>
+      <w:r>
+        <w:rPr>
+          <w:rFonts w:ascii="Lucida Sans Typewriter" w:eastAsia="Times New Roman" w:hAnsi="Lucida Sans Typewriter" w:cs="Courier New"/>
+          <w:color w:val="E6E1DC"/>
+          <w:sz w:val="20"/>
+          <w:szCs w:val="20"/>
+          <w:bdr w:val="none" w:sz="0" w:space="0" w:color="auto" w:frame="1"/>
+          <w:lang w:eastAsia="en-GB"/>
+        </w:rPr>
+        <w:t>cilow</w:t>
+      </w:r>
+      <w:proofErr w:type="spellEnd"/>
+      <w:r>
+        <w:rPr>
+          <w:rFonts w:ascii="Lucida Sans Typewriter" w:eastAsia="Times New Roman" w:hAnsi="Lucida Sans Typewriter" w:cs="Courier New"/>
+          <w:color w:val="E6E1DC"/>
+          <w:sz w:val="20"/>
+          <w:szCs w:val="20"/>
+          <w:bdr w:val="none" w:sz="0" w:space="0" w:color="auto" w:frame="1"/>
+          <w:lang w:eastAsia="en-GB"/>
+        </w:rPr>
+        <w:t xml:space="preserve">        </w:t>
+      </w:r>
+      <w:proofErr w:type="spellStart"/>
+      <w:r>
+        <w:rPr>
+          <w:rFonts w:ascii="Lucida Sans Typewriter" w:eastAsia="Times New Roman" w:hAnsi="Lucida Sans Typewriter" w:cs="Courier New"/>
+          <w:color w:val="E6E1DC"/>
+          <w:sz w:val="20"/>
+          <w:szCs w:val="20"/>
+          <w:bdr w:val="none" w:sz="0" w:space="0" w:color="auto" w:frame="1"/>
+          <w:lang w:eastAsia="en-GB"/>
+        </w:rPr>
+        <w:t>ciupp</w:t>
+      </w:r>
+      <w:proofErr w:type="spellEnd"/>
+      <w:r>
+        <w:rPr>
+          <w:rFonts w:ascii="Lucida Sans Typewriter" w:eastAsia="Times New Roman" w:hAnsi="Lucida Sans Typewriter" w:cs="Courier New"/>
+          <w:color w:val="E6E1DC"/>
+          <w:sz w:val="20"/>
+          <w:szCs w:val="20"/>
+          <w:bdr w:val="none" w:sz="0" w:space="0" w:color="auto" w:frame="1"/>
+          <w:lang w:eastAsia="en-GB"/>
+        </w:rPr>
+        <w:t xml:space="preserve">    </w:t>
+      </w:r>
+      <w:proofErr w:type="spellStart"/>
+      <w:r>
+        <w:rPr>
+          <w:rFonts w:ascii="Lucida Sans Typewriter" w:eastAsia="Times New Roman" w:hAnsi="Lucida Sans Typewriter" w:cs="Courier New"/>
+          <w:color w:val="E6E1DC"/>
+          <w:sz w:val="20"/>
+          <w:szCs w:val="20"/>
+          <w:bdr w:val="none" w:sz="0" w:space="0" w:color="auto" w:frame="1"/>
+          <w:lang w:eastAsia="en-GB"/>
+        </w:rPr>
+        <w:t>log.est</w:t>
+      </w:r>
+      <w:proofErr w:type="spellEnd"/>
+      <w:r>
+        <w:rPr>
+          <w:rFonts w:ascii="Lucida Sans Typewriter" w:eastAsia="Times New Roman" w:hAnsi="Lucida Sans Typewriter" w:cs="Courier New"/>
+          <w:color w:val="E6E1DC"/>
+          <w:sz w:val="20"/>
+          <w:szCs w:val="20"/>
+          <w:bdr w:val="none" w:sz="0" w:space="0" w:color="auto" w:frame="1"/>
+          <w:lang w:eastAsia="en-GB"/>
+        </w:rPr>
+        <w:t xml:space="preserve">  </w:t>
+      </w:r>
+    </w:p>
+    <w:p>
+      <w:pPr>
+        <w:shd w:val="clear" w:color="auto" w:fill="1C1C1C"/>
+        <w:tabs>
+          <w:tab w:val="left" w:pos="916"/>
+          <w:tab w:val="left" w:pos="1832"/>
+          <w:tab w:val="left" w:pos="2748"/>
+          <w:tab w:val="left" w:pos="3664"/>
+          <w:tab w:val="left" w:pos="4580"/>
+          <w:tab w:val="left" w:pos="5496"/>
+          <w:tab w:val="left" w:pos="6412"/>
+          <w:tab w:val="left" w:pos="7328"/>
+          <w:tab w:val="left" w:pos="8244"/>
+          <w:tab w:val="left" w:pos="9160"/>
+          <w:tab w:val="left" w:pos="10076"/>
+          <w:tab w:val="left" w:pos="10992"/>
+          <w:tab w:val="left" w:pos="11908"/>
+          <w:tab w:val="left" w:pos="12824"/>
+          <w:tab w:val="left" w:pos="13740"/>
+          <w:tab w:val="left" w:pos="14656"/>
+        </w:tabs>
+        <w:wordWrap w:val="0"/>
+        <w:spacing w:after="0" w:line="150" w:lineRule="atLeast"/>
+        <w:rPr>
+          <w:rFonts w:ascii="Lucida Sans Typewriter" w:eastAsia="Times New Roman" w:hAnsi="Lucida Sans Typewriter" w:cs="Courier New"/>
+          <w:color w:val="E6E1DC"/>
+          <w:sz w:val="20"/>
+          <w:szCs w:val="20"/>
+          <w:bdr w:val="none" w:sz="0" w:space="0" w:color="auto" w:frame="1"/>
+          <w:lang w:eastAsia="en-GB"/>
+        </w:rPr>
+      </w:pPr>
+      <w:r>
+        <w:rPr>
+          <w:rFonts w:ascii="Lucida Sans Typewriter" w:eastAsia="Times New Roman" w:hAnsi="Lucida Sans Typewriter" w:cs="Courier New"/>
+          <w:color w:val="E6E1DC"/>
+          <w:sz w:val="20"/>
+          <w:szCs w:val="20"/>
+          <w:bdr w:val="none" w:sz="0" w:space="0" w:color="auto" w:frame="1"/>
+          <w:lang w:eastAsia="en-GB"/>
+        </w:rPr>
+        <w:t xml:space="preserve"> B_2017.00      2.346066e+04 1.208349e+04 4.554998e+04 10.0630802  </w:t>
+      </w:r>
+    </w:p>
+    <w:p>
+      <w:pPr>
+        <w:shd w:val="clear" w:color="auto" w:fill="1C1C1C"/>
+        <w:tabs>
+          <w:tab w:val="left" w:pos="916"/>
+          <w:tab w:val="left" w:pos="1832"/>
+          <w:tab w:val="left" w:pos="2748"/>
+          <w:tab w:val="left" w:pos="3664"/>
+          <w:tab w:val="left" w:pos="4580"/>
+          <w:tab w:val="left" w:pos="5496"/>
+          <w:tab w:val="left" w:pos="6412"/>
+          <w:tab w:val="left" w:pos="7328"/>
+          <w:tab w:val="left" w:pos="8244"/>
+          <w:tab w:val="left" w:pos="9160"/>
+          <w:tab w:val="left" w:pos="10076"/>
+          <w:tab w:val="left" w:pos="10992"/>
+          <w:tab w:val="left" w:pos="11908"/>
+          <w:tab w:val="left" w:pos="12824"/>
+          <w:tab w:val="left" w:pos="13740"/>
+          <w:tab w:val="left" w:pos="14656"/>
+        </w:tabs>
+        <w:wordWrap w:val="0"/>
+        <w:spacing w:after="0" w:line="150" w:lineRule="atLeast"/>
+        <w:rPr>
+          <w:rFonts w:ascii="Lucida Sans Typewriter" w:eastAsia="Times New Roman" w:hAnsi="Lucida Sans Typewriter" w:cs="Courier New"/>
+          <w:color w:val="E6E1DC"/>
+          <w:sz w:val="20"/>
+          <w:szCs w:val="20"/>
+          <w:bdr w:val="none" w:sz="0" w:space="0" w:color="auto" w:frame="1"/>
+          <w:lang w:eastAsia="en-GB"/>
+        </w:rPr>
+      </w:pPr>
+      <w:r>
+        <w:rPr>
+          <w:rFonts w:ascii="Lucida Sans Typewriter" w:eastAsia="Times New Roman" w:hAnsi="Lucida Sans Typewriter" w:cs="Courier New"/>
+          <w:color w:val="E6E1DC"/>
+          <w:sz w:val="20"/>
+          <w:szCs w:val="20"/>
+          <w:bdr w:val="none" w:sz="0" w:space="0" w:color="auto" w:frame="1"/>
+          <w:lang w:eastAsia="en-GB"/>
+        </w:rPr>
+        <w:t xml:space="preserve"> F_2017.00      1.550850e-01 7.921400e-02 3.036253e-01 -1.8637817  </w:t>
+      </w:r>
+    </w:p>
+    <w:p>
+      <w:pPr>
+        <w:shd w:val="clear" w:color="auto" w:fill="1C1C1C"/>
+        <w:tabs>
+          <w:tab w:val="left" w:pos="916"/>
+          <w:tab w:val="left" w:pos="1832"/>
+          <w:tab w:val="left" w:pos="2748"/>
+          <w:tab w:val="left" w:pos="3664"/>
+          <w:tab w:val="left" w:pos="4580"/>
+          <w:tab w:val="left" w:pos="5496"/>
+          <w:tab w:val="left" w:pos="6412"/>
+          <w:tab w:val="left" w:pos="7328"/>
+          <w:tab w:val="left" w:pos="8244"/>
+          <w:tab w:val="left" w:pos="9160"/>
+          <w:tab w:val="left" w:pos="10076"/>
+          <w:tab w:val="left" w:pos="10992"/>
+          <w:tab w:val="left" w:pos="11908"/>
+          <w:tab w:val="left" w:pos="12824"/>
+          <w:tab w:val="left" w:pos="13740"/>
+          <w:tab w:val="left" w:pos="14656"/>
+        </w:tabs>
+        <w:wordWrap w:val="0"/>
+        <w:spacing w:after="0" w:line="150" w:lineRule="atLeast"/>
+        <w:rPr>
+          <w:rFonts w:ascii="Lucida Sans Typewriter" w:eastAsia="Times New Roman" w:hAnsi="Lucida Sans Typewriter" w:cs="Courier New"/>
+          <w:color w:val="E6E1DC"/>
+          <w:sz w:val="20"/>
+          <w:szCs w:val="20"/>
+          <w:bdr w:val="none" w:sz="0" w:space="0" w:color="auto" w:frame="1"/>
+          <w:lang w:eastAsia="en-GB"/>
+        </w:rPr>
+      </w:pPr>
+      <w:r>
+        <w:rPr>
+          <w:rFonts w:ascii="Lucida Sans Typewriter" w:eastAsia="Times New Roman" w:hAnsi="Lucida Sans Typewriter" w:cs="Courier New"/>
+          <w:color w:val="E6E1DC"/>
+          <w:sz w:val="20"/>
+          <w:szCs w:val="20"/>
+          <w:bdr w:val="none" w:sz="0" w:space="0" w:color="auto" w:frame="1"/>
+          <w:lang w:eastAsia="en-GB"/>
+        </w:rPr>
+        <w:t xml:space="preserve"> B_2017.00/</w:t>
+      </w:r>
+      <w:proofErr w:type="spellStart"/>
+      <w:r>
+        <w:rPr>
+          <w:rFonts w:ascii="Lucida Sans Typewriter" w:eastAsia="Times New Roman" w:hAnsi="Lucida Sans Typewriter" w:cs="Courier New"/>
+          <w:color w:val="E6E1DC"/>
+          <w:sz w:val="20"/>
+          <w:szCs w:val="20"/>
+          <w:bdr w:val="none" w:sz="0" w:space="0" w:color="auto" w:frame="1"/>
+          <w:lang w:eastAsia="en-GB"/>
+        </w:rPr>
+        <w:t>Bmsy</w:t>
+      </w:r>
+      <w:proofErr w:type="spellEnd"/>
+      <w:r>
+        <w:rPr>
+          <w:rFonts w:ascii="Lucida Sans Typewriter" w:eastAsia="Times New Roman" w:hAnsi="Lucida Sans Typewriter" w:cs="Courier New"/>
+          <w:color w:val="E6E1DC"/>
+          <w:sz w:val="20"/>
+          <w:szCs w:val="20"/>
+          <w:bdr w:val="none" w:sz="0" w:space="0" w:color="auto" w:frame="1"/>
+          <w:lang w:eastAsia="en-GB"/>
+        </w:rPr>
+        <w:t xml:space="preserve"> 1.538562e+00 7.732731e-01 3.061239e+00  0.4308484  </w:t>
+      </w:r>
+    </w:p>
+    <w:p>
+      <w:pPr>
+        <w:shd w:val="clear" w:color="auto" w:fill="1C1C1C"/>
+        <w:tabs>
+          <w:tab w:val="left" w:pos="916"/>
+          <w:tab w:val="left" w:pos="1832"/>
+          <w:tab w:val="left" w:pos="2748"/>
+          <w:tab w:val="left" w:pos="3664"/>
+          <w:tab w:val="left" w:pos="4580"/>
+          <w:tab w:val="left" w:pos="5496"/>
+          <w:tab w:val="left" w:pos="6412"/>
+          <w:tab w:val="left" w:pos="7328"/>
+          <w:tab w:val="left" w:pos="8244"/>
+          <w:tab w:val="left" w:pos="9160"/>
+          <w:tab w:val="left" w:pos="10076"/>
+          <w:tab w:val="left" w:pos="10992"/>
+          <w:tab w:val="left" w:pos="11908"/>
+          <w:tab w:val="left" w:pos="12824"/>
+          <w:tab w:val="left" w:pos="13740"/>
+          <w:tab w:val="left" w:pos="14656"/>
+        </w:tabs>
+        <w:wordWrap w:val="0"/>
+        <w:spacing w:after="0" w:line="150" w:lineRule="atLeast"/>
+        <w:rPr>
+          <w:rFonts w:ascii="Lucida Sans Typewriter" w:eastAsia="Times New Roman" w:hAnsi="Lucida Sans Typewriter" w:cs="Courier New"/>
+          <w:color w:val="E6E1DC"/>
+          <w:sz w:val="20"/>
+          <w:szCs w:val="20"/>
+          <w:bdr w:val="none" w:sz="0" w:space="0" w:color="auto" w:frame="1"/>
+          <w:lang w:eastAsia="en-GB"/>
+        </w:rPr>
+      </w:pPr>
+      <w:r>
+        <w:rPr>
+          <w:rFonts w:ascii="Lucida Sans Typewriter" w:eastAsia="Times New Roman" w:hAnsi="Lucida Sans Typewriter" w:cs="Courier New"/>
+          <w:color w:val="E6E1DC"/>
+          <w:sz w:val="20"/>
+          <w:szCs w:val="20"/>
+          <w:bdr w:val="none" w:sz="0" w:space="0" w:color="auto" w:frame="1"/>
+          <w:lang w:eastAsia="en-GB"/>
+        </w:rPr>
+        <w:t xml:space="preserve"> F_2017.00/</w:t>
+      </w:r>
+      <w:proofErr w:type="spellStart"/>
+      <w:r>
+        <w:rPr>
+          <w:rFonts w:ascii="Lucida Sans Typewriter" w:eastAsia="Times New Roman" w:hAnsi="Lucida Sans Typewriter" w:cs="Courier New"/>
+          <w:color w:val="E6E1DC"/>
+          <w:sz w:val="20"/>
+          <w:szCs w:val="20"/>
+          <w:bdr w:val="none" w:sz="0" w:space="0" w:color="auto" w:frame="1"/>
+          <w:lang w:eastAsia="en-GB"/>
+        </w:rPr>
+        <w:t>Fmsy</w:t>
+      </w:r>
+      <w:proofErr w:type="spellEnd"/>
+      <w:r>
+        <w:rPr>
+          <w:rFonts w:ascii="Lucida Sans Typewriter" w:eastAsia="Times New Roman" w:hAnsi="Lucida Sans Typewriter" w:cs="Courier New"/>
+          <w:color w:val="E6E1DC"/>
+          <w:sz w:val="20"/>
+          <w:szCs w:val="20"/>
+          <w:bdr w:val="none" w:sz="0" w:space="0" w:color="auto" w:frame="1"/>
+          <w:lang w:eastAsia="en-GB"/>
+        </w:rPr>
+        <w:t xml:space="preserve"> 5.562068e-01 2.679242e-01 1.154678e+00 -0.5866150  </w:t>
+      </w:r>
+    </w:p>
+    <w:p>
+      <w:pPr>
+        <w:shd w:val="clear" w:color="auto" w:fill="1C1C1C"/>
+        <w:tabs>
+          <w:tab w:val="left" w:pos="916"/>
+          <w:tab w:val="left" w:pos="1832"/>
+          <w:tab w:val="left" w:pos="2748"/>
+          <w:tab w:val="left" w:pos="3664"/>
+          <w:tab w:val="left" w:pos="4580"/>
+          <w:tab w:val="left" w:pos="5496"/>
+          <w:tab w:val="left" w:pos="6412"/>
+          <w:tab w:val="left" w:pos="7328"/>
+          <w:tab w:val="left" w:pos="8244"/>
+          <w:tab w:val="left" w:pos="9160"/>
+          <w:tab w:val="left" w:pos="10076"/>
+          <w:tab w:val="left" w:pos="10992"/>
+          <w:tab w:val="left" w:pos="11908"/>
+          <w:tab w:val="left" w:pos="12824"/>
+          <w:tab w:val="left" w:pos="13740"/>
+          <w:tab w:val="left" w:pos="14656"/>
+        </w:tabs>
+        <w:wordWrap w:val="0"/>
+        <w:spacing w:after="0" w:line="150" w:lineRule="atLeast"/>
+        <w:rPr>
+          <w:rFonts w:ascii="Lucida Sans Typewriter" w:eastAsia="Times New Roman" w:hAnsi="Lucida Sans Typewriter" w:cs="Courier New"/>
+          <w:color w:val="E6E1DC"/>
+          <w:sz w:val="20"/>
+          <w:szCs w:val="20"/>
+          <w:bdr w:val="none" w:sz="0" w:space="0" w:color="auto" w:frame="1"/>
+          <w:lang w:eastAsia="en-GB"/>
+        </w:rPr>
+      </w:pPr>
+      <w:r>
+        <w:rPr>
+          <w:rFonts w:ascii="Lucida Sans Typewriter" w:eastAsia="Times New Roman" w:hAnsi="Lucida Sans Typewriter" w:cs="Courier New"/>
+          <w:color w:val="E6E1DC"/>
+          <w:sz w:val="20"/>
+          <w:szCs w:val="20"/>
+          <w:bdr w:val="none" w:sz="0" w:space="0" w:color="auto" w:frame="1"/>
+          <w:lang w:eastAsia="en-GB"/>
+        </w:rPr>
+        <w:t xml:space="preserve"> Catch_2017.00  3.645997e+03 2.888802e+03 4.601665e+03  8.2013853  </w:t>
+      </w:r>
+    </w:p>
+    <w:p>
+      <w:pPr>
+        <w:shd w:val="clear" w:color="auto" w:fill="1C1C1C"/>
+        <w:tabs>
+          <w:tab w:val="left" w:pos="916"/>
+          <w:tab w:val="left" w:pos="1832"/>
+          <w:tab w:val="left" w:pos="2748"/>
+          <w:tab w:val="left" w:pos="3664"/>
+          <w:tab w:val="left" w:pos="4580"/>
+          <w:tab w:val="left" w:pos="5496"/>
+          <w:tab w:val="left" w:pos="6412"/>
+          <w:tab w:val="left" w:pos="7328"/>
+          <w:tab w:val="left" w:pos="8244"/>
+          <w:tab w:val="left" w:pos="9160"/>
+          <w:tab w:val="left" w:pos="10076"/>
+          <w:tab w:val="left" w:pos="10992"/>
+          <w:tab w:val="left" w:pos="11908"/>
+          <w:tab w:val="left" w:pos="12824"/>
+          <w:tab w:val="left" w:pos="13740"/>
+          <w:tab w:val="left" w:pos="14656"/>
+        </w:tabs>
+        <w:wordWrap w:val="0"/>
+        <w:spacing w:after="0" w:line="150" w:lineRule="atLeast"/>
+        <w:rPr>
+          <w:rFonts w:ascii="Lucida Sans Typewriter" w:eastAsia="Times New Roman" w:hAnsi="Lucida Sans Typewriter" w:cs="Courier New"/>
+          <w:color w:val="E6E1DC"/>
+          <w:sz w:val="20"/>
+          <w:szCs w:val="20"/>
+          <w:bdr w:val="none" w:sz="0" w:space="0" w:color="auto" w:frame="1"/>
+          <w:lang w:val="nl-NL" w:eastAsia="en-GB"/>
+        </w:rPr>
+      </w:pPr>
+      <w:r>
+        <w:rPr>
+          <w:rFonts w:ascii="Lucida Sans Typewriter" w:eastAsia="Times New Roman" w:hAnsi="Lucida Sans Typewriter" w:cs="Courier New"/>
+          <w:color w:val="E6E1DC"/>
+          <w:sz w:val="20"/>
+          <w:szCs w:val="20"/>
+          <w:bdr w:val="none" w:sz="0" w:space="0" w:color="auto" w:frame="1"/>
+          <w:lang w:val="nl-NL" w:eastAsia="en-GB"/>
+        </w:rPr>
+        <w:t xml:space="preserve"> E(</w:t>
+      </w:r>
+      <w:proofErr w:type="spellStart"/>
+      <w:r>
+        <w:rPr>
+          <w:rFonts w:ascii="Lucida Sans Typewriter" w:eastAsia="Times New Roman" w:hAnsi="Lucida Sans Typewriter" w:cs="Courier New"/>
+          <w:color w:val="E6E1DC"/>
+          <w:sz w:val="20"/>
+          <w:szCs w:val="20"/>
+          <w:bdr w:val="none" w:sz="0" w:space="0" w:color="auto" w:frame="1"/>
+          <w:lang w:val="nl-NL" w:eastAsia="en-GB"/>
+        </w:rPr>
+        <w:t>B_inf</w:t>
+      </w:r>
+      <w:proofErr w:type="spellEnd"/>
+      <w:r>
+        <w:rPr>
+          <w:rFonts w:ascii="Lucida Sans Typewriter" w:eastAsia="Times New Roman" w:hAnsi="Lucida Sans Typewriter" w:cs="Courier New"/>
+          <w:color w:val="E6E1DC"/>
+          <w:sz w:val="20"/>
+          <w:szCs w:val="20"/>
+          <w:bdr w:val="none" w:sz="0" w:space="0" w:color="auto" w:frame="1"/>
+          <w:lang w:val="nl-NL" w:eastAsia="en-GB"/>
+        </w:rPr>
+        <w:t xml:space="preserve">)       2.396382e+04           NA           </w:t>
+      </w:r>
+      <w:proofErr w:type="spellStart"/>
+      <w:r>
+        <w:rPr>
+          <w:rFonts w:ascii="Lucida Sans Typewriter" w:eastAsia="Times New Roman" w:hAnsi="Lucida Sans Typewriter" w:cs="Courier New"/>
+          <w:color w:val="E6E1DC"/>
+          <w:sz w:val="20"/>
+          <w:szCs w:val="20"/>
+          <w:bdr w:val="none" w:sz="0" w:space="0" w:color="auto" w:frame="1"/>
+          <w:lang w:val="nl-NL" w:eastAsia="en-GB"/>
+        </w:rPr>
+        <w:t>NA</w:t>
+      </w:r>
+      <w:proofErr w:type="spellEnd"/>
+      <w:r>
+        <w:rPr>
+          <w:rFonts w:ascii="Lucida Sans Typewriter" w:eastAsia="Times New Roman" w:hAnsi="Lucida Sans Typewriter" w:cs="Courier New"/>
+          <w:color w:val="E6E1DC"/>
+          <w:sz w:val="20"/>
+          <w:szCs w:val="20"/>
+          <w:bdr w:val="none" w:sz="0" w:space="0" w:color="auto" w:frame="1"/>
+          <w:lang w:val="nl-NL" w:eastAsia="en-GB"/>
+        </w:rPr>
+        <w:t xml:space="preserve"> 10.0843006</w:t>
+      </w:r>
+    </w:p>
+    <w:p>
+      <w:pPr>
+        <w:rPr>
+          <w:sz w:val="20"/>
+          <w:szCs w:val="20"/>
+        </w:rPr>
+      </w:pPr>
+      <w:r>
+        <w:rPr>
+          <w:sz w:val="20"/>
+          <w:szCs w:val="20"/>
+        </w:rPr>
+        <w:br w:type="page"/>
+      </w:r>
+    </w:p>
+    <w:p>
+      <w:pPr>
+        <w:rPr>
+          <w:sz w:val="20"/>
+          <w:szCs w:val="20"/>
+        </w:rPr>
+      </w:pPr>
+      <w:r>
+        <w:rPr>
+          <w:noProof/>
+          <w:lang w:eastAsia="en-GB"/>
+        </w:rPr>
+        <w:lastRenderedPageBreak/>
+        <w:drawing>
+          <wp:inline distT="0" distB="0" distL="0" distR="0" wp14:anchorId="0C10401E" wp14:editId="1BB1162D">
+            <wp:extent cx="5760720" cy="5760720"/>
+            <wp:effectExtent l="0" t="0" r="0" b="0"/>
+            <wp:docPr id="5" name="Picture 5"/>
+            <wp:cNvGraphicFramePr>
+              <a:graphicFrameLocks xmlns:a="http://schemas.openxmlformats.org/drawingml/2006/main" noChangeAspect="1"/>
+            </wp:cNvGraphicFramePr>
+            <a:graphic xmlns:a="http://schemas.openxmlformats.org/drawingml/2006/main">
+              <a:graphicData uri="http://schemas.openxmlformats.org/drawingml/2006/picture">
+                <pic:pic xmlns:pic="http://schemas.openxmlformats.org/drawingml/2006/picture">
+                  <pic:nvPicPr>
+                    <pic:cNvPr id="1" name=""/>
+                    <pic:cNvPicPr/>
+                  </pic:nvPicPr>
+                  <pic:blipFill>
+                    <a:blip r:embed="rId10"/>
+                    <a:stretch>
+                      <a:fillRect/>
+                    </a:stretch>
+                  </pic:blipFill>
+                  <pic:spPr>
+                    <a:xfrm>
+                      <a:off x="0" y="0"/>
+                      <a:ext cx="5760720" cy="5760720"/>
+                    </a:xfrm>
+                    <a:prstGeom prst="rect">
+                      <a:avLst/>
+                    </a:prstGeom>
+                  </pic:spPr>
+                </pic:pic>
+              </a:graphicData>
+            </a:graphic>
+          </wp:inline>
+        </w:drawing>
+      </w:r>
+    </w:p>
+    <w:p>
+      <w:pPr>
+        <w:rPr>
+          <w:sz w:val="20"/>
+          <w:szCs w:val="20"/>
+        </w:rPr>
+      </w:pPr>
+      <w:r>
+        <w:rPr>
+          <w:sz w:val="20"/>
+          <w:szCs w:val="20"/>
+        </w:rPr>
+        <w:br w:type="page"/>
+      </w:r>
+    </w:p>
+    <w:p>
+      <w:pPr>
+        <w:rPr>
+          <w:sz w:val="20"/>
+          <w:szCs w:val="20"/>
+        </w:rPr>
+      </w:pPr>
+      <w:r>
+        <w:rPr>
+          <w:noProof/>
+          <w:lang w:eastAsia="en-GB"/>
+        </w:rPr>
+        <w:lastRenderedPageBreak/>
+        <w:drawing>
+          <wp:inline distT="0" distB="0" distL="0" distR="0" wp14:anchorId="18F4364D" wp14:editId="03890953">
+            <wp:extent cx="5760720" cy="5760720"/>
+            <wp:effectExtent l="0" t="0" r="0" b="0"/>
+            <wp:docPr id="8" name="Picture 8"/>
+            <wp:cNvGraphicFramePr>
+              <a:graphicFrameLocks xmlns:a="http://schemas.openxmlformats.org/drawingml/2006/main" noChangeAspect="1"/>
+            </wp:cNvGraphicFramePr>
+            <a:graphic xmlns:a="http://schemas.openxmlformats.org/drawingml/2006/main">
+              <a:graphicData uri="http://schemas.openxmlformats.org/drawingml/2006/picture">
+                <pic:pic xmlns:pic="http://schemas.openxmlformats.org/drawingml/2006/picture">
+                  <pic:nvPicPr>
+                    <pic:cNvPr id="1" name=""/>
+                    <pic:cNvPicPr/>
+                  </pic:nvPicPr>
+                  <pic:blipFill>
+                    <a:blip r:embed="rId5"/>
+                    <a:stretch>
+                      <a:fillRect/>
+                    </a:stretch>
+                  </pic:blipFill>
+                  <pic:spPr>
+                    <a:xfrm>
+                      <a:off x="0" y="0"/>
+                      <a:ext cx="5760720" cy="5760720"/>
+                    </a:xfrm>
+                    <a:prstGeom prst="rect">
+                      <a:avLst/>
+                    </a:prstGeom>
+                  </pic:spPr>
+                </pic:pic>
+              </a:graphicData>
+            </a:graphic>
+          </wp:inline>
+        </w:drawing>
+      </w:r>
+    </w:p>
+    <w:p>
+      <w:pPr>
+        <w:rPr>
+          <w:sz w:val="20"/>
+          <w:szCs w:val="20"/>
+        </w:rPr>
+      </w:pPr>
+      <w:r>
+        <w:rPr>
+          <w:sz w:val="20"/>
+          <w:szCs w:val="20"/>
+        </w:rPr>
+        <w:br w:type="page"/>
+      </w:r>
+      <w:bookmarkStart w:id="0" w:name="_GoBack"/>
+      <w:bookmarkEnd w:id="0"/>
+    </w:p>
+    <w:p>
+      <w:pPr>
+        <w:rPr>
+          <w:sz w:val="20"/>
+          <w:szCs w:val="20"/>
+        </w:rPr>
+      </w:pPr>
+      <w:r>
+        <w:rPr>
+          <w:noProof/>
+          <w:lang w:eastAsia="en-GB"/>
+        </w:rPr>
+        <w:lastRenderedPageBreak/>
+        <w:drawing>
+          <wp:inline distT="0" distB="0" distL="0" distR="0" wp14:anchorId="377B609C" wp14:editId="6B6D69C3">
+            <wp:extent cx="5760720" cy="5760720"/>
+            <wp:effectExtent l="0" t="0" r="0" b="0"/>
+            <wp:docPr id="9" name="Picture 9"/>
+            <wp:cNvGraphicFramePr>
+              <a:graphicFrameLocks xmlns:a="http://schemas.openxmlformats.org/drawingml/2006/main" noChangeAspect="1"/>
+            </wp:cNvGraphicFramePr>
+            <a:graphic xmlns:a="http://schemas.openxmlformats.org/drawingml/2006/main">
+              <a:graphicData uri="http://schemas.openxmlformats.org/drawingml/2006/picture">
+                <pic:pic xmlns:pic="http://schemas.openxmlformats.org/drawingml/2006/picture">
+                  <pic:nvPicPr>
+                    <pic:cNvPr id="1" name=""/>
+                    <pic:cNvPicPr/>
+                  </pic:nvPicPr>
+                  <pic:blipFill>
+                    <a:blip r:embed="rId6"/>
+                    <a:stretch>
+                      <a:fillRect/>
+                    </a:stretch>
+                  </pic:blipFill>
+                  <pic:spPr>
+                    <a:xfrm>
+                      <a:off x="0" y="0"/>
+                      <a:ext cx="5760720" cy="5760720"/>
+                    </a:xfrm>
+                    <a:prstGeom prst="rect">
+                      <a:avLst/>
+                    </a:prstGeom>
+                  </pic:spPr>
+                </pic:pic>
+              </a:graphicData>
+            </a:graphic>
+          </wp:inline>
+        </w:drawing>
+      </w:r>
     </w:p>
     <w:sectPr>
       <w:pgSz w:w="11906" w:h="16838"/>

</xml_diff>